<commit_message>
Materials for lesson 7
</commit_message>
<xml_diff>
--- a/src/main/java/Lessons materials.docx
+++ b/src/main/java/Lessons materials.docx
@@ -16533,19 +16533,40 @@
         </w:rPr>
         <w:t>) and equals() method are used in Hash table based implementations in java for storing and retrieving data. I have explained it in detail at </w:t>
       </w:r>
-      <w:hyperlink r:id="rId32" w:anchor="how-hashmap-works-in-java" w:tgtFrame="_blank" w:history="1">
-        <w:r>
-          <w:rPr>
-            <w:rStyle w:val="a5"/>
-            <w:rFonts w:ascii="Roboto" w:hAnsi="Roboto"/>
-            <w:color w:val="2B8DED"/>
-            <w:sz w:val="27"/>
-            <w:szCs w:val="27"/>
-            <w:lang w:val="en-US"/>
-          </w:rPr>
-          <w:t>How HashMap works in java?</w:t>
-        </w:r>
-      </w:hyperlink>
+      <w:r>
+        <w:fldChar w:fldCharType="begin"/>
+      </w:r>
+      <w:r>
+        <w:rPr>
+          <w:lang w:val="en-US"/>
+        </w:rPr>
+        <w:instrText xml:space="preserve"> HYPERLINK "https://www.journaldev.com/11560/java-hashmap" \l "how-hashmap-works-in-java" \t "_blank" </w:instrText>
+      </w:r>
+      <w:r>
+        <w:fldChar w:fldCharType="separate"/>
+      </w:r>
+      <w:r>
+        <w:rPr>
+          <w:rStyle w:val="a5"/>
+          <w:rFonts w:ascii="Roboto" w:hAnsi="Roboto"/>
+          <w:color w:val="2B8DED"/>
+          <w:sz w:val="27"/>
+          <w:szCs w:val="27"/>
+          <w:lang w:val="en-US"/>
+        </w:rPr>
+        <w:t>How HashMap works in java?</w:t>
+      </w:r>
+      <w:r>
+        <w:rPr>
+          <w:rStyle w:val="a5"/>
+          <w:rFonts w:ascii="Roboto" w:hAnsi="Roboto"/>
+          <w:color w:val="2B8DED"/>
+          <w:sz w:val="27"/>
+          <w:szCs w:val="27"/>
+          <w:lang w:val="en-US"/>
+        </w:rPr>
+        <w:fldChar w:fldCharType="end"/>
+      </w:r>
     </w:p>
     <w:p>
       <w:pPr>
@@ -18882,18 +18903,38 @@
         </w:rPr>
         <w:t> of </w:t>
       </w:r>
-      <w:hyperlink r:id="rId33" w:history="1">
-        <w:r>
-          <w:rPr>
-            <w:rStyle w:val="a5"/>
-            <w:rFonts w:ascii="Verdana" w:hAnsi="Verdana"/>
-            <w:sz w:val="23"/>
-            <w:szCs w:val="23"/>
-            <w:lang w:val="en-US"/>
-          </w:rPr>
-          <w:t>Object class</w:t>
-        </w:r>
-      </w:hyperlink>
+      <w:r>
+        <w:fldChar w:fldCharType="begin"/>
+      </w:r>
+      <w:r>
+        <w:rPr>
+          <w:lang w:val="en-US"/>
+        </w:rPr>
+        <w:instrText xml:space="preserve"> HYPERLINK "https://www.geeksforgeeks.org/object-class-in-java/" </w:instrText>
+      </w:r>
+      <w:r>
+        <w:fldChar w:fldCharType="separate"/>
+      </w:r>
+      <w:r>
+        <w:rPr>
+          <w:rStyle w:val="a5"/>
+          <w:rFonts w:ascii="Verdana" w:hAnsi="Verdana"/>
+          <w:sz w:val="23"/>
+          <w:szCs w:val="23"/>
+          <w:lang w:val="en-US"/>
+        </w:rPr>
+        <w:t>Object class</w:t>
+      </w:r>
+      <w:r>
+        <w:rPr>
+          <w:rStyle w:val="a5"/>
+          <w:rFonts w:ascii="Verdana" w:hAnsi="Verdana"/>
+          <w:sz w:val="23"/>
+          <w:szCs w:val="23"/>
+          <w:lang w:val="en-US"/>
+        </w:rPr>
+        <w:fldChar w:fldCharType="end"/>
+      </w:r>
       <w:r>
         <w:rPr>
           <w:rFonts w:ascii="Verdana" w:hAnsi="Verdana"/>
@@ -18904,18 +18945,38 @@
         </w:rPr>
         <w:t> is a method that the </w:t>
       </w:r>
-      <w:hyperlink r:id="rId34" w:history="1">
-        <w:r>
-          <w:rPr>
-            <w:rStyle w:val="a5"/>
-            <w:rFonts w:ascii="Verdana" w:hAnsi="Verdana"/>
-            <w:sz w:val="23"/>
-            <w:szCs w:val="23"/>
-            <w:lang w:val="en-US"/>
-          </w:rPr>
-          <w:t>Garbage Collector</w:t>
-        </w:r>
-      </w:hyperlink>
+      <w:r>
+        <w:fldChar w:fldCharType="begin"/>
+      </w:r>
+      <w:r>
+        <w:rPr>
+          <w:lang w:val="en-US"/>
+        </w:rPr>
+        <w:instrText xml:space="preserve"> HYPERLINK "https://www.geeksforgeeks.org/garbage-collection-java/" </w:instrText>
+      </w:r>
+      <w:r>
+        <w:fldChar w:fldCharType="separate"/>
+      </w:r>
+      <w:r>
+        <w:rPr>
+          <w:rStyle w:val="a5"/>
+          <w:rFonts w:ascii="Verdana" w:hAnsi="Verdana"/>
+          <w:sz w:val="23"/>
+          <w:szCs w:val="23"/>
+          <w:lang w:val="en-US"/>
+        </w:rPr>
+        <w:t>Garbage Collector</w:t>
+      </w:r>
+      <w:r>
+        <w:rPr>
+          <w:rStyle w:val="a5"/>
+          <w:rFonts w:ascii="Verdana" w:hAnsi="Verdana"/>
+          <w:sz w:val="23"/>
+          <w:szCs w:val="23"/>
+          <w:lang w:val="en-US"/>
+        </w:rPr>
+        <w:fldChar w:fldCharType="end"/>
+      </w:r>
       <w:r>
         <w:rPr>
           <w:rFonts w:ascii="Verdana" w:hAnsi="Verdana"/>
@@ -20849,18 +20910,18 @@
         <w:rPr>
           <w:sz w:val="40"/>
           <w:szCs w:val="40"/>
-        </w:rPr>
-      </w:pPr>
-      <w:proofErr w:type="spellStart"/>
+          <w:lang w:val="en-US"/>
+        </w:rPr>
+      </w:pPr>
       <w:r>
         <w:rPr>
           <w:sz w:val="40"/>
           <w:szCs w:val="40"/>
+          <w:lang w:val="en-US"/>
         </w:rPr>
         <w:lastRenderedPageBreak/>
         <w:t>Varargs</w:t>
       </w:r>
-      <w:proofErr w:type="spellEnd"/>
     </w:p>
     <w:p>
       <w:pPr>
@@ -22219,6 +22280,7 @@
       <w:r>
         <w:rPr>
           <w:rFonts w:ascii="Verdana" w:hAnsi="Verdana"/>
+          <w:noProof/>
           <w:color w:val="000000"/>
           <w:sz w:val="23"/>
           <w:szCs w:val="23"/>
@@ -22240,7 +22302,7 @@
                     <pic:cNvPicPr/>
                   </pic:nvPicPr>
                   <pic:blipFill>
-                    <a:blip r:embed="rId35"/>
+                    <a:blip r:embed="rId32"/>
                     <a:stretch>
                       <a:fillRect/>
                     </a:stretch>
@@ -22368,6 +22430,7 @@
       <w:r>
         <w:rPr>
           <w:rFonts w:ascii="Verdana" w:hAnsi="Verdana"/>
+          <w:noProof/>
           <w:color w:val="000000"/>
           <w:sz w:val="23"/>
           <w:szCs w:val="23"/>
@@ -22389,7 +22452,7 @@
                     <pic:cNvPicPr/>
                   </pic:nvPicPr>
                   <pic:blipFill>
-                    <a:blip r:embed="rId36"/>
+                    <a:blip r:embed="rId33"/>
                     <a:stretch>
                       <a:fillRect/>
                     </a:stretch>
@@ -22519,6 +22582,7 @@
       <w:r>
         <w:rPr>
           <w:rFonts w:ascii="Verdana" w:hAnsi="Verdana"/>
+          <w:noProof/>
           <w:color w:val="000000"/>
           <w:sz w:val="23"/>
           <w:szCs w:val="23"/>
@@ -22539,7 +22603,7 @@
                     <pic:cNvPicPr/>
                   </pic:nvPicPr>
                   <pic:blipFill>
-                    <a:blip r:embed="rId37"/>
+                    <a:blip r:embed="rId34"/>
                     <a:stretch>
                       <a:fillRect/>
                     </a:stretch>
@@ -22583,6 +22647,1111 @@
           <w:lang w:val="en-US"/>
         </w:rPr>
         <w:t>Different programming languages can be used to write programs in the world of Java</w:t>
+      </w:r>
+    </w:p>
+    <w:p>
+      <w:pPr>
+        <w:pStyle w:val="a8"/>
+        <w:rPr>
+          <w:lang w:val="en-US"/>
+        </w:rPr>
+      </w:pPr>
+      <w:r>
+        <w:rPr>
+          <w:lang w:val="en-US"/>
+        </w:rPr>
+        <w:lastRenderedPageBreak/>
+        <w:t>Methods provided by the Object class</w:t>
+      </w:r>
+    </w:p>
+    <w:p>
+      <w:pPr>
+        <w:pStyle w:val="a3"/>
+        <w:shd w:val="clear" w:color="auto" w:fill="FFFFFF"/>
+        <w:rPr>
+          <w:rFonts w:ascii="Segoe UI" w:hAnsi="Segoe UI" w:cs="Segoe UI"/>
+          <w:color w:val="212529"/>
+          <w:spacing w:val="2"/>
+          <w:lang w:val="en-US"/>
+        </w:rPr>
+      </w:pPr>
+      <w:r>
+        <w:rPr>
+          <w:rFonts w:ascii="Segoe UI" w:hAnsi="Segoe UI" w:cs="Segoe UI"/>
+          <w:color w:val="212529"/>
+          <w:spacing w:val="2"/>
+          <w:lang w:val="en-US"/>
+        </w:rPr>
+        <w:t>The </w:t>
+      </w:r>
+      <w:r>
+        <w:rPr>
+          <w:rStyle w:val="HTML"/>
+          <w:color w:val="212529"/>
+          <w:spacing w:val="2"/>
+          <w:lang w:val="en-US"/>
+        </w:rPr>
+        <w:t>Object</w:t>
+      </w:r>
+      <w:r>
+        <w:rPr>
+          <w:rFonts w:ascii="Segoe UI" w:hAnsi="Segoe UI" w:cs="Segoe UI"/>
+          <w:color w:val="212529"/>
+          <w:spacing w:val="2"/>
+          <w:lang w:val="en-US"/>
+        </w:rPr>
+        <w:t> class provides some common methods to all subclasses. It has nine instance methods (excluding overloaded methods) which can be divided into four groups:</w:t>
+      </w:r>
+    </w:p>
+    <w:p>
+      <w:pPr>
+        <w:numPr>
+          <w:ilvl w:val="0"/>
+          <w:numId w:val="22"/>
+        </w:numPr>
+        <w:shd w:val="clear" w:color="auto" w:fill="FFFFFF"/>
+        <w:spacing w:before="100" w:beforeAutospacing="1" w:after="100" w:afterAutospacing="1" w:line="240" w:lineRule="auto"/>
+        <w:rPr>
+          <w:rFonts w:ascii="Segoe UI" w:hAnsi="Segoe UI" w:cs="Segoe UI"/>
+          <w:color w:val="212529"/>
+          <w:spacing w:val="2"/>
+          <w:lang w:val="en-US"/>
+        </w:rPr>
+      </w:pPr>
+      <w:r>
+        <w:rPr>
+          <w:rStyle w:val="a4"/>
+          <w:rFonts w:ascii="Segoe UI" w:hAnsi="Segoe UI" w:cs="Segoe UI"/>
+          <w:color w:val="212529"/>
+          <w:spacing w:val="2"/>
+          <w:lang w:val="en-US"/>
+        </w:rPr>
+        <w:t>threads synchronization:</w:t>
+      </w:r>
+      <w:r>
+        <w:rPr>
+          <w:rFonts w:ascii="Segoe UI" w:hAnsi="Segoe UI" w:cs="Segoe UI"/>
+          <w:color w:val="212529"/>
+          <w:spacing w:val="2"/>
+          <w:lang w:val="en-US"/>
+        </w:rPr>
+        <w:t> </w:t>
+      </w:r>
+      <w:r>
+        <w:rPr>
+          <w:rStyle w:val="HTML"/>
+          <w:rFonts w:eastAsiaTheme="minorHAnsi"/>
+          <w:color w:val="212529"/>
+          <w:spacing w:val="2"/>
+          <w:lang w:val="en-US"/>
+        </w:rPr>
+        <w:t>wait</w:t>
+      </w:r>
+      <w:r>
+        <w:rPr>
+          <w:rFonts w:ascii="Segoe UI" w:hAnsi="Segoe UI" w:cs="Segoe UI"/>
+          <w:color w:val="212529"/>
+          <w:spacing w:val="2"/>
+          <w:lang w:val="en-US"/>
+        </w:rPr>
+        <w:t>, </w:t>
+      </w:r>
+      <w:r>
+        <w:rPr>
+          <w:rStyle w:val="HTML"/>
+          <w:rFonts w:eastAsiaTheme="minorHAnsi"/>
+          <w:color w:val="212529"/>
+          <w:spacing w:val="2"/>
+          <w:lang w:val="en-US"/>
+        </w:rPr>
+        <w:t>notify</w:t>
+      </w:r>
+      <w:r>
+        <w:rPr>
+          <w:rFonts w:ascii="Segoe UI" w:hAnsi="Segoe UI" w:cs="Segoe UI"/>
+          <w:color w:val="212529"/>
+          <w:spacing w:val="2"/>
+          <w:lang w:val="en-US"/>
+        </w:rPr>
+        <w:t>, </w:t>
+      </w:r>
+      <w:r>
+        <w:rPr>
+          <w:rStyle w:val="HTML"/>
+          <w:rFonts w:eastAsiaTheme="minorHAnsi"/>
+          <w:color w:val="212529"/>
+          <w:spacing w:val="2"/>
+          <w:lang w:val="en-US"/>
+        </w:rPr>
+        <w:t>notifyAll</w:t>
+      </w:r>
+      <w:r>
+        <w:rPr>
+          <w:rFonts w:ascii="Segoe UI" w:hAnsi="Segoe UI" w:cs="Segoe UI"/>
+          <w:color w:val="212529"/>
+          <w:spacing w:val="2"/>
+          <w:lang w:val="en-US"/>
+        </w:rPr>
+        <w:t>;</w:t>
+      </w:r>
+    </w:p>
+    <w:p>
+      <w:pPr>
+        <w:numPr>
+          <w:ilvl w:val="0"/>
+          <w:numId w:val="22"/>
+        </w:numPr>
+        <w:shd w:val="clear" w:color="auto" w:fill="FFFFFF"/>
+        <w:spacing w:before="100" w:beforeAutospacing="1" w:after="100" w:afterAutospacing="1" w:line="240" w:lineRule="auto"/>
+        <w:rPr>
+          <w:rFonts w:ascii="Segoe UI" w:hAnsi="Segoe UI" w:cs="Segoe UI"/>
+          <w:color w:val="212529"/>
+          <w:spacing w:val="2"/>
+        </w:rPr>
+      </w:pPr>
+      <w:proofErr w:type="spellStart"/>
+      <w:r>
+        <w:rPr>
+          <w:rStyle w:val="a4"/>
+          <w:rFonts w:ascii="Segoe UI" w:hAnsi="Segoe UI" w:cs="Segoe UI"/>
+          <w:color w:val="212529"/>
+          <w:spacing w:val="2"/>
+        </w:rPr>
+        <w:t>object</w:t>
+      </w:r>
+      <w:proofErr w:type="spellEnd"/>
+      <w:r>
+        <w:rPr>
+          <w:rStyle w:val="a4"/>
+          <w:rFonts w:ascii="Segoe UI" w:hAnsi="Segoe UI" w:cs="Segoe UI"/>
+          <w:color w:val="212529"/>
+          <w:spacing w:val="2"/>
+        </w:rPr>
+        <w:t xml:space="preserve"> </w:t>
+      </w:r>
+      <w:proofErr w:type="spellStart"/>
+      <w:r>
+        <w:rPr>
+          <w:rStyle w:val="a4"/>
+          <w:rFonts w:ascii="Segoe UI" w:hAnsi="Segoe UI" w:cs="Segoe UI"/>
+          <w:color w:val="212529"/>
+          <w:spacing w:val="2"/>
+        </w:rPr>
+        <w:t>identity</w:t>
+      </w:r>
+      <w:proofErr w:type="spellEnd"/>
+      <w:r>
+        <w:rPr>
+          <w:rFonts w:ascii="Segoe UI" w:hAnsi="Segoe UI" w:cs="Segoe UI"/>
+          <w:color w:val="212529"/>
+          <w:spacing w:val="2"/>
+        </w:rPr>
+        <w:t>: </w:t>
+      </w:r>
+      <w:proofErr w:type="spellStart"/>
+      <w:r>
+        <w:rPr>
+          <w:rStyle w:val="HTML"/>
+          <w:rFonts w:eastAsiaTheme="minorHAnsi"/>
+          <w:color w:val="212529"/>
+          <w:spacing w:val="2"/>
+        </w:rPr>
+        <w:t>hashCode</w:t>
+      </w:r>
+      <w:proofErr w:type="spellEnd"/>
+      <w:r>
+        <w:rPr>
+          <w:rFonts w:ascii="Segoe UI" w:hAnsi="Segoe UI" w:cs="Segoe UI"/>
+          <w:color w:val="212529"/>
+          <w:spacing w:val="2"/>
+        </w:rPr>
+        <w:t>, </w:t>
+      </w:r>
+      <w:proofErr w:type="spellStart"/>
+      <w:r>
+        <w:rPr>
+          <w:rStyle w:val="HTML"/>
+          <w:rFonts w:eastAsiaTheme="minorHAnsi"/>
+          <w:color w:val="212529"/>
+          <w:spacing w:val="2"/>
+        </w:rPr>
+        <w:t>equals</w:t>
+      </w:r>
+      <w:proofErr w:type="spellEnd"/>
+      <w:r>
+        <w:rPr>
+          <w:rFonts w:ascii="Segoe UI" w:hAnsi="Segoe UI" w:cs="Segoe UI"/>
+          <w:color w:val="212529"/>
+          <w:spacing w:val="2"/>
+        </w:rPr>
+        <w:t>;</w:t>
+      </w:r>
+    </w:p>
+    <w:p>
+      <w:pPr>
+        <w:numPr>
+          <w:ilvl w:val="0"/>
+          <w:numId w:val="22"/>
+        </w:numPr>
+        <w:shd w:val="clear" w:color="auto" w:fill="FFFFFF"/>
+        <w:spacing w:before="100" w:beforeAutospacing="1" w:after="100" w:afterAutospacing="1" w:line="240" w:lineRule="auto"/>
+        <w:rPr>
+          <w:rFonts w:ascii="Segoe UI" w:hAnsi="Segoe UI" w:cs="Segoe UI"/>
+          <w:color w:val="212529"/>
+          <w:spacing w:val="2"/>
+          <w:lang w:val="en-US"/>
+        </w:rPr>
+      </w:pPr>
+      <w:r>
+        <w:rPr>
+          <w:rStyle w:val="a4"/>
+          <w:rFonts w:ascii="Segoe UI" w:hAnsi="Segoe UI" w:cs="Segoe UI"/>
+          <w:color w:val="212529"/>
+          <w:spacing w:val="2"/>
+          <w:lang w:val="en-US"/>
+        </w:rPr>
+        <w:t>object management</w:t>
+      </w:r>
+      <w:r>
+        <w:rPr>
+          <w:rFonts w:ascii="Segoe UI" w:hAnsi="Segoe UI" w:cs="Segoe UI"/>
+          <w:color w:val="212529"/>
+          <w:spacing w:val="2"/>
+          <w:lang w:val="en-US"/>
+        </w:rPr>
+        <w:t>: </w:t>
+      </w:r>
+      <w:r>
+        <w:rPr>
+          <w:rStyle w:val="HTML"/>
+          <w:rFonts w:eastAsiaTheme="minorHAnsi"/>
+          <w:color w:val="212529"/>
+          <w:spacing w:val="2"/>
+          <w:lang w:val="en-US"/>
+        </w:rPr>
+        <w:t>finalize</w:t>
+      </w:r>
+      <w:r>
+        <w:rPr>
+          <w:rStyle w:val="a6"/>
+          <w:rFonts w:ascii="Segoe UI" w:hAnsi="Segoe UI" w:cs="Segoe UI"/>
+          <w:color w:val="212529"/>
+          <w:spacing w:val="2"/>
+          <w:lang w:val="en-US"/>
+        </w:rPr>
+        <w:t>, </w:t>
+      </w:r>
+      <w:r>
+        <w:rPr>
+          <w:rStyle w:val="HTML"/>
+          <w:rFonts w:eastAsiaTheme="minorHAnsi"/>
+          <w:color w:val="212529"/>
+          <w:spacing w:val="2"/>
+          <w:lang w:val="en-US"/>
+        </w:rPr>
+        <w:t>clone</w:t>
+      </w:r>
+      <w:r>
+        <w:rPr>
+          <w:rStyle w:val="a6"/>
+          <w:rFonts w:ascii="Segoe UI" w:hAnsi="Segoe UI" w:cs="Segoe UI"/>
+          <w:color w:val="212529"/>
+          <w:spacing w:val="2"/>
+          <w:lang w:val="en-US"/>
+        </w:rPr>
+        <w:t>, </w:t>
+      </w:r>
+      <w:r>
+        <w:rPr>
+          <w:rStyle w:val="HTML"/>
+          <w:rFonts w:eastAsiaTheme="minorHAnsi"/>
+          <w:color w:val="212529"/>
+          <w:spacing w:val="2"/>
+          <w:lang w:val="en-US"/>
+        </w:rPr>
+        <w:t>getClass</w:t>
+      </w:r>
+      <w:r>
+        <w:rPr>
+          <w:rStyle w:val="a6"/>
+          <w:rFonts w:ascii="Segoe UI" w:hAnsi="Segoe UI" w:cs="Segoe UI"/>
+          <w:color w:val="212529"/>
+          <w:spacing w:val="2"/>
+          <w:lang w:val="en-US"/>
+        </w:rPr>
+        <w:t>;</w:t>
+      </w:r>
+    </w:p>
+    <w:p>
+      <w:pPr>
+        <w:numPr>
+          <w:ilvl w:val="0"/>
+          <w:numId w:val="22"/>
+        </w:numPr>
+        <w:shd w:val="clear" w:color="auto" w:fill="FFFFFF"/>
+        <w:spacing w:before="100" w:beforeAutospacing="1" w:after="100" w:afterAutospacing="1" w:line="240" w:lineRule="auto"/>
+        <w:rPr>
+          <w:rFonts w:ascii="Segoe UI" w:hAnsi="Segoe UI" w:cs="Segoe UI"/>
+          <w:color w:val="212529"/>
+          <w:spacing w:val="2"/>
+        </w:rPr>
+      </w:pPr>
+      <w:proofErr w:type="spellStart"/>
+      <w:r>
+        <w:rPr>
+          <w:rStyle w:val="a4"/>
+          <w:rFonts w:ascii="Segoe UI" w:hAnsi="Segoe UI" w:cs="Segoe UI"/>
+          <w:color w:val="212529"/>
+          <w:spacing w:val="2"/>
+        </w:rPr>
+        <w:t>human-readable</w:t>
+      </w:r>
+      <w:proofErr w:type="spellEnd"/>
+      <w:r>
+        <w:rPr>
+          <w:rStyle w:val="a4"/>
+          <w:rFonts w:ascii="Segoe UI" w:hAnsi="Segoe UI" w:cs="Segoe UI"/>
+          <w:color w:val="212529"/>
+          <w:spacing w:val="2"/>
+        </w:rPr>
+        <w:t xml:space="preserve"> </w:t>
+      </w:r>
+      <w:proofErr w:type="spellStart"/>
+      <w:r>
+        <w:rPr>
+          <w:rStyle w:val="a4"/>
+          <w:rFonts w:ascii="Segoe UI" w:hAnsi="Segoe UI" w:cs="Segoe UI"/>
+          <w:color w:val="212529"/>
+          <w:spacing w:val="2"/>
+        </w:rPr>
+        <w:t>representation</w:t>
+      </w:r>
+      <w:proofErr w:type="spellEnd"/>
+      <w:r>
+        <w:rPr>
+          <w:rFonts w:ascii="Segoe UI" w:hAnsi="Segoe UI" w:cs="Segoe UI"/>
+          <w:color w:val="212529"/>
+          <w:spacing w:val="2"/>
+        </w:rPr>
+        <w:t>: </w:t>
+      </w:r>
+      <w:proofErr w:type="spellStart"/>
+      <w:r>
+        <w:rPr>
+          <w:rStyle w:val="HTML"/>
+          <w:rFonts w:eastAsiaTheme="minorHAnsi"/>
+          <w:color w:val="212529"/>
+          <w:spacing w:val="2"/>
+        </w:rPr>
+        <w:t>toString</w:t>
+      </w:r>
+      <w:proofErr w:type="spellEnd"/>
+      <w:r>
+        <w:rPr>
+          <w:rFonts w:ascii="Segoe UI" w:hAnsi="Segoe UI" w:cs="Segoe UI"/>
+          <w:color w:val="212529"/>
+          <w:spacing w:val="2"/>
+        </w:rPr>
+        <w:t>;</w:t>
+      </w:r>
+    </w:p>
+    <w:p>
+      <w:pPr>
+        <w:pStyle w:val="a3"/>
+        <w:shd w:val="clear" w:color="auto" w:fill="FFFFFF"/>
+        <w:rPr>
+          <w:rFonts w:ascii="Segoe UI" w:hAnsi="Segoe UI" w:cs="Segoe UI"/>
+          <w:color w:val="212529"/>
+          <w:spacing w:val="2"/>
+        </w:rPr>
+      </w:pPr>
+      <w:r>
+        <w:rPr>
+          <w:rFonts w:ascii="Segoe UI" w:hAnsi="Segoe UI" w:cs="Segoe UI"/>
+          <w:color w:val="212529"/>
+          <w:spacing w:val="2"/>
+          <w:lang w:val="en-US"/>
+        </w:rPr>
+        <w:t xml:space="preserve">This way of grouping methods isn't perfect, but it can help you remember them. </w:t>
+      </w:r>
+      <w:proofErr w:type="spellStart"/>
+      <w:r>
+        <w:rPr>
+          <w:rFonts w:ascii="Segoe UI" w:hAnsi="Segoe UI" w:cs="Segoe UI"/>
+          <w:color w:val="212529"/>
+          <w:spacing w:val="2"/>
+        </w:rPr>
+        <w:t>Here's</w:t>
+      </w:r>
+      <w:proofErr w:type="spellEnd"/>
+      <w:r>
+        <w:rPr>
+          <w:rFonts w:ascii="Segoe UI" w:hAnsi="Segoe UI" w:cs="Segoe UI"/>
+          <w:color w:val="212529"/>
+          <w:spacing w:val="2"/>
+        </w:rPr>
+        <w:t xml:space="preserve"> a </w:t>
+      </w:r>
+      <w:proofErr w:type="spellStart"/>
+      <w:r>
+        <w:rPr>
+          <w:rFonts w:ascii="Segoe UI" w:hAnsi="Segoe UI" w:cs="Segoe UI"/>
+          <w:color w:val="212529"/>
+          <w:spacing w:val="2"/>
+        </w:rPr>
+        <w:t>more</w:t>
+      </w:r>
+      <w:proofErr w:type="spellEnd"/>
+      <w:r>
+        <w:rPr>
+          <w:rFonts w:ascii="Segoe UI" w:hAnsi="Segoe UI" w:cs="Segoe UI"/>
+          <w:color w:val="212529"/>
+          <w:spacing w:val="2"/>
+        </w:rPr>
+        <w:t xml:space="preserve"> </w:t>
+      </w:r>
+      <w:proofErr w:type="spellStart"/>
+      <w:r>
+        <w:rPr>
+          <w:rFonts w:ascii="Segoe UI" w:hAnsi="Segoe UI" w:cs="Segoe UI"/>
+          <w:color w:val="212529"/>
+          <w:spacing w:val="2"/>
+        </w:rPr>
+        <w:t>detailed</w:t>
+      </w:r>
+      <w:proofErr w:type="spellEnd"/>
+      <w:r>
+        <w:rPr>
+          <w:rFonts w:ascii="Segoe UI" w:hAnsi="Segoe UI" w:cs="Segoe UI"/>
+          <w:color w:val="212529"/>
+          <w:spacing w:val="2"/>
+        </w:rPr>
+        <w:t xml:space="preserve"> </w:t>
+      </w:r>
+      <w:proofErr w:type="spellStart"/>
+      <w:r>
+        <w:rPr>
+          <w:rFonts w:ascii="Segoe UI" w:hAnsi="Segoe UI" w:cs="Segoe UI"/>
+          <w:color w:val="212529"/>
+          <w:spacing w:val="2"/>
+        </w:rPr>
+        <w:t>explanation</w:t>
+      </w:r>
+      <w:proofErr w:type="spellEnd"/>
+      <w:r>
+        <w:rPr>
+          <w:rFonts w:ascii="Segoe UI" w:hAnsi="Segoe UI" w:cs="Segoe UI"/>
+          <w:color w:val="212529"/>
+          <w:spacing w:val="2"/>
+        </w:rPr>
+        <w:t xml:space="preserve"> </w:t>
+      </w:r>
+      <w:proofErr w:type="spellStart"/>
+      <w:r>
+        <w:rPr>
+          <w:rFonts w:ascii="Segoe UI" w:hAnsi="Segoe UI" w:cs="Segoe UI"/>
+          <w:color w:val="212529"/>
+          <w:spacing w:val="2"/>
+        </w:rPr>
+        <w:t>of</w:t>
+      </w:r>
+      <w:proofErr w:type="spellEnd"/>
+      <w:r>
+        <w:rPr>
+          <w:rFonts w:ascii="Segoe UI" w:hAnsi="Segoe UI" w:cs="Segoe UI"/>
+          <w:color w:val="212529"/>
+          <w:spacing w:val="2"/>
+        </w:rPr>
+        <w:t xml:space="preserve"> </w:t>
+      </w:r>
+      <w:proofErr w:type="spellStart"/>
+      <w:r>
+        <w:rPr>
+          <w:rFonts w:ascii="Segoe UI" w:hAnsi="Segoe UI" w:cs="Segoe UI"/>
+          <w:color w:val="212529"/>
+          <w:spacing w:val="2"/>
+        </w:rPr>
+        <w:t>the</w:t>
+      </w:r>
+      <w:proofErr w:type="spellEnd"/>
+      <w:r>
+        <w:rPr>
+          <w:rFonts w:ascii="Segoe UI" w:hAnsi="Segoe UI" w:cs="Segoe UI"/>
+          <w:color w:val="212529"/>
+          <w:spacing w:val="2"/>
+        </w:rPr>
+        <w:t xml:space="preserve"> </w:t>
+      </w:r>
+      <w:proofErr w:type="spellStart"/>
+      <w:r>
+        <w:rPr>
+          <w:rFonts w:ascii="Segoe UI" w:hAnsi="Segoe UI" w:cs="Segoe UI"/>
+          <w:color w:val="212529"/>
+          <w:spacing w:val="2"/>
+        </w:rPr>
+        <w:t>methods</w:t>
+      </w:r>
+      <w:proofErr w:type="spellEnd"/>
+      <w:r>
+        <w:rPr>
+          <w:rFonts w:ascii="Segoe UI" w:hAnsi="Segoe UI" w:cs="Segoe UI"/>
+          <w:color w:val="212529"/>
+          <w:spacing w:val="2"/>
+        </w:rPr>
+        <w:t>:</w:t>
+      </w:r>
+    </w:p>
+    <w:p>
+      <w:pPr>
+        <w:numPr>
+          <w:ilvl w:val="0"/>
+          <w:numId w:val="23"/>
+        </w:numPr>
+        <w:shd w:val="clear" w:color="auto" w:fill="FFFFFF"/>
+        <w:spacing w:before="100" w:beforeAutospacing="1" w:after="100" w:afterAutospacing="1" w:line="240" w:lineRule="auto"/>
+        <w:rPr>
+          <w:rFonts w:ascii="Segoe UI" w:hAnsi="Segoe UI" w:cs="Segoe UI"/>
+          <w:color w:val="212529"/>
+          <w:spacing w:val="2"/>
+          <w:lang w:val="en-US"/>
+        </w:rPr>
+      </w:pPr>
+      <w:r>
+        <w:rPr>
+          <w:rFonts w:ascii="Segoe UI" w:hAnsi="Segoe UI" w:cs="Segoe UI"/>
+          <w:color w:val="212529"/>
+          <w:spacing w:val="2"/>
+          <w:lang w:val="en-US"/>
+        </w:rPr>
+        <w:t>The first group of methods (</w:t>
+      </w:r>
+      <w:r>
+        <w:rPr>
+          <w:rStyle w:val="HTML"/>
+          <w:rFonts w:eastAsiaTheme="minorHAnsi"/>
+          <w:color w:val="212529"/>
+          <w:spacing w:val="2"/>
+          <w:lang w:val="en-US"/>
+        </w:rPr>
+        <w:t>wait</w:t>
+      </w:r>
+      <w:r>
+        <w:rPr>
+          <w:rFonts w:ascii="Segoe UI" w:hAnsi="Segoe UI" w:cs="Segoe UI"/>
+          <w:color w:val="212529"/>
+          <w:spacing w:val="2"/>
+          <w:lang w:val="en-US"/>
+        </w:rPr>
+        <w:t>, </w:t>
+      </w:r>
+      <w:r>
+        <w:rPr>
+          <w:rStyle w:val="HTML"/>
+          <w:rFonts w:eastAsiaTheme="minorHAnsi"/>
+          <w:color w:val="212529"/>
+          <w:spacing w:val="2"/>
+          <w:lang w:val="en-US"/>
+        </w:rPr>
+        <w:t>notify</w:t>
+      </w:r>
+      <w:r>
+        <w:rPr>
+          <w:rFonts w:ascii="Segoe UI" w:hAnsi="Segoe UI" w:cs="Segoe UI"/>
+          <w:color w:val="212529"/>
+          <w:spacing w:val="2"/>
+          <w:lang w:val="en-US"/>
+        </w:rPr>
+        <w:t>, </w:t>
+      </w:r>
+      <w:r>
+        <w:rPr>
+          <w:rStyle w:val="HTML"/>
+          <w:rFonts w:eastAsiaTheme="minorHAnsi"/>
+          <w:color w:val="212529"/>
+          <w:spacing w:val="2"/>
+          <w:lang w:val="en-US"/>
+        </w:rPr>
+        <w:t>notifyAll</w:t>
+      </w:r>
+      <w:r>
+        <w:rPr>
+          <w:rStyle w:val="a6"/>
+          <w:rFonts w:ascii="Segoe UI" w:hAnsi="Segoe UI" w:cs="Segoe UI"/>
+          <w:color w:val="212529"/>
+          <w:spacing w:val="2"/>
+          <w:lang w:val="en-US"/>
+        </w:rPr>
+        <w:t>)</w:t>
+      </w:r>
+      <w:r>
+        <w:rPr>
+          <w:rFonts w:ascii="Segoe UI" w:hAnsi="Segoe UI" w:cs="Segoe UI"/>
+          <w:color w:val="212529"/>
+          <w:spacing w:val="2"/>
+          <w:lang w:val="en-US"/>
+        </w:rPr>
+        <w:t> are for working in multithreaded applications.</w:t>
+      </w:r>
+    </w:p>
+    <w:p>
+      <w:pPr>
+        <w:numPr>
+          <w:ilvl w:val="0"/>
+          <w:numId w:val="23"/>
+        </w:numPr>
+        <w:shd w:val="clear" w:color="auto" w:fill="FFFFFF"/>
+        <w:spacing w:before="100" w:beforeAutospacing="1" w:after="100" w:afterAutospacing="1" w:line="240" w:lineRule="auto"/>
+        <w:rPr>
+          <w:rFonts w:ascii="Segoe UI" w:hAnsi="Segoe UI" w:cs="Segoe UI"/>
+          <w:color w:val="212529"/>
+          <w:spacing w:val="2"/>
+          <w:lang w:val="en-US"/>
+        </w:rPr>
+      </w:pPr>
+      <w:r>
+        <w:rPr>
+          <w:rStyle w:val="HTML"/>
+          <w:rFonts w:eastAsiaTheme="minorHAnsi"/>
+          <w:color w:val="212529"/>
+          <w:spacing w:val="2"/>
+          <w:lang w:val="en-US"/>
+        </w:rPr>
+        <w:t>hashCode</w:t>
+      </w:r>
+      <w:r>
+        <w:rPr>
+          <w:rFonts w:ascii="Segoe UI" w:hAnsi="Segoe UI" w:cs="Segoe UI"/>
+          <w:color w:val="212529"/>
+          <w:spacing w:val="2"/>
+          <w:lang w:val="en-US"/>
+        </w:rPr>
+        <w:t> returns a hash code value for the object.</w:t>
+      </w:r>
+    </w:p>
+    <w:p>
+      <w:pPr>
+        <w:numPr>
+          <w:ilvl w:val="0"/>
+          <w:numId w:val="23"/>
+        </w:numPr>
+        <w:shd w:val="clear" w:color="auto" w:fill="FFFFFF"/>
+        <w:spacing w:before="100" w:beforeAutospacing="1" w:after="100" w:afterAutospacing="1" w:line="240" w:lineRule="auto"/>
+        <w:rPr>
+          <w:rFonts w:ascii="Segoe UI" w:hAnsi="Segoe UI" w:cs="Segoe UI"/>
+          <w:color w:val="212529"/>
+          <w:spacing w:val="2"/>
+          <w:lang w:val="en-US"/>
+        </w:rPr>
+      </w:pPr>
+      <w:r>
+        <w:rPr>
+          <w:rStyle w:val="HTML"/>
+          <w:rFonts w:eastAsiaTheme="minorHAnsi"/>
+          <w:color w:val="212529"/>
+          <w:spacing w:val="2"/>
+          <w:lang w:val="en-US"/>
+        </w:rPr>
+        <w:t>equals</w:t>
+      </w:r>
+      <w:r>
+        <w:rPr>
+          <w:rStyle w:val="a6"/>
+          <w:rFonts w:ascii="Segoe UI" w:hAnsi="Segoe UI" w:cs="Segoe UI"/>
+          <w:color w:val="212529"/>
+          <w:spacing w:val="2"/>
+          <w:lang w:val="en-US"/>
+        </w:rPr>
+        <w:t> </w:t>
+      </w:r>
+      <w:r>
+        <w:rPr>
+          <w:rFonts w:ascii="Segoe UI" w:hAnsi="Segoe UI" w:cs="Segoe UI"/>
+          <w:color w:val="212529"/>
+          <w:spacing w:val="2"/>
+          <w:lang w:val="en-US"/>
+        </w:rPr>
+        <w:t>indicates whether some other object is </w:t>
+      </w:r>
+      <w:r>
+        <w:rPr>
+          <w:rStyle w:val="a4"/>
+          <w:rFonts w:ascii="Segoe UI" w:hAnsi="Segoe UI" w:cs="Segoe UI"/>
+          <w:color w:val="212529"/>
+          <w:spacing w:val="2"/>
+          <w:lang w:val="en-US"/>
+        </w:rPr>
+        <w:t>"equal to"</w:t>
+      </w:r>
+      <w:r>
+        <w:rPr>
+          <w:rFonts w:ascii="Segoe UI" w:hAnsi="Segoe UI" w:cs="Segoe UI"/>
+          <w:color w:val="212529"/>
+          <w:spacing w:val="2"/>
+          <w:lang w:val="en-US"/>
+        </w:rPr>
+        <w:t> this particular one.</w:t>
+      </w:r>
+    </w:p>
+    <w:p>
+      <w:pPr>
+        <w:numPr>
+          <w:ilvl w:val="0"/>
+          <w:numId w:val="23"/>
+        </w:numPr>
+        <w:shd w:val="clear" w:color="auto" w:fill="FFFFFF"/>
+        <w:spacing w:before="100" w:beforeAutospacing="1" w:after="100" w:afterAutospacing="1" w:line="240" w:lineRule="auto"/>
+        <w:rPr>
+          <w:rFonts w:ascii="Segoe UI" w:hAnsi="Segoe UI" w:cs="Segoe UI"/>
+          <w:color w:val="212529"/>
+          <w:spacing w:val="2"/>
+        </w:rPr>
+      </w:pPr>
+      <w:r>
+        <w:rPr>
+          <w:rStyle w:val="HTML"/>
+          <w:rFonts w:eastAsiaTheme="minorHAnsi"/>
+          <w:color w:val="212529"/>
+          <w:spacing w:val="2"/>
+          <w:lang w:val="en-US"/>
+        </w:rPr>
+        <w:t>finalize</w:t>
+      </w:r>
+      <w:r>
+        <w:rPr>
+          <w:rFonts w:ascii="Segoe UI" w:hAnsi="Segoe UI" w:cs="Segoe UI"/>
+          <w:color w:val="212529"/>
+          <w:spacing w:val="2"/>
+          <w:lang w:val="en-US"/>
+        </w:rPr>
+        <w:t xml:space="preserve"> is called by the garbage collector (GC) on an object when the GC wants to clean it up. </w:t>
+      </w:r>
+      <w:r>
+        <w:rPr>
+          <w:rFonts w:ascii="Segoe UI" w:hAnsi="Segoe UI" w:cs="Segoe UI"/>
+          <w:color w:val="212529"/>
+          <w:spacing w:val="2"/>
+        </w:rPr>
+        <w:t>(</w:t>
+      </w:r>
+      <w:r>
+        <w:rPr>
+          <w:rStyle w:val="a4"/>
+          <w:rFonts w:ascii="Segoe UI" w:hAnsi="Segoe UI" w:cs="Segoe UI"/>
+          <w:color w:val="212529"/>
+          <w:spacing w:val="2"/>
+        </w:rPr>
+        <w:t>Note: </w:t>
+      </w:r>
+      <w:proofErr w:type="spellStart"/>
+      <w:r>
+        <w:rPr>
+          <w:rFonts w:ascii="Segoe UI" w:hAnsi="Segoe UI" w:cs="Segoe UI"/>
+          <w:color w:val="212529"/>
+          <w:spacing w:val="2"/>
+        </w:rPr>
+        <w:t>this</w:t>
+      </w:r>
+      <w:proofErr w:type="spellEnd"/>
+      <w:r>
+        <w:rPr>
+          <w:rFonts w:ascii="Segoe UI" w:hAnsi="Segoe UI" w:cs="Segoe UI"/>
+          <w:color w:val="212529"/>
+          <w:spacing w:val="2"/>
+        </w:rPr>
+        <w:t xml:space="preserve"> </w:t>
+      </w:r>
+      <w:proofErr w:type="spellStart"/>
+      <w:r>
+        <w:rPr>
+          <w:rFonts w:ascii="Segoe UI" w:hAnsi="Segoe UI" w:cs="Segoe UI"/>
+          <w:color w:val="212529"/>
+          <w:spacing w:val="2"/>
+        </w:rPr>
+        <w:t>method</w:t>
+      </w:r>
+      <w:proofErr w:type="spellEnd"/>
+      <w:r>
+        <w:rPr>
+          <w:rFonts w:ascii="Segoe UI" w:hAnsi="Segoe UI" w:cs="Segoe UI"/>
+          <w:color w:val="212529"/>
+          <w:spacing w:val="2"/>
+        </w:rPr>
+        <w:t xml:space="preserve"> </w:t>
+      </w:r>
+      <w:proofErr w:type="spellStart"/>
+      <w:r>
+        <w:rPr>
+          <w:rFonts w:ascii="Segoe UI" w:hAnsi="Segoe UI" w:cs="Segoe UI"/>
+          <w:color w:val="212529"/>
+          <w:spacing w:val="2"/>
+        </w:rPr>
+        <w:t>has</w:t>
+      </w:r>
+      <w:proofErr w:type="spellEnd"/>
+      <w:r>
+        <w:rPr>
+          <w:rFonts w:ascii="Segoe UI" w:hAnsi="Segoe UI" w:cs="Segoe UI"/>
+          <w:color w:val="212529"/>
+          <w:spacing w:val="2"/>
+        </w:rPr>
+        <w:t xml:space="preserve"> </w:t>
+      </w:r>
+      <w:proofErr w:type="spellStart"/>
+      <w:r>
+        <w:rPr>
+          <w:rFonts w:ascii="Segoe UI" w:hAnsi="Segoe UI" w:cs="Segoe UI"/>
+          <w:color w:val="212529"/>
+          <w:spacing w:val="2"/>
+        </w:rPr>
+        <w:t>been</w:t>
+      </w:r>
+      <w:proofErr w:type="spellEnd"/>
+      <w:r>
+        <w:rPr>
+          <w:rFonts w:ascii="Segoe UI" w:hAnsi="Segoe UI" w:cs="Segoe UI"/>
+          <w:color w:val="212529"/>
+          <w:spacing w:val="2"/>
+        </w:rPr>
+        <w:t xml:space="preserve"> </w:t>
+      </w:r>
+      <w:proofErr w:type="spellStart"/>
+      <w:r>
+        <w:rPr>
+          <w:rFonts w:ascii="Segoe UI" w:hAnsi="Segoe UI" w:cs="Segoe UI"/>
+          <w:color w:val="212529"/>
+          <w:spacing w:val="2"/>
+        </w:rPr>
+        <w:t>deprecated</w:t>
+      </w:r>
+      <w:proofErr w:type="spellEnd"/>
+      <w:r>
+        <w:rPr>
+          <w:rFonts w:ascii="Segoe UI" w:hAnsi="Segoe UI" w:cs="Segoe UI"/>
+          <w:color w:val="212529"/>
+          <w:spacing w:val="2"/>
+        </w:rPr>
+        <w:t xml:space="preserve"> </w:t>
+      </w:r>
+      <w:proofErr w:type="spellStart"/>
+      <w:r>
+        <w:rPr>
+          <w:rFonts w:ascii="Segoe UI" w:hAnsi="Segoe UI" w:cs="Segoe UI"/>
+          <w:color w:val="212529"/>
+          <w:spacing w:val="2"/>
+        </w:rPr>
+        <w:t>as</w:t>
+      </w:r>
+      <w:proofErr w:type="spellEnd"/>
+      <w:r>
+        <w:rPr>
+          <w:rFonts w:ascii="Segoe UI" w:hAnsi="Segoe UI" w:cs="Segoe UI"/>
+          <w:color w:val="212529"/>
+          <w:spacing w:val="2"/>
+        </w:rPr>
+        <w:t xml:space="preserve"> </w:t>
+      </w:r>
+      <w:proofErr w:type="spellStart"/>
+      <w:r>
+        <w:rPr>
+          <w:rFonts w:ascii="Segoe UI" w:hAnsi="Segoe UI" w:cs="Segoe UI"/>
+          <w:color w:val="212529"/>
+          <w:spacing w:val="2"/>
+        </w:rPr>
+        <w:t>of</w:t>
+      </w:r>
+      <w:proofErr w:type="spellEnd"/>
+      <w:r>
+        <w:rPr>
+          <w:rFonts w:ascii="Segoe UI" w:hAnsi="Segoe UI" w:cs="Segoe UI"/>
+          <w:color w:val="212529"/>
+          <w:spacing w:val="2"/>
+        </w:rPr>
+        <w:t xml:space="preserve"> JDK 9).</w:t>
+      </w:r>
+    </w:p>
+    <w:p>
+      <w:pPr>
+        <w:numPr>
+          <w:ilvl w:val="0"/>
+          <w:numId w:val="23"/>
+        </w:numPr>
+        <w:shd w:val="clear" w:color="auto" w:fill="FFFFFF"/>
+        <w:spacing w:before="100" w:beforeAutospacing="1" w:after="100" w:afterAutospacing="1" w:line="240" w:lineRule="auto"/>
+        <w:rPr>
+          <w:rFonts w:ascii="Segoe UI" w:hAnsi="Segoe UI" w:cs="Segoe UI"/>
+          <w:color w:val="212529"/>
+          <w:spacing w:val="2"/>
+          <w:lang w:val="en-US"/>
+        </w:rPr>
+      </w:pPr>
+      <w:r>
+        <w:rPr>
+          <w:rStyle w:val="HTML"/>
+          <w:rFonts w:eastAsiaTheme="minorHAnsi"/>
+          <w:color w:val="212529"/>
+          <w:spacing w:val="2"/>
+          <w:lang w:val="en-US"/>
+        </w:rPr>
+        <w:t>clone</w:t>
+      </w:r>
+      <w:r>
+        <w:rPr>
+          <w:rFonts w:ascii="Segoe UI" w:hAnsi="Segoe UI" w:cs="Segoe UI"/>
+          <w:color w:val="212529"/>
+          <w:spacing w:val="2"/>
+          <w:lang w:val="en-US"/>
+        </w:rPr>
+        <w:t> creates and returns a copy of the object.</w:t>
+      </w:r>
+    </w:p>
+    <w:p>
+      <w:pPr>
+        <w:numPr>
+          <w:ilvl w:val="0"/>
+          <w:numId w:val="23"/>
+        </w:numPr>
+        <w:shd w:val="clear" w:color="auto" w:fill="FFFFFF"/>
+        <w:spacing w:before="100" w:beforeAutospacing="1" w:after="100" w:afterAutospacing="1" w:line="240" w:lineRule="auto"/>
+        <w:rPr>
+          <w:rFonts w:ascii="Segoe UI" w:hAnsi="Segoe UI" w:cs="Segoe UI"/>
+          <w:color w:val="212529"/>
+          <w:spacing w:val="2"/>
+          <w:lang w:val="en-US"/>
+        </w:rPr>
+      </w:pPr>
+      <w:r>
+        <w:rPr>
+          <w:rStyle w:val="HTML"/>
+          <w:rFonts w:eastAsiaTheme="minorHAnsi"/>
+          <w:color w:val="212529"/>
+          <w:spacing w:val="2"/>
+          <w:lang w:val="en-US"/>
+        </w:rPr>
+        <w:t>getClass</w:t>
+      </w:r>
+      <w:r>
+        <w:rPr>
+          <w:rFonts w:ascii="Segoe UI" w:hAnsi="Segoe UI" w:cs="Segoe UI"/>
+          <w:color w:val="212529"/>
+          <w:spacing w:val="2"/>
+          <w:lang w:val="en-US"/>
+        </w:rPr>
+        <w:t> returns an instance of </w:t>
+      </w:r>
+      <w:r>
+        <w:rPr>
+          <w:rStyle w:val="HTML"/>
+          <w:rFonts w:eastAsiaTheme="minorHAnsi"/>
+          <w:color w:val="212529"/>
+          <w:spacing w:val="2"/>
+          <w:lang w:val="en-US"/>
+        </w:rPr>
+        <w:t>Class</w:t>
+      </w:r>
+      <w:r>
+        <w:rPr>
+          <w:rFonts w:ascii="Segoe UI" w:hAnsi="Segoe UI" w:cs="Segoe UI"/>
+          <w:color w:val="212529"/>
+          <w:spacing w:val="2"/>
+          <w:lang w:val="en-US"/>
+        </w:rPr>
+        <w:t>, which has information about the runtime class.</w:t>
+      </w:r>
+    </w:p>
+    <w:p>
+      <w:pPr>
+        <w:numPr>
+          <w:ilvl w:val="0"/>
+          <w:numId w:val="23"/>
+        </w:numPr>
+        <w:shd w:val="clear" w:color="auto" w:fill="FFFFFF"/>
+        <w:spacing w:before="100" w:beforeAutospacing="1" w:after="100" w:afterAutospacing="1" w:line="240" w:lineRule="auto"/>
+        <w:rPr>
+          <w:rFonts w:ascii="Segoe UI" w:hAnsi="Segoe UI" w:cs="Segoe UI"/>
+          <w:color w:val="212529"/>
+          <w:spacing w:val="2"/>
+          <w:lang w:val="en-US"/>
+        </w:rPr>
+      </w:pPr>
+      <w:r>
+        <w:rPr>
+          <w:rStyle w:val="HTML"/>
+          <w:rFonts w:eastAsiaTheme="minorHAnsi"/>
+          <w:color w:val="212529"/>
+          <w:spacing w:val="2"/>
+          <w:lang w:val="en-US"/>
+        </w:rPr>
+        <w:t>toString</w:t>
+      </w:r>
+      <w:r>
+        <w:rPr>
+          <w:rFonts w:ascii="Segoe UI" w:hAnsi="Segoe UI" w:cs="Segoe UI"/>
+          <w:color w:val="212529"/>
+          <w:spacing w:val="2"/>
+          <w:lang w:val="en-US"/>
+        </w:rPr>
+        <w:t> returns a string representation of the object.</w:t>
+      </w:r>
+    </w:p>
+    <w:p>
+      <w:pPr>
+        <w:pStyle w:val="a3"/>
+        <w:shd w:val="clear" w:color="auto" w:fill="FFFFFF"/>
+        <w:rPr>
+          <w:rFonts w:ascii="Segoe UI" w:hAnsi="Segoe UI" w:cs="Segoe UI"/>
+          <w:color w:val="212529"/>
+          <w:spacing w:val="2"/>
+          <w:lang w:val="en-US"/>
+        </w:rPr>
+      </w:pPr>
+      <w:r>
+        <w:rPr>
+          <w:rFonts w:ascii="Segoe UI" w:hAnsi="Segoe UI" w:cs="Segoe UI"/>
+          <w:color w:val="212529"/>
+          <w:spacing w:val="2"/>
+          <w:lang w:val="en-US"/>
+        </w:rPr>
+        <w:t>Some of the methods listed above are native, which means they are implemented in the </w:t>
+      </w:r>
+      <w:r>
+        <w:rPr>
+          <w:rStyle w:val="a4"/>
+          <w:rFonts w:ascii="Segoe UI" w:eastAsiaTheme="majorEastAsia" w:hAnsi="Segoe UI" w:cs="Segoe UI"/>
+          <w:color w:val="212529"/>
+          <w:spacing w:val="2"/>
+          <w:lang w:val="en-US"/>
+        </w:rPr>
+        <w:t>native</w:t>
+      </w:r>
+      <w:r>
+        <w:rPr>
+          <w:rFonts w:ascii="Segoe UI" w:hAnsi="Segoe UI" w:cs="Segoe UI"/>
+          <w:color w:val="212529"/>
+          <w:spacing w:val="2"/>
+          <w:lang w:val="en-US"/>
+        </w:rPr>
+        <w:t> code. It is typically written in C or C++. Native methods are usually used to interface with system calls or libraries written in other programming languages.</w:t>
+      </w:r>
+    </w:p>
+    <w:p>
+      <w:pPr>
+        <w:pStyle w:val="a3"/>
+        <w:shd w:val="clear" w:color="auto" w:fill="FFFFFF"/>
+        <w:rPr>
+          <w:rFonts w:ascii="Segoe UI" w:hAnsi="Segoe UI" w:cs="Segoe UI"/>
+          <w:color w:val="212529"/>
+          <w:spacing w:val="2"/>
+          <w:lang w:val="en-US"/>
+        </w:rPr>
+      </w:pPr>
+      <w:r>
+        <w:rPr>
+          <w:rFonts w:ascii="Segoe UI" w:hAnsi="Segoe UI" w:cs="Segoe UI"/>
+          <w:color w:val="212529"/>
+          <w:spacing w:val="2"/>
+          <w:lang w:val="en-US"/>
+        </w:rPr>
+        <w:t>In the following topics, we will consider these class methods in more detail.</w:t>
       </w:r>
     </w:p>
     <w:p>
@@ -24101,9 +25270,9 @@
     </w:lvl>
   </w:abstractNum>
   <w:abstractNum w:abstractNumId="10" w15:restartNumberingAfterBreak="0">
-    <w:nsid w:val="47361530"/>
+    <w:nsid w:val="45E111DE"/>
     <w:multiLevelType w:val="multilevel"/>
-    <w:tmpl w:val="2BE2E8E6"/>
+    <w:tmpl w:val="6E24F05C"/>
     <w:lvl w:ilvl="0">
       <w:start w:val="1"/>
       <w:numFmt w:val="bullet"/>
@@ -24250,9 +25419,9 @@
     </w:lvl>
   </w:abstractNum>
   <w:abstractNum w:abstractNumId="11" w15:restartNumberingAfterBreak="0">
-    <w:nsid w:val="4D9A51BE"/>
+    <w:nsid w:val="47361530"/>
     <w:multiLevelType w:val="multilevel"/>
-    <w:tmpl w:val="6C22CEDA"/>
+    <w:tmpl w:val="2BE2E8E6"/>
     <w:lvl w:ilvl="0">
       <w:start w:val="1"/>
       <w:numFmt w:val="bullet"/>
@@ -24399,9 +25568,9 @@
     </w:lvl>
   </w:abstractNum>
   <w:abstractNum w:abstractNumId="12" w15:restartNumberingAfterBreak="0">
-    <w:nsid w:val="56AE1999"/>
+    <w:nsid w:val="4D9A51BE"/>
     <w:multiLevelType w:val="multilevel"/>
-    <w:tmpl w:val="76C6E632"/>
+    <w:tmpl w:val="6C22CEDA"/>
     <w:lvl w:ilvl="0">
       <w:start w:val="1"/>
       <w:numFmt w:val="bullet"/>
@@ -24548,9 +25717,9 @@
     </w:lvl>
   </w:abstractNum>
   <w:abstractNum w:abstractNumId="13" w15:restartNumberingAfterBreak="0">
-    <w:nsid w:val="59067405"/>
+    <w:nsid w:val="56AE1999"/>
     <w:multiLevelType w:val="multilevel"/>
-    <w:tmpl w:val="5072A362"/>
+    <w:tmpl w:val="76C6E632"/>
     <w:lvl w:ilvl="0">
       <w:start w:val="1"/>
       <w:numFmt w:val="bullet"/>
@@ -24697,9 +25866,9 @@
     </w:lvl>
   </w:abstractNum>
   <w:abstractNum w:abstractNumId="14" w15:restartNumberingAfterBreak="0">
-    <w:nsid w:val="5A8D145B"/>
+    <w:nsid w:val="59067405"/>
     <w:multiLevelType w:val="multilevel"/>
-    <w:tmpl w:val="1D8005D4"/>
+    <w:tmpl w:val="5072A362"/>
     <w:lvl w:ilvl="0">
       <w:start w:val="1"/>
       <w:numFmt w:val="bullet"/>
@@ -24846,9 +26015,9 @@
     </w:lvl>
   </w:abstractNum>
   <w:abstractNum w:abstractNumId="15" w15:restartNumberingAfterBreak="0">
-    <w:nsid w:val="668E1FB5"/>
+    <w:nsid w:val="5A8D145B"/>
     <w:multiLevelType w:val="multilevel"/>
-    <w:tmpl w:val="219CE196"/>
+    <w:tmpl w:val="1D8005D4"/>
     <w:lvl w:ilvl="0">
       <w:start w:val="1"/>
       <w:numFmt w:val="bullet"/>
@@ -24995,9 +26164,9 @@
     </w:lvl>
   </w:abstractNum>
   <w:abstractNum w:abstractNumId="16" w15:restartNumberingAfterBreak="0">
-    <w:nsid w:val="67FE5394"/>
+    <w:nsid w:val="5D915D24"/>
     <w:multiLevelType w:val="multilevel"/>
-    <w:tmpl w:val="4A60DB2C"/>
+    <w:tmpl w:val="EB581422"/>
     <w:lvl w:ilvl="0">
       <w:start w:val="1"/>
       <w:numFmt w:val="bullet"/>
@@ -25144,9 +26313,9 @@
     </w:lvl>
   </w:abstractNum>
   <w:abstractNum w:abstractNumId="17" w15:restartNumberingAfterBreak="0">
-    <w:nsid w:val="6BA6144D"/>
+    <w:nsid w:val="668E1FB5"/>
     <w:multiLevelType w:val="multilevel"/>
-    <w:tmpl w:val="FD508D56"/>
+    <w:tmpl w:val="219CE196"/>
     <w:lvl w:ilvl="0">
       <w:start w:val="1"/>
       <w:numFmt w:val="bullet"/>
@@ -25293,9 +26462,9 @@
     </w:lvl>
   </w:abstractNum>
   <w:abstractNum w:abstractNumId="18" w15:restartNumberingAfterBreak="0">
-    <w:nsid w:val="7092666F"/>
+    <w:nsid w:val="67FE5394"/>
     <w:multiLevelType w:val="multilevel"/>
-    <w:tmpl w:val="1C3A449C"/>
+    <w:tmpl w:val="4A60DB2C"/>
     <w:lvl w:ilvl="0">
       <w:start w:val="1"/>
       <w:numFmt w:val="bullet"/>
@@ -25442,9 +26611,9 @@
     </w:lvl>
   </w:abstractNum>
   <w:abstractNum w:abstractNumId="19" w15:restartNumberingAfterBreak="0">
-    <w:nsid w:val="71CF6BDF"/>
+    <w:nsid w:val="6BA6144D"/>
     <w:multiLevelType w:val="multilevel"/>
-    <w:tmpl w:val="45C85E7A"/>
+    <w:tmpl w:val="FD508D56"/>
     <w:lvl w:ilvl="0">
       <w:start w:val="1"/>
       <w:numFmt w:val="bullet"/>
@@ -25591,6 +26760,304 @@
     </w:lvl>
   </w:abstractNum>
   <w:abstractNum w:abstractNumId="20" w15:restartNumberingAfterBreak="0">
+    <w:nsid w:val="7092666F"/>
+    <w:multiLevelType w:val="multilevel"/>
+    <w:tmpl w:val="1C3A449C"/>
+    <w:lvl w:ilvl="0">
+      <w:start w:val="1"/>
+      <w:numFmt w:val="bullet"/>
+      <w:lvlText w:val=""/>
+      <w:lvlJc w:val="left"/>
+      <w:pPr>
+        <w:tabs>
+          <w:tab w:val="num" w:pos="720"/>
+        </w:tabs>
+        <w:ind w:left="720" w:hanging="360"/>
+      </w:pPr>
+      <w:rPr>
+        <w:rFonts w:ascii="Symbol" w:hAnsi="Symbol" w:hint="default"/>
+        <w:sz w:val="20"/>
+      </w:rPr>
+    </w:lvl>
+    <w:lvl w:ilvl="1" w:tentative="1">
+      <w:start w:val="1"/>
+      <w:numFmt w:val="bullet"/>
+      <w:lvlText w:val="o"/>
+      <w:lvlJc w:val="left"/>
+      <w:pPr>
+        <w:tabs>
+          <w:tab w:val="num" w:pos="1440"/>
+        </w:tabs>
+        <w:ind w:left="1440" w:hanging="360"/>
+      </w:pPr>
+      <w:rPr>
+        <w:rFonts w:ascii="Courier New" w:hAnsi="Courier New" w:hint="default"/>
+        <w:sz w:val="20"/>
+      </w:rPr>
+    </w:lvl>
+    <w:lvl w:ilvl="2" w:tentative="1">
+      <w:start w:val="1"/>
+      <w:numFmt w:val="bullet"/>
+      <w:lvlText w:val=""/>
+      <w:lvlJc w:val="left"/>
+      <w:pPr>
+        <w:tabs>
+          <w:tab w:val="num" w:pos="2160"/>
+        </w:tabs>
+        <w:ind w:left="2160" w:hanging="360"/>
+      </w:pPr>
+      <w:rPr>
+        <w:rFonts w:ascii="Wingdings" w:hAnsi="Wingdings" w:hint="default"/>
+        <w:sz w:val="20"/>
+      </w:rPr>
+    </w:lvl>
+    <w:lvl w:ilvl="3" w:tentative="1">
+      <w:start w:val="1"/>
+      <w:numFmt w:val="bullet"/>
+      <w:lvlText w:val=""/>
+      <w:lvlJc w:val="left"/>
+      <w:pPr>
+        <w:tabs>
+          <w:tab w:val="num" w:pos="2880"/>
+        </w:tabs>
+        <w:ind w:left="2880" w:hanging="360"/>
+      </w:pPr>
+      <w:rPr>
+        <w:rFonts w:ascii="Wingdings" w:hAnsi="Wingdings" w:hint="default"/>
+        <w:sz w:val="20"/>
+      </w:rPr>
+    </w:lvl>
+    <w:lvl w:ilvl="4" w:tentative="1">
+      <w:start w:val="1"/>
+      <w:numFmt w:val="bullet"/>
+      <w:lvlText w:val=""/>
+      <w:lvlJc w:val="left"/>
+      <w:pPr>
+        <w:tabs>
+          <w:tab w:val="num" w:pos="3600"/>
+        </w:tabs>
+        <w:ind w:left="3600" w:hanging="360"/>
+      </w:pPr>
+      <w:rPr>
+        <w:rFonts w:ascii="Wingdings" w:hAnsi="Wingdings" w:hint="default"/>
+        <w:sz w:val="20"/>
+      </w:rPr>
+    </w:lvl>
+    <w:lvl w:ilvl="5" w:tentative="1">
+      <w:start w:val="1"/>
+      <w:numFmt w:val="bullet"/>
+      <w:lvlText w:val=""/>
+      <w:lvlJc w:val="left"/>
+      <w:pPr>
+        <w:tabs>
+          <w:tab w:val="num" w:pos="4320"/>
+        </w:tabs>
+        <w:ind w:left="4320" w:hanging="360"/>
+      </w:pPr>
+      <w:rPr>
+        <w:rFonts w:ascii="Wingdings" w:hAnsi="Wingdings" w:hint="default"/>
+        <w:sz w:val="20"/>
+      </w:rPr>
+    </w:lvl>
+    <w:lvl w:ilvl="6" w:tentative="1">
+      <w:start w:val="1"/>
+      <w:numFmt w:val="bullet"/>
+      <w:lvlText w:val=""/>
+      <w:lvlJc w:val="left"/>
+      <w:pPr>
+        <w:tabs>
+          <w:tab w:val="num" w:pos="5040"/>
+        </w:tabs>
+        <w:ind w:left="5040" w:hanging="360"/>
+      </w:pPr>
+      <w:rPr>
+        <w:rFonts w:ascii="Wingdings" w:hAnsi="Wingdings" w:hint="default"/>
+        <w:sz w:val="20"/>
+      </w:rPr>
+    </w:lvl>
+    <w:lvl w:ilvl="7" w:tentative="1">
+      <w:start w:val="1"/>
+      <w:numFmt w:val="bullet"/>
+      <w:lvlText w:val=""/>
+      <w:lvlJc w:val="left"/>
+      <w:pPr>
+        <w:tabs>
+          <w:tab w:val="num" w:pos="5760"/>
+        </w:tabs>
+        <w:ind w:left="5760" w:hanging="360"/>
+      </w:pPr>
+      <w:rPr>
+        <w:rFonts w:ascii="Wingdings" w:hAnsi="Wingdings" w:hint="default"/>
+        <w:sz w:val="20"/>
+      </w:rPr>
+    </w:lvl>
+    <w:lvl w:ilvl="8" w:tentative="1">
+      <w:start w:val="1"/>
+      <w:numFmt w:val="bullet"/>
+      <w:lvlText w:val=""/>
+      <w:lvlJc w:val="left"/>
+      <w:pPr>
+        <w:tabs>
+          <w:tab w:val="num" w:pos="6480"/>
+        </w:tabs>
+        <w:ind w:left="6480" w:hanging="360"/>
+      </w:pPr>
+      <w:rPr>
+        <w:rFonts w:ascii="Wingdings" w:hAnsi="Wingdings" w:hint="default"/>
+        <w:sz w:val="20"/>
+      </w:rPr>
+    </w:lvl>
+  </w:abstractNum>
+  <w:abstractNum w:abstractNumId="21" w15:restartNumberingAfterBreak="0">
+    <w:nsid w:val="71CF6BDF"/>
+    <w:multiLevelType w:val="multilevel"/>
+    <w:tmpl w:val="45C85E7A"/>
+    <w:lvl w:ilvl="0">
+      <w:start w:val="1"/>
+      <w:numFmt w:val="bullet"/>
+      <w:lvlText w:val=""/>
+      <w:lvlJc w:val="left"/>
+      <w:pPr>
+        <w:tabs>
+          <w:tab w:val="num" w:pos="720"/>
+        </w:tabs>
+        <w:ind w:left="720" w:hanging="360"/>
+      </w:pPr>
+      <w:rPr>
+        <w:rFonts w:ascii="Symbol" w:hAnsi="Symbol" w:hint="default"/>
+        <w:sz w:val="20"/>
+      </w:rPr>
+    </w:lvl>
+    <w:lvl w:ilvl="1" w:tentative="1">
+      <w:start w:val="1"/>
+      <w:numFmt w:val="bullet"/>
+      <w:lvlText w:val="o"/>
+      <w:lvlJc w:val="left"/>
+      <w:pPr>
+        <w:tabs>
+          <w:tab w:val="num" w:pos="1440"/>
+        </w:tabs>
+        <w:ind w:left="1440" w:hanging="360"/>
+      </w:pPr>
+      <w:rPr>
+        <w:rFonts w:ascii="Courier New" w:hAnsi="Courier New" w:hint="default"/>
+        <w:sz w:val="20"/>
+      </w:rPr>
+    </w:lvl>
+    <w:lvl w:ilvl="2" w:tentative="1">
+      <w:start w:val="1"/>
+      <w:numFmt w:val="bullet"/>
+      <w:lvlText w:val=""/>
+      <w:lvlJc w:val="left"/>
+      <w:pPr>
+        <w:tabs>
+          <w:tab w:val="num" w:pos="2160"/>
+        </w:tabs>
+        <w:ind w:left="2160" w:hanging="360"/>
+      </w:pPr>
+      <w:rPr>
+        <w:rFonts w:ascii="Wingdings" w:hAnsi="Wingdings" w:hint="default"/>
+        <w:sz w:val="20"/>
+      </w:rPr>
+    </w:lvl>
+    <w:lvl w:ilvl="3" w:tentative="1">
+      <w:start w:val="1"/>
+      <w:numFmt w:val="bullet"/>
+      <w:lvlText w:val=""/>
+      <w:lvlJc w:val="left"/>
+      <w:pPr>
+        <w:tabs>
+          <w:tab w:val="num" w:pos="2880"/>
+        </w:tabs>
+        <w:ind w:left="2880" w:hanging="360"/>
+      </w:pPr>
+      <w:rPr>
+        <w:rFonts w:ascii="Wingdings" w:hAnsi="Wingdings" w:hint="default"/>
+        <w:sz w:val="20"/>
+      </w:rPr>
+    </w:lvl>
+    <w:lvl w:ilvl="4" w:tentative="1">
+      <w:start w:val="1"/>
+      <w:numFmt w:val="bullet"/>
+      <w:lvlText w:val=""/>
+      <w:lvlJc w:val="left"/>
+      <w:pPr>
+        <w:tabs>
+          <w:tab w:val="num" w:pos="3600"/>
+        </w:tabs>
+        <w:ind w:left="3600" w:hanging="360"/>
+      </w:pPr>
+      <w:rPr>
+        <w:rFonts w:ascii="Wingdings" w:hAnsi="Wingdings" w:hint="default"/>
+        <w:sz w:val="20"/>
+      </w:rPr>
+    </w:lvl>
+    <w:lvl w:ilvl="5" w:tentative="1">
+      <w:start w:val="1"/>
+      <w:numFmt w:val="bullet"/>
+      <w:lvlText w:val=""/>
+      <w:lvlJc w:val="left"/>
+      <w:pPr>
+        <w:tabs>
+          <w:tab w:val="num" w:pos="4320"/>
+        </w:tabs>
+        <w:ind w:left="4320" w:hanging="360"/>
+      </w:pPr>
+      <w:rPr>
+        <w:rFonts w:ascii="Wingdings" w:hAnsi="Wingdings" w:hint="default"/>
+        <w:sz w:val="20"/>
+      </w:rPr>
+    </w:lvl>
+    <w:lvl w:ilvl="6" w:tentative="1">
+      <w:start w:val="1"/>
+      <w:numFmt w:val="bullet"/>
+      <w:lvlText w:val=""/>
+      <w:lvlJc w:val="left"/>
+      <w:pPr>
+        <w:tabs>
+          <w:tab w:val="num" w:pos="5040"/>
+        </w:tabs>
+        <w:ind w:left="5040" w:hanging="360"/>
+      </w:pPr>
+      <w:rPr>
+        <w:rFonts w:ascii="Wingdings" w:hAnsi="Wingdings" w:hint="default"/>
+        <w:sz w:val="20"/>
+      </w:rPr>
+    </w:lvl>
+    <w:lvl w:ilvl="7" w:tentative="1">
+      <w:start w:val="1"/>
+      <w:numFmt w:val="bullet"/>
+      <w:lvlText w:val=""/>
+      <w:lvlJc w:val="left"/>
+      <w:pPr>
+        <w:tabs>
+          <w:tab w:val="num" w:pos="5760"/>
+        </w:tabs>
+        <w:ind w:left="5760" w:hanging="360"/>
+      </w:pPr>
+      <w:rPr>
+        <w:rFonts w:ascii="Wingdings" w:hAnsi="Wingdings" w:hint="default"/>
+        <w:sz w:val="20"/>
+      </w:rPr>
+    </w:lvl>
+    <w:lvl w:ilvl="8" w:tentative="1">
+      <w:start w:val="1"/>
+      <w:numFmt w:val="bullet"/>
+      <w:lvlText w:val=""/>
+      <w:lvlJc w:val="left"/>
+      <w:pPr>
+        <w:tabs>
+          <w:tab w:val="num" w:pos="6480"/>
+        </w:tabs>
+        <w:ind w:left="6480" w:hanging="360"/>
+      </w:pPr>
+      <w:rPr>
+        <w:rFonts w:ascii="Wingdings" w:hAnsi="Wingdings" w:hint="default"/>
+        <w:sz w:val="20"/>
+      </w:rPr>
+    </w:lvl>
+  </w:abstractNum>
+  <w:abstractNum w:abstractNumId="22" w15:restartNumberingAfterBreak="0">
     <w:nsid w:val="79174653"/>
     <w:multiLevelType w:val="multilevel"/>
     <w:tmpl w:val="2780B8E2"/>
@@ -25707,7 +27174,7 @@
     <w:abstractNumId w:val="1"/>
   </w:num>
   <w:num w:numId="2" w16cid:durableId="1728215523">
-    <w:abstractNumId w:val="16"/>
+    <w:abstractNumId w:val="18"/>
   </w:num>
   <w:num w:numId="3" w16cid:durableId="650791755">
     <w:abstractNumId w:val="2"/>
@@ -25716,19 +27183,19 @@
     <w:abstractNumId w:val="0"/>
   </w:num>
   <w:num w:numId="5" w16cid:durableId="1867714182">
-    <w:abstractNumId w:val="12"/>
+    <w:abstractNumId w:val="13"/>
   </w:num>
   <w:num w:numId="6" w16cid:durableId="1776319718">
     <w:abstractNumId w:val="8"/>
   </w:num>
   <w:num w:numId="7" w16cid:durableId="1563640967">
-    <w:abstractNumId w:val="15"/>
+    <w:abstractNumId w:val="17"/>
   </w:num>
   <w:num w:numId="8" w16cid:durableId="1150246615">
-    <w:abstractNumId w:val="10"/>
+    <w:abstractNumId w:val="11"/>
   </w:num>
   <w:num w:numId="9" w16cid:durableId="740711534">
-    <w:abstractNumId w:val="17"/>
+    <w:abstractNumId w:val="19"/>
   </w:num>
   <w:num w:numId="10" w16cid:durableId="1610814367">
     <w:abstractNumId w:val="5"/>
@@ -25737,16 +27204,16 @@
     <w:abstractNumId w:val="9"/>
   </w:num>
   <w:num w:numId="12" w16cid:durableId="861405816">
-    <w:abstractNumId w:val="18"/>
+    <w:abstractNumId w:val="20"/>
   </w:num>
   <w:num w:numId="13" w16cid:durableId="1844011787">
-    <w:abstractNumId w:val="13"/>
+    <w:abstractNumId w:val="14"/>
   </w:num>
   <w:num w:numId="14" w16cid:durableId="1832132774">
     <w:abstractNumId w:val="3"/>
   </w:num>
   <w:num w:numId="15" w16cid:durableId="959922435">
-    <w:abstractNumId w:val="19"/>
+    <w:abstractNumId w:val="21"/>
   </w:num>
   <w:num w:numId="16" w16cid:durableId="1270504138">
     <w:abstractNumId w:val="6"/>
@@ -25758,13 +27225,19 @@
     <w:abstractNumId w:val="4"/>
   </w:num>
   <w:num w:numId="19" w16cid:durableId="450562963">
-    <w:abstractNumId w:val="11"/>
+    <w:abstractNumId w:val="12"/>
   </w:num>
   <w:num w:numId="20" w16cid:durableId="1538465859">
-    <w:abstractNumId w:val="20"/>
+    <w:abstractNumId w:val="22"/>
   </w:num>
   <w:num w:numId="21" w16cid:durableId="1351879471">
-    <w:abstractNumId w:val="14"/>
+    <w:abstractNumId w:val="15"/>
+  </w:num>
+  <w:num w:numId="22" w16cid:durableId="684209733">
+    <w:abstractNumId w:val="16"/>
+  </w:num>
+  <w:num w:numId="23" w16cid:durableId="579145513">
+    <w:abstractNumId w:val="10"/>
   </w:num>
 </w:numbering>
 </file>
@@ -26280,6 +27753,7 @@
   <w:style w:type="character" w:default="1" w:styleId="a0">
     <w:name w:val="Default Paragraph Font"/>
     <w:uiPriority w:val="1"/>
+    <w:semiHidden/>
     <w:unhideWhenUsed/>
   </w:style>
   <w:style w:type="table" w:default="1" w:styleId="a1">

</xml_diff>

<commit_message>
Materials for lesson 2 (Month 2)
</commit_message>
<xml_diff>
--- a/src/main/java/Lessons materials.docx
+++ b/src/main/java/Lessons materials.docx
@@ -908,84 +908,42 @@
         </w:rPr>
         <w:t>As Java is close to </w:t>
       </w:r>
-      <w:r>
-        <w:fldChar w:fldCharType="begin"/>
-      </w:r>
-      <w:r>
-        <w:rPr>
-          <w:lang w:val="en-US"/>
-        </w:rPr>
-        <w:instrText xml:space="preserve"> HYPERLINK "https://www.w3schools.com/cpp/default.asp" </w:instrText>
-      </w:r>
-      <w:r>
-        <w:fldChar w:fldCharType="separate"/>
-      </w:r>
+      <w:hyperlink r:id="rId5" w:history="1">
+        <w:r>
+          <w:rPr>
+            <w:rFonts w:ascii="Verdana" w:eastAsia="Times New Roman" w:hAnsi="Verdana" w:cs="Times New Roman"/>
+            <w:color w:val="0000FF"/>
+            <w:sz w:val="23"/>
+            <w:szCs w:val="23"/>
+            <w:u w:val="single"/>
+            <w:lang w:val="en-US" w:eastAsia="ru-RU"/>
+          </w:rPr>
+          <w:t>C++</w:t>
+        </w:r>
+      </w:hyperlink>
       <w:r>
         <w:rPr>
           <w:rFonts w:ascii="Verdana" w:eastAsia="Times New Roman" w:hAnsi="Verdana" w:cs="Times New Roman"/>
-          <w:color w:val="0000FF"/>
-          <w:sz w:val="23"/>
-          <w:szCs w:val="23"/>
-          <w:u w:val="single"/>
+          <w:color w:val="000000"/>
+          <w:sz w:val="23"/>
+          <w:szCs w:val="23"/>
           <w:lang w:val="en-US" w:eastAsia="ru-RU"/>
         </w:rPr>
-        <w:t>C++</w:t>
-      </w:r>
-      <w:r>
-        <w:rPr>
-          <w:rFonts w:ascii="Verdana" w:eastAsia="Times New Roman" w:hAnsi="Verdana" w:cs="Times New Roman"/>
-          <w:color w:val="0000FF"/>
-          <w:sz w:val="23"/>
-          <w:szCs w:val="23"/>
-          <w:u w:val="single"/>
-          <w:lang w:val="en-US" w:eastAsia="ru-RU"/>
-        </w:rPr>
-        <w:fldChar w:fldCharType="end"/>
-      </w:r>
-      <w:r>
-        <w:rPr>
-          <w:rFonts w:ascii="Verdana" w:eastAsia="Times New Roman" w:hAnsi="Verdana" w:cs="Times New Roman"/>
-          <w:color w:val="000000"/>
-          <w:sz w:val="23"/>
-          <w:szCs w:val="23"/>
-          <w:lang w:val="en-US" w:eastAsia="ru-RU"/>
-        </w:rPr>
         <w:t> and </w:t>
       </w:r>
-      <w:r>
-        <w:fldChar w:fldCharType="begin"/>
-      </w:r>
-      <w:r>
-        <w:rPr>
-          <w:lang w:val="en-US"/>
-        </w:rPr>
-        <w:instrText xml:space="preserve"> HYPERLINK "https://www.w3schools.com/cs/default.asp" </w:instrText>
-      </w:r>
-      <w:r>
-        <w:fldChar w:fldCharType="separate"/>
-      </w:r>
-      <w:r>
-        <w:rPr>
-          <w:rFonts w:ascii="Verdana" w:eastAsia="Times New Roman" w:hAnsi="Verdana" w:cs="Times New Roman"/>
-          <w:color w:val="0000FF"/>
-          <w:sz w:val="23"/>
-          <w:szCs w:val="23"/>
-          <w:u w:val="single"/>
-          <w:lang w:val="en-US" w:eastAsia="ru-RU"/>
-        </w:rPr>
-        <w:t>C#</w:t>
-      </w:r>
-      <w:r>
-        <w:rPr>
-          <w:rFonts w:ascii="Verdana" w:eastAsia="Times New Roman" w:hAnsi="Verdana" w:cs="Times New Roman"/>
-          <w:color w:val="0000FF"/>
-          <w:sz w:val="23"/>
-          <w:szCs w:val="23"/>
-          <w:u w:val="single"/>
-          <w:lang w:val="en-US" w:eastAsia="ru-RU"/>
-        </w:rPr>
-        <w:fldChar w:fldCharType="end"/>
-      </w:r>
+      <w:hyperlink r:id="rId6" w:history="1">
+        <w:r>
+          <w:rPr>
+            <w:rFonts w:ascii="Verdana" w:eastAsia="Times New Roman" w:hAnsi="Verdana" w:cs="Times New Roman"/>
+            <w:color w:val="0000FF"/>
+            <w:sz w:val="23"/>
+            <w:szCs w:val="23"/>
+            <w:u w:val="single"/>
+            <w:lang w:val="en-US" w:eastAsia="ru-RU"/>
+          </w:rPr>
+          <w:t>C#</w:t>
+        </w:r>
+      </w:hyperlink>
       <w:r>
         <w:rPr>
           <w:rFonts w:ascii="Verdana" w:eastAsia="Times New Roman" w:hAnsi="Verdana" w:cs="Times New Roman"/>
@@ -1619,38 +1577,18 @@
         </w:rPr>
         <w:t>As explained in the previous chapter, a </w:t>
       </w:r>
-      <w:r>
-        <w:fldChar w:fldCharType="begin"/>
-      </w:r>
-      <w:r>
-        <w:rPr>
-          <w:lang w:val="en-US"/>
-        </w:rPr>
-        <w:instrText xml:space="preserve"> HYPERLINK "https://www.w3schools.com/java/java_variables.asp" </w:instrText>
-      </w:r>
-      <w:r>
-        <w:fldChar w:fldCharType="separate"/>
-      </w:r>
-      <w:r>
-        <w:rPr>
-          <w:rStyle w:val="a5"/>
-          <w:rFonts w:ascii="Verdana" w:hAnsi="Verdana"/>
-          <w:sz w:val="23"/>
-          <w:szCs w:val="23"/>
-          <w:lang w:val="en-US"/>
-        </w:rPr>
-        <w:t>variable</w:t>
-      </w:r>
-      <w:r>
-        <w:rPr>
-          <w:rStyle w:val="a5"/>
-          <w:rFonts w:ascii="Verdana" w:hAnsi="Verdana"/>
-          <w:sz w:val="23"/>
-          <w:szCs w:val="23"/>
-          <w:lang w:val="en-US"/>
-        </w:rPr>
-        <w:fldChar w:fldCharType="end"/>
-      </w:r>
+      <w:hyperlink r:id="rId7" w:history="1">
+        <w:r>
+          <w:rPr>
+            <w:rStyle w:val="a5"/>
+            <w:rFonts w:ascii="Verdana" w:hAnsi="Verdana"/>
+            <w:sz w:val="23"/>
+            <w:szCs w:val="23"/>
+            <w:lang w:val="en-US"/>
+          </w:rPr>
+          <w:t>variable</w:t>
+        </w:r>
+      </w:hyperlink>
       <w:r>
         <w:rPr>
           <w:rFonts w:ascii="Verdana" w:hAnsi="Verdana"/>
@@ -1899,130 +1837,66 @@
         </w:rPr>
         <w:t>Non-primitive data types - such as </w:t>
       </w:r>
-      <w:r>
-        <w:fldChar w:fldCharType="begin"/>
-      </w:r>
-      <w:r>
-        <w:rPr>
-          <w:lang w:val="en-US"/>
-        </w:rPr>
-        <w:instrText xml:space="preserve"> HYPERLINK "https://www.w3schools.com/java/java_strings.asp" </w:instrText>
-      </w:r>
-      <w:r>
-        <w:fldChar w:fldCharType="separate"/>
-      </w:r>
-      <w:r>
-        <w:rPr>
-          <w:rStyle w:val="a5"/>
-          <w:rFonts w:ascii="Consolas" w:hAnsi="Consolas" w:cs="Courier New"/>
+      <w:hyperlink r:id="rId8" w:history="1">
+        <w:r>
+          <w:rPr>
+            <w:rStyle w:val="a5"/>
+            <w:rFonts w:ascii="Consolas" w:hAnsi="Consolas" w:cs="Courier New"/>
+            <w:color w:val="000000" w:themeColor="text1"/>
+            <w:u w:val="none"/>
+            <w:lang w:val="en-US"/>
+          </w:rPr>
+          <w:t>String</w:t>
+        </w:r>
+      </w:hyperlink>
+      <w:r>
+        <w:rPr>
+          <w:rFonts w:ascii="Verdana" w:hAnsi="Verdana"/>
           <w:color w:val="000000" w:themeColor="text1"/>
-          <w:u w:val="none"/>
-          <w:lang w:val="en-US"/>
-        </w:rPr>
-        <w:t>String</w:t>
-      </w:r>
-      <w:r>
-        <w:rPr>
-          <w:rStyle w:val="a5"/>
-          <w:rFonts w:ascii="Consolas" w:hAnsi="Consolas" w:cs="Courier New"/>
+          <w:sz w:val="23"/>
+          <w:szCs w:val="23"/>
+          <w:lang w:val="en-US"/>
+        </w:rPr>
+        <w:t>, </w:t>
+      </w:r>
+      <w:hyperlink r:id="rId9" w:history="1">
+        <w:r>
+          <w:rPr>
+            <w:rStyle w:val="a5"/>
+            <w:rFonts w:ascii="Verdana" w:hAnsi="Verdana"/>
+            <w:color w:val="000000" w:themeColor="text1"/>
+            <w:sz w:val="23"/>
+            <w:szCs w:val="23"/>
+            <w:u w:val="none"/>
+            <w:lang w:val="en-US"/>
+          </w:rPr>
+          <w:t>Arrays</w:t>
+        </w:r>
+      </w:hyperlink>
+      <w:r>
+        <w:rPr>
+          <w:rFonts w:ascii="Verdana" w:hAnsi="Verdana"/>
           <w:color w:val="000000" w:themeColor="text1"/>
-          <w:u w:val="none"/>
-          <w:lang w:val="en-US"/>
-        </w:rPr>
-        <w:fldChar w:fldCharType="end"/>
-      </w:r>
-      <w:r>
-        <w:rPr>
-          <w:rFonts w:ascii="Verdana" w:hAnsi="Verdana"/>
-          <w:color w:val="000000" w:themeColor="text1"/>
-          <w:sz w:val="23"/>
-          <w:szCs w:val="23"/>
-          <w:lang w:val="en-US"/>
-        </w:rPr>
-        <w:t>, </w:t>
-      </w:r>
-      <w:r>
-        <w:fldChar w:fldCharType="begin"/>
-      </w:r>
-      <w:r>
-        <w:rPr>
-          <w:lang w:val="en-US"/>
-        </w:rPr>
-        <w:instrText xml:space="preserve"> HYPERLINK "https://www.w3schools.com/java/java_arrays.asp" </w:instrText>
-      </w:r>
-      <w:r>
-        <w:fldChar w:fldCharType="separate"/>
-      </w:r>
-      <w:r>
-        <w:rPr>
-          <w:rStyle w:val="a5"/>
-          <w:rFonts w:ascii="Verdana" w:hAnsi="Verdana"/>
-          <w:color w:val="000000" w:themeColor="text1"/>
-          <w:sz w:val="23"/>
-          <w:szCs w:val="23"/>
-          <w:u w:val="none"/>
-          <w:lang w:val="en-US"/>
-        </w:rPr>
-        <w:t>Arrays</w:t>
-      </w:r>
-      <w:r>
-        <w:rPr>
-          <w:rStyle w:val="a5"/>
-          <w:rFonts w:ascii="Verdana" w:hAnsi="Verdana"/>
-          <w:color w:val="000000" w:themeColor="text1"/>
-          <w:sz w:val="23"/>
-          <w:szCs w:val="23"/>
-          <w:u w:val="none"/>
-          <w:lang w:val="en-US"/>
-        </w:rPr>
-        <w:fldChar w:fldCharType="end"/>
-      </w:r>
-      <w:r>
-        <w:rPr>
-          <w:rFonts w:ascii="Verdana" w:hAnsi="Verdana"/>
-          <w:color w:val="000000" w:themeColor="text1"/>
           <w:sz w:val="23"/>
           <w:szCs w:val="23"/>
           <w:lang w:val="en-US"/>
         </w:rPr>
         <w:t> and </w:t>
       </w:r>
-      <w:r>
-        <w:fldChar w:fldCharType="begin"/>
-      </w:r>
-      <w:r>
-        <w:rPr>
-          <w:lang w:val="en-US"/>
-        </w:rPr>
-        <w:instrText xml:space="preserve"> HYPERLINK "https://www.w3schools.com/java/java_classes.asp" </w:instrText>
-      </w:r>
-      <w:r>
-        <w:fldChar w:fldCharType="separate"/>
-      </w:r>
-      <w:r>
-        <w:rPr>
-          <w:rStyle w:val="a5"/>
-          <w:rFonts w:ascii="Verdana" w:hAnsi="Verdana"/>
-          <w:color w:val="000000" w:themeColor="text1"/>
-          <w:sz w:val="23"/>
-          <w:szCs w:val="23"/>
-          <w:u w:val="none"/>
-          <w:lang w:val="en-US"/>
-        </w:rPr>
-        <w:t>Classes</w:t>
-      </w:r>
-      <w:r>
-        <w:rPr>
-          <w:rStyle w:val="a5"/>
-          <w:rFonts w:ascii="Verdana" w:hAnsi="Verdana"/>
-          <w:color w:val="000000" w:themeColor="text1"/>
-          <w:sz w:val="23"/>
-          <w:szCs w:val="23"/>
-          <w:u w:val="none"/>
-          <w:lang w:val="en-US"/>
-        </w:rPr>
-        <w:fldChar w:fldCharType="end"/>
-      </w:r>
+      <w:hyperlink r:id="rId10" w:history="1">
+        <w:r>
+          <w:rPr>
+            <w:rStyle w:val="a5"/>
+            <w:rFonts w:ascii="Verdana" w:hAnsi="Verdana"/>
+            <w:color w:val="000000" w:themeColor="text1"/>
+            <w:sz w:val="23"/>
+            <w:szCs w:val="23"/>
+            <w:u w:val="none"/>
+            <w:lang w:val="en-US"/>
+          </w:rPr>
+          <w:t>Classes</w:t>
+        </w:r>
+      </w:hyperlink>
       <w:r>
         <w:rPr>
           <w:rFonts w:ascii="Verdana" w:hAnsi="Verdana"/>
@@ -2162,7 +2036,7 @@
                     <pic:cNvPicPr/>
                   </pic:nvPicPr>
                   <pic:blipFill>
-                    <a:blip r:embed="rId5"/>
+                    <a:blip r:embed="rId11"/>
                     <a:stretch>
                       <a:fillRect/>
                     </a:stretch>
@@ -2211,7 +2085,7 @@
                     <pic:cNvPicPr/>
                   </pic:nvPicPr>
                   <pic:blipFill>
-                    <a:blip r:embed="rId6"/>
+                    <a:blip r:embed="rId12"/>
                     <a:stretch>
                       <a:fillRect/>
                     </a:stretch>
@@ -2565,162 +2439,78 @@
         </w:rPr>
         <w:t>Examples of non-primitive types are </w:t>
       </w:r>
-      <w:r>
-        <w:fldChar w:fldCharType="begin"/>
-      </w:r>
-      <w:r>
-        <w:rPr>
-          <w:lang w:val="en-US"/>
-        </w:rPr>
-        <w:instrText xml:space="preserve"> HYPERLINK "https://www.w3schools.com/java/java_strings.asp" </w:instrText>
-      </w:r>
-      <w:r>
-        <w:fldChar w:fldCharType="separate"/>
-      </w:r>
+      <w:hyperlink r:id="rId13" w:history="1">
+        <w:r>
+          <w:rPr>
+            <w:rFonts w:ascii="Verdana" w:eastAsia="Times New Roman" w:hAnsi="Verdana" w:cs="Times New Roman"/>
+            <w:color w:val="0000FF"/>
+            <w:sz w:val="23"/>
+            <w:szCs w:val="23"/>
+            <w:u w:val="single"/>
+            <w:lang w:val="en-US" w:eastAsia="ru-RU"/>
+          </w:rPr>
+          <w:t>Strings</w:t>
+        </w:r>
+      </w:hyperlink>
       <w:r>
         <w:rPr>
           <w:rFonts w:ascii="Verdana" w:eastAsia="Times New Roman" w:hAnsi="Verdana" w:cs="Times New Roman"/>
-          <w:color w:val="0000FF"/>
-          <w:sz w:val="23"/>
-          <w:szCs w:val="23"/>
-          <w:u w:val="single"/>
+          <w:color w:val="000000"/>
+          <w:sz w:val="23"/>
+          <w:szCs w:val="23"/>
           <w:lang w:val="en-US" w:eastAsia="ru-RU"/>
         </w:rPr>
-        <w:t>Strings</w:t>
-      </w:r>
+        <w:t>, </w:t>
+      </w:r>
+      <w:hyperlink r:id="rId14" w:history="1">
+        <w:r>
+          <w:rPr>
+            <w:rFonts w:ascii="Verdana" w:eastAsia="Times New Roman" w:hAnsi="Verdana" w:cs="Times New Roman"/>
+            <w:color w:val="0000FF"/>
+            <w:sz w:val="23"/>
+            <w:szCs w:val="23"/>
+            <w:u w:val="single"/>
+            <w:lang w:val="en-US" w:eastAsia="ru-RU"/>
+          </w:rPr>
+          <w:t>Arrays</w:t>
+        </w:r>
+      </w:hyperlink>
       <w:r>
         <w:rPr>
           <w:rFonts w:ascii="Verdana" w:eastAsia="Times New Roman" w:hAnsi="Verdana" w:cs="Times New Roman"/>
-          <w:color w:val="0000FF"/>
-          <w:sz w:val="23"/>
-          <w:szCs w:val="23"/>
-          <w:u w:val="single"/>
+          <w:color w:val="000000"/>
+          <w:sz w:val="23"/>
+          <w:szCs w:val="23"/>
           <w:lang w:val="en-US" w:eastAsia="ru-RU"/>
         </w:rPr>
-        <w:fldChar w:fldCharType="end"/>
-      </w:r>
-      <w:r>
-        <w:rPr>
-          <w:rFonts w:ascii="Verdana" w:eastAsia="Times New Roman" w:hAnsi="Verdana" w:cs="Times New Roman"/>
-          <w:color w:val="000000"/>
-          <w:sz w:val="23"/>
-          <w:szCs w:val="23"/>
-          <w:lang w:val="en-US" w:eastAsia="ru-RU"/>
-        </w:rPr>
         <w:t>, </w:t>
       </w:r>
-      <w:r>
-        <w:fldChar w:fldCharType="begin"/>
-      </w:r>
-      <w:r>
-        <w:rPr>
-          <w:lang w:val="en-US"/>
-        </w:rPr>
-        <w:instrText xml:space="preserve"> HYPERLINK "https://www.w3schools.com/java/java_arrays.asp" </w:instrText>
-      </w:r>
-      <w:r>
-        <w:fldChar w:fldCharType="separate"/>
-      </w:r>
-      <w:r>
-        <w:rPr>
-          <w:rFonts w:ascii="Verdana" w:eastAsia="Times New Roman" w:hAnsi="Verdana" w:cs="Times New Roman"/>
-          <w:color w:val="0000FF"/>
-          <w:sz w:val="23"/>
-          <w:szCs w:val="23"/>
-          <w:u w:val="single"/>
-          <w:lang w:val="en-US" w:eastAsia="ru-RU"/>
-        </w:rPr>
-        <w:t>Arrays</w:t>
-      </w:r>
-      <w:r>
-        <w:rPr>
-          <w:rFonts w:ascii="Verdana" w:eastAsia="Times New Roman" w:hAnsi="Verdana" w:cs="Times New Roman"/>
-          <w:color w:val="0000FF"/>
-          <w:sz w:val="23"/>
-          <w:szCs w:val="23"/>
-          <w:u w:val="single"/>
-          <w:lang w:val="en-US" w:eastAsia="ru-RU"/>
-        </w:rPr>
-        <w:fldChar w:fldCharType="end"/>
-      </w:r>
-      <w:r>
-        <w:rPr>
-          <w:rFonts w:ascii="Verdana" w:eastAsia="Times New Roman" w:hAnsi="Verdana" w:cs="Times New Roman"/>
-          <w:color w:val="000000"/>
-          <w:sz w:val="23"/>
-          <w:szCs w:val="23"/>
-          <w:lang w:val="en-US" w:eastAsia="ru-RU"/>
-        </w:rPr>
-        <w:t>, </w:t>
-      </w:r>
-      <w:r>
-        <w:fldChar w:fldCharType="begin"/>
-      </w:r>
-      <w:r>
-        <w:rPr>
-          <w:lang w:val="en-US"/>
-        </w:rPr>
-        <w:instrText xml:space="preserve"> HYPERLINK "https://www.w3schools.com/java/java_classes.asp" </w:instrText>
-      </w:r>
-      <w:r>
-        <w:fldChar w:fldCharType="separate"/>
-      </w:r>
-      <w:r>
-        <w:rPr>
-          <w:rFonts w:ascii="Verdana" w:eastAsia="Times New Roman" w:hAnsi="Verdana" w:cs="Times New Roman"/>
-          <w:color w:val="0000FF"/>
-          <w:sz w:val="23"/>
-          <w:szCs w:val="23"/>
-          <w:u w:val="single"/>
-          <w:lang w:val="en-US" w:eastAsia="ru-RU"/>
-        </w:rPr>
-        <w:t>Classes, </w:t>
-      </w:r>
-      <w:r>
-        <w:rPr>
-          <w:rFonts w:ascii="Verdana" w:eastAsia="Times New Roman" w:hAnsi="Verdana" w:cs="Times New Roman"/>
-          <w:color w:val="0000FF"/>
-          <w:sz w:val="23"/>
-          <w:szCs w:val="23"/>
-          <w:u w:val="single"/>
-          <w:lang w:val="en-US" w:eastAsia="ru-RU"/>
-        </w:rPr>
-        <w:fldChar w:fldCharType="end"/>
-      </w:r>
-      <w:r>
-        <w:fldChar w:fldCharType="begin"/>
-      </w:r>
-      <w:r>
-        <w:rPr>
-          <w:lang w:val="en-US"/>
-        </w:rPr>
-        <w:instrText xml:space="preserve"> HYPERLINK "https://www.w3schools.com/java/java_interface.asp" </w:instrText>
-      </w:r>
-      <w:r>
-        <w:fldChar w:fldCharType="separate"/>
-      </w:r>
-      <w:r>
-        <w:rPr>
-          <w:rFonts w:ascii="Verdana" w:eastAsia="Times New Roman" w:hAnsi="Verdana" w:cs="Times New Roman"/>
-          <w:color w:val="0000FF"/>
-          <w:sz w:val="23"/>
-          <w:szCs w:val="23"/>
-          <w:u w:val="single"/>
-          <w:lang w:val="en-US" w:eastAsia="ru-RU"/>
-        </w:rPr>
-        <w:t>Interface</w:t>
-      </w:r>
-      <w:r>
-        <w:rPr>
-          <w:rFonts w:ascii="Verdana" w:eastAsia="Times New Roman" w:hAnsi="Verdana" w:cs="Times New Roman"/>
-          <w:color w:val="0000FF"/>
-          <w:sz w:val="23"/>
-          <w:szCs w:val="23"/>
-          <w:u w:val="single"/>
-          <w:lang w:val="en-US" w:eastAsia="ru-RU"/>
-        </w:rPr>
-        <w:fldChar w:fldCharType="end"/>
-      </w:r>
+      <w:hyperlink r:id="rId15" w:history="1">
+        <w:r>
+          <w:rPr>
+            <w:rFonts w:ascii="Verdana" w:eastAsia="Times New Roman" w:hAnsi="Verdana" w:cs="Times New Roman"/>
+            <w:color w:val="0000FF"/>
+            <w:sz w:val="23"/>
+            <w:szCs w:val="23"/>
+            <w:u w:val="single"/>
+            <w:lang w:val="en-US" w:eastAsia="ru-RU"/>
+          </w:rPr>
+          <w:t>Classes, </w:t>
+        </w:r>
+      </w:hyperlink>
+      <w:hyperlink r:id="rId16" w:history="1">
+        <w:r>
+          <w:rPr>
+            <w:rFonts w:ascii="Verdana" w:eastAsia="Times New Roman" w:hAnsi="Verdana" w:cs="Times New Roman"/>
+            <w:color w:val="0000FF"/>
+            <w:sz w:val="23"/>
+            <w:szCs w:val="23"/>
+            <w:u w:val="single"/>
+            <w:lang w:val="en-US" w:eastAsia="ru-RU"/>
+          </w:rPr>
+          <w:t>Interface</w:t>
+        </w:r>
+      </w:hyperlink>
       <w:r>
         <w:rPr>
           <w:rFonts w:ascii="Verdana" w:eastAsia="Times New Roman" w:hAnsi="Verdana" w:cs="Times New Roman"/>
@@ -3571,7 +3361,7 @@
                     <pic:cNvPicPr/>
                   </pic:nvPicPr>
                   <pic:blipFill>
-                    <a:blip r:embed="rId7"/>
+                    <a:blip r:embed="rId17"/>
                     <a:stretch>
                       <a:fillRect/>
                     </a:stretch>
@@ -3714,7 +3504,7 @@
                     <pic:cNvPicPr/>
                   </pic:nvPicPr>
                   <pic:blipFill>
-                    <a:blip r:embed="rId8"/>
+                    <a:blip r:embed="rId18"/>
                     <a:stretch>
                       <a:fillRect/>
                     </a:stretch>
@@ -3812,7 +3602,7 @@
                     <pic:cNvPicPr/>
                   </pic:nvPicPr>
                   <pic:blipFill>
-                    <a:blip r:embed="rId9"/>
+                    <a:blip r:embed="rId19"/>
                     <a:stretch>
                       <a:fillRect/>
                     </a:stretch>
@@ -3932,7 +3722,7 @@
                     <pic:cNvPicPr/>
                   </pic:nvPicPr>
                   <pic:blipFill>
-                    <a:blip r:embed="rId10"/>
+                    <a:blip r:embed="rId20"/>
                     <a:stretch>
                       <a:fillRect/>
                     </a:stretch>
@@ -4708,7 +4498,7 @@
                     <pic:cNvPicPr/>
                   </pic:nvPicPr>
                   <pic:blipFill>
-                    <a:blip r:embed="rId11"/>
+                    <a:blip r:embed="rId21"/>
                     <a:stretch>
                       <a:fillRect/>
                     </a:stretch>
@@ -5482,38 +5272,18 @@
         </w:rPr>
         <w:t>There is also a short-hand </w:t>
       </w:r>
-      <w:r>
-        <w:fldChar w:fldCharType="begin"/>
-      </w:r>
-      <w:r>
-        <w:rPr>
-          <w:lang w:val="en-US"/>
-        </w:rPr>
-        <w:instrText xml:space="preserve"> HYPERLINK "https://www.w3schools.com/java/java_conditions.asp" </w:instrText>
-      </w:r>
-      <w:r>
-        <w:fldChar w:fldCharType="separate"/>
-      </w:r>
-      <w:r>
-        <w:rPr>
-          <w:rStyle w:val="a5"/>
-          <w:rFonts w:ascii="Verdana" w:hAnsi="Verdana"/>
-          <w:sz w:val="23"/>
-          <w:szCs w:val="23"/>
-          <w:lang w:val="en-US"/>
-        </w:rPr>
-        <w:t>if else</w:t>
-      </w:r>
-      <w:r>
-        <w:rPr>
-          <w:rStyle w:val="a5"/>
-          <w:rFonts w:ascii="Verdana" w:hAnsi="Verdana"/>
-          <w:sz w:val="23"/>
-          <w:szCs w:val="23"/>
-          <w:lang w:val="en-US"/>
-        </w:rPr>
-        <w:fldChar w:fldCharType="end"/>
-      </w:r>
+      <w:hyperlink r:id="rId22" w:history="1">
+        <w:r>
+          <w:rPr>
+            <w:rStyle w:val="a5"/>
+            <w:rFonts w:ascii="Verdana" w:hAnsi="Verdana"/>
+            <w:sz w:val="23"/>
+            <w:szCs w:val="23"/>
+            <w:lang w:val="en-US"/>
+          </w:rPr>
+          <w:t>if else</w:t>
+        </w:r>
+      </w:hyperlink>
       <w:r>
         <w:rPr>
           <w:rFonts w:ascii="Verdana" w:hAnsi="Verdana"/>
@@ -8454,7 +8224,7 @@
                     <pic:cNvPicPr/>
                   </pic:nvPicPr>
                   <pic:blipFill>
-                    <a:blip r:embed="rId12"/>
+                    <a:blip r:embed="rId23"/>
                     <a:stretch>
                       <a:fillRect/>
                     </a:stretch>
@@ -8536,7 +8306,7 @@
                     <pic:cNvPicPr/>
                   </pic:nvPicPr>
                   <pic:blipFill>
-                    <a:blip r:embed="rId13"/>
+                    <a:blip r:embed="rId24"/>
                     <a:stretch>
                       <a:fillRect/>
                     </a:stretch>
@@ -8920,38 +8690,18 @@
         </w:rPr>
         <w:t>Remember from the </w:t>
       </w:r>
-      <w:r>
-        <w:fldChar w:fldCharType="begin"/>
-      </w:r>
-      <w:r>
-        <w:rPr>
-          <w:lang w:val="en-US"/>
-        </w:rPr>
-        <w:instrText xml:space="preserve"> HYPERLINK "https://www.w3schools.com/java/java_syntax.asp" </w:instrText>
-      </w:r>
-      <w:r>
-        <w:fldChar w:fldCharType="separate"/>
-      </w:r>
-      <w:r>
-        <w:rPr>
-          <w:rStyle w:val="a5"/>
-          <w:rFonts w:ascii="Verdana" w:hAnsi="Verdana"/>
-          <w:sz w:val="23"/>
-          <w:szCs w:val="23"/>
-          <w:lang w:val="en-US"/>
-        </w:rPr>
-        <w:t>Java Syntax chapter</w:t>
-      </w:r>
-      <w:r>
-        <w:rPr>
-          <w:rStyle w:val="a5"/>
-          <w:rFonts w:ascii="Verdana" w:hAnsi="Verdana"/>
-          <w:sz w:val="23"/>
-          <w:szCs w:val="23"/>
-          <w:lang w:val="en-US"/>
-        </w:rPr>
-        <w:fldChar w:fldCharType="end"/>
-      </w:r>
+      <w:hyperlink r:id="rId25" w:history="1">
+        <w:r>
+          <w:rPr>
+            <w:rStyle w:val="a5"/>
+            <w:rFonts w:ascii="Verdana" w:hAnsi="Verdana"/>
+            <w:sz w:val="23"/>
+            <w:szCs w:val="23"/>
+            <w:lang w:val="en-US"/>
+          </w:rPr>
+          <w:t>Java Syntax chapter</w:t>
+        </w:r>
+      </w:hyperlink>
       <w:r>
         <w:rPr>
           <w:rFonts w:ascii="Verdana" w:hAnsi="Verdana"/>
@@ -10033,7 +9783,7 @@
                     <pic:cNvPicPr/>
                   </pic:nvPicPr>
                   <pic:blipFill>
-                    <a:blip r:embed="rId14"/>
+                    <a:blip r:embed="rId26"/>
                     <a:stretch>
                       <a:fillRect/>
                     </a:stretch>
@@ -10128,7 +9878,7 @@
                     <pic:cNvPicPr/>
                   </pic:nvPicPr>
                   <pic:blipFill>
-                    <a:blip r:embed="rId15"/>
+                    <a:blip r:embed="rId27"/>
                     <a:stretch>
                       <a:fillRect/>
                     </a:stretch>
@@ -10304,7 +10054,7 @@
                     <pic:cNvPicPr/>
                   </pic:nvPicPr>
                   <pic:blipFill>
-                    <a:blip r:embed="rId16"/>
+                    <a:blip r:embed="rId28"/>
                     <a:stretch>
                       <a:fillRect/>
                     </a:stretch>
@@ -10407,7 +10157,7 @@
                     <pic:cNvPicPr/>
                   </pic:nvPicPr>
                   <pic:blipFill>
-                    <a:blip r:embed="rId17"/>
+                    <a:blip r:embed="rId29"/>
                     <a:stretch>
                       <a:fillRect/>
                     </a:stretch>
@@ -12425,42 +12175,20 @@
         </w:rPr>
         <w:t>Like we specified in the previous chapter; </w:t>
       </w:r>
-      <w:r>
-        <w:fldChar w:fldCharType="begin"/>
-      </w:r>
-      <w:r>
-        <w:rPr>
-          <w:lang w:val="en-US"/>
-        </w:rPr>
-        <w:instrText xml:space="preserve"> HYPERLINK "https://www.w3schools.com/java/java_inheritance.asp" </w:instrText>
-      </w:r>
-      <w:r>
-        <w:fldChar w:fldCharType="separate"/>
-      </w:r>
-      <w:r>
-        <w:rPr>
-          <w:rStyle w:val="a4"/>
-          <w:rFonts w:ascii="Verdana" w:hAnsi="Verdana"/>
-          <w:color w:val="0000FF"/>
-          <w:sz w:val="23"/>
-          <w:szCs w:val="23"/>
-          <w:u w:val="single"/>
-          <w:lang w:val="en-US"/>
-        </w:rPr>
-        <w:t>Inheritance</w:t>
-      </w:r>
-      <w:r>
-        <w:rPr>
-          <w:rStyle w:val="a4"/>
-          <w:rFonts w:ascii="Verdana" w:hAnsi="Verdana"/>
-          <w:color w:val="0000FF"/>
-          <w:sz w:val="23"/>
-          <w:szCs w:val="23"/>
-          <w:u w:val="single"/>
-          <w:lang w:val="en-US"/>
-        </w:rPr>
-        <w:fldChar w:fldCharType="end"/>
-      </w:r>
+      <w:hyperlink r:id="rId30" w:history="1">
+        <w:r>
+          <w:rPr>
+            <w:rStyle w:val="a4"/>
+            <w:rFonts w:ascii="Verdana" w:hAnsi="Verdana"/>
+            <w:color w:val="0000FF"/>
+            <w:sz w:val="23"/>
+            <w:szCs w:val="23"/>
+            <w:u w:val="single"/>
+            <w:lang w:val="en-US"/>
+          </w:rPr>
+          <w:t>Inheritance</w:t>
+        </w:r>
+      </w:hyperlink>
       <w:r>
         <w:rPr>
           <w:rFonts w:ascii="Verdana" w:hAnsi="Verdana"/>
@@ -12589,38 +12317,18 @@
         </w:rPr>
         <w:t>Remember from the </w:t>
       </w:r>
-      <w:r>
-        <w:fldChar w:fldCharType="begin"/>
-      </w:r>
-      <w:r>
-        <w:rPr>
-          <w:lang w:val="en-US"/>
-        </w:rPr>
-        <w:instrText xml:space="preserve"> HYPERLINK "https://www.w3schools.com/java/java_inheritance.asp" </w:instrText>
-      </w:r>
-      <w:r>
-        <w:fldChar w:fldCharType="separate"/>
-      </w:r>
-      <w:r>
-        <w:rPr>
-          <w:rStyle w:val="a5"/>
-          <w:rFonts w:ascii="Verdana" w:hAnsi="Verdana"/>
-          <w:sz w:val="23"/>
-          <w:szCs w:val="23"/>
-          <w:lang w:val="en-US"/>
-        </w:rPr>
-        <w:t>Inheritance chapter</w:t>
-      </w:r>
-      <w:r>
-        <w:rPr>
-          <w:rStyle w:val="a5"/>
-          <w:rFonts w:ascii="Verdana" w:hAnsi="Verdana"/>
-          <w:sz w:val="23"/>
-          <w:szCs w:val="23"/>
-          <w:lang w:val="en-US"/>
-        </w:rPr>
-        <w:fldChar w:fldCharType="end"/>
-      </w:r>
+      <w:hyperlink r:id="rId31" w:history="1">
+        <w:r>
+          <w:rPr>
+            <w:rStyle w:val="a5"/>
+            <w:rFonts w:ascii="Verdana" w:hAnsi="Verdana"/>
+            <w:sz w:val="23"/>
+            <w:szCs w:val="23"/>
+            <w:lang w:val="en-US"/>
+          </w:rPr>
+          <w:t>Inheritance chapter</w:t>
+        </w:r>
+      </w:hyperlink>
       <w:r>
         <w:rPr>
           <w:rFonts w:ascii="Verdana" w:hAnsi="Verdana"/>
@@ -16195,40 +15903,19 @@
         </w:rPr>
         <w:t>() and equals() method are used in Hash table based implementations in java for storing and retrieving data. I have explained it in detail at </w:t>
       </w:r>
-      <w:r>
-        <w:fldChar w:fldCharType="begin"/>
-      </w:r>
-      <w:r>
-        <w:rPr>
-          <w:lang w:val="en-US"/>
-        </w:rPr>
-        <w:instrText xml:space="preserve"> HYPERLINK "https://www.journaldev.com/11560/java-hashmap" \l "how-hashmap-works-in-java" \t "_blank" </w:instrText>
-      </w:r>
-      <w:r>
-        <w:fldChar w:fldCharType="separate"/>
-      </w:r>
-      <w:r>
-        <w:rPr>
-          <w:rStyle w:val="a5"/>
-          <w:rFonts w:ascii="Roboto" w:hAnsi="Roboto"/>
-          <w:color w:val="2B8DED"/>
-          <w:sz w:val="27"/>
-          <w:szCs w:val="27"/>
-          <w:lang w:val="en-US"/>
-        </w:rPr>
-        <w:t>How HashMap works in java?</w:t>
-      </w:r>
-      <w:r>
-        <w:rPr>
-          <w:rStyle w:val="a5"/>
-          <w:rFonts w:ascii="Roboto" w:hAnsi="Roboto"/>
-          <w:color w:val="2B8DED"/>
-          <w:sz w:val="27"/>
-          <w:szCs w:val="27"/>
-          <w:lang w:val="en-US"/>
-        </w:rPr>
-        <w:fldChar w:fldCharType="end"/>
-      </w:r>
+      <w:hyperlink r:id="rId32" w:anchor="how-hashmap-works-in-java" w:tgtFrame="_blank" w:history="1">
+        <w:r>
+          <w:rPr>
+            <w:rStyle w:val="a5"/>
+            <w:rFonts w:ascii="Roboto" w:hAnsi="Roboto"/>
+            <w:color w:val="2B8DED"/>
+            <w:sz w:val="27"/>
+            <w:szCs w:val="27"/>
+            <w:lang w:val="en-US"/>
+          </w:rPr>
+          <w:t>How HashMap works in java?</w:t>
+        </w:r>
+      </w:hyperlink>
     </w:p>
     <w:p>
       <w:pPr>
@@ -18334,38 +18021,18 @@
         </w:rPr>
         <w:t> of </w:t>
       </w:r>
-      <w:r>
-        <w:fldChar w:fldCharType="begin"/>
-      </w:r>
-      <w:r>
-        <w:rPr>
-          <w:lang w:val="en-US"/>
-        </w:rPr>
-        <w:instrText xml:space="preserve"> HYPERLINK "https://www.geeksforgeeks.org/object-class-in-java/" </w:instrText>
-      </w:r>
-      <w:r>
-        <w:fldChar w:fldCharType="separate"/>
-      </w:r>
-      <w:r>
-        <w:rPr>
-          <w:rStyle w:val="a5"/>
-          <w:rFonts w:ascii="Verdana" w:hAnsi="Verdana"/>
-          <w:sz w:val="23"/>
-          <w:szCs w:val="23"/>
-          <w:lang w:val="en-US"/>
-        </w:rPr>
-        <w:t>Object class</w:t>
-      </w:r>
-      <w:r>
-        <w:rPr>
-          <w:rStyle w:val="a5"/>
-          <w:rFonts w:ascii="Verdana" w:hAnsi="Verdana"/>
-          <w:sz w:val="23"/>
-          <w:szCs w:val="23"/>
-          <w:lang w:val="en-US"/>
-        </w:rPr>
-        <w:fldChar w:fldCharType="end"/>
-      </w:r>
+      <w:hyperlink r:id="rId33" w:history="1">
+        <w:r>
+          <w:rPr>
+            <w:rStyle w:val="a5"/>
+            <w:rFonts w:ascii="Verdana" w:hAnsi="Verdana"/>
+            <w:sz w:val="23"/>
+            <w:szCs w:val="23"/>
+            <w:lang w:val="en-US"/>
+          </w:rPr>
+          <w:t>Object class</w:t>
+        </w:r>
+      </w:hyperlink>
       <w:r>
         <w:rPr>
           <w:rFonts w:ascii="Verdana" w:hAnsi="Verdana"/>
@@ -18376,38 +18043,18 @@
         </w:rPr>
         <w:t> is a method that the </w:t>
       </w:r>
-      <w:r>
-        <w:fldChar w:fldCharType="begin"/>
-      </w:r>
-      <w:r>
-        <w:rPr>
-          <w:lang w:val="en-US"/>
-        </w:rPr>
-        <w:instrText xml:space="preserve"> HYPERLINK "https://www.geeksforgeeks.org/garbage-collection-java/" </w:instrText>
-      </w:r>
-      <w:r>
-        <w:fldChar w:fldCharType="separate"/>
-      </w:r>
-      <w:r>
-        <w:rPr>
-          <w:rStyle w:val="a5"/>
-          <w:rFonts w:ascii="Verdana" w:hAnsi="Verdana"/>
-          <w:sz w:val="23"/>
-          <w:szCs w:val="23"/>
-          <w:lang w:val="en-US"/>
-        </w:rPr>
-        <w:t>Garbage Collector</w:t>
-      </w:r>
-      <w:r>
-        <w:rPr>
-          <w:rStyle w:val="a5"/>
-          <w:rFonts w:ascii="Verdana" w:hAnsi="Verdana"/>
-          <w:sz w:val="23"/>
-          <w:szCs w:val="23"/>
-          <w:lang w:val="en-US"/>
-        </w:rPr>
-        <w:fldChar w:fldCharType="end"/>
-      </w:r>
+      <w:hyperlink r:id="rId34" w:history="1">
+        <w:r>
+          <w:rPr>
+            <w:rStyle w:val="a5"/>
+            <w:rFonts w:ascii="Verdana" w:hAnsi="Verdana"/>
+            <w:sz w:val="23"/>
+            <w:szCs w:val="23"/>
+            <w:lang w:val="en-US"/>
+          </w:rPr>
+          <w:t>Garbage Collector</w:t>
+        </w:r>
+      </w:hyperlink>
       <w:r>
         <w:rPr>
           <w:rFonts w:ascii="Verdana" w:hAnsi="Verdana"/>
@@ -21367,7 +21014,7 @@
                     <pic:cNvPicPr/>
                   </pic:nvPicPr>
                   <pic:blipFill>
-                    <a:blip r:embed="rId18"/>
+                    <a:blip r:embed="rId35"/>
                     <a:stretch>
                       <a:fillRect/>
                     </a:stretch>
@@ -21517,7 +21164,7 @@
                     <pic:cNvPicPr/>
                   </pic:nvPicPr>
                   <pic:blipFill>
-                    <a:blip r:embed="rId19"/>
+                    <a:blip r:embed="rId36"/>
                     <a:stretch>
                       <a:fillRect/>
                     </a:stretch>
@@ -21668,7 +21315,7 @@
                     <pic:cNvPicPr/>
                   </pic:nvPicPr>
                   <pic:blipFill>
-                    <a:blip r:embed="rId20"/>
+                    <a:blip r:embed="rId37"/>
                     <a:stretch>
                       <a:fillRect/>
                     </a:stretch>
@@ -23449,7 +23096,7 @@
                     </pic:cNvPicPr>
                   </pic:nvPicPr>
                   <pic:blipFill>
-                    <a:blip r:embed="rId21">
+                    <a:blip r:embed="rId38">
                       <a:extLst>
                         <a:ext uri="{28A0092B-C50C-407E-A947-70E740481C1C}">
                           <a14:useLocalDpi xmlns:a14="http://schemas.microsoft.com/office/drawing/2010/main" val="0"/>
@@ -23748,7 +23395,7 @@
                     </pic:cNvPicPr>
                   </pic:nvPicPr>
                   <pic:blipFill>
-                    <a:blip r:embed="rId22">
+                    <a:blip r:embed="rId39">
                       <a:extLst>
                         <a:ext uri="{28A0092B-C50C-407E-A947-70E740481C1C}">
                           <a14:useLocalDpi xmlns:a14="http://schemas.microsoft.com/office/drawing/2010/main" val="0"/>
@@ -24608,7 +24255,7 @@
                     </pic:cNvPicPr>
                   </pic:nvPicPr>
                   <pic:blipFill>
-                    <a:blip r:embed="rId23">
+                    <a:blip r:embed="rId40">
                       <a:extLst>
                         <a:ext uri="{28A0092B-C50C-407E-A947-70E740481C1C}">
                           <a14:useLocalDpi xmlns:a14="http://schemas.microsoft.com/office/drawing/2010/main" val="0"/>
@@ -30845,7 +30492,7 @@
                     </pic:cNvPicPr>
                   </pic:nvPicPr>
                   <pic:blipFill>
-                    <a:blip r:embed="rId24">
+                    <a:blip r:embed="rId41">
                       <a:extLst>
                         <a:ext uri="{28A0092B-C50C-407E-A947-70E740481C1C}">
                           <a14:useLocalDpi xmlns:a14="http://schemas.microsoft.com/office/drawing/2010/main" val="0"/>
@@ -30901,7 +30548,7 @@
                     </pic:cNvPicPr>
                   </pic:nvPicPr>
                   <pic:blipFill>
-                    <a:blip r:embed="rId25">
+                    <a:blip r:embed="rId42">
                       <a:extLst>
                         <a:ext uri="{28A0092B-C50C-407E-A947-70E740481C1C}">
                           <a14:useLocalDpi xmlns:a14="http://schemas.microsoft.com/office/drawing/2010/main" val="0"/>
@@ -39015,7 +38662,13 @@
           <w:lang w:val="en-US"/>
         </w:rPr>
       </w:pPr>
-      <w:r>
+    </w:p>
+    <w:p>
+      <w:pPr>
+        <w:pStyle w:val="2"/>
+        <w:shd w:val="clear" w:color="auto" w:fill="FFFFFF"/>
+        <w:spacing w:line="312" w:lineRule="atLeast"/>
+        <w:jc w:val="both"/>
         <w:rPr>
           <w:rFonts w:ascii="Helvetica" w:hAnsi="Helvetica"/>
           <w:b w:val="0"/>
@@ -39025,6 +38678,86 @@
           <w:szCs w:val="38"/>
           <w:lang w:val="en-US"/>
         </w:rPr>
+      </w:pPr>
+    </w:p>
+    <w:p>
+      <w:pPr>
+        <w:pStyle w:val="2"/>
+        <w:shd w:val="clear" w:color="auto" w:fill="FFFFFF"/>
+        <w:spacing w:line="312" w:lineRule="atLeast"/>
+        <w:jc w:val="both"/>
+        <w:rPr>
+          <w:rFonts w:ascii="Helvetica" w:hAnsi="Helvetica"/>
+          <w:b w:val="0"/>
+          <w:bCs w:val="0"/>
+          <w:color w:val="610B38"/>
+          <w:sz w:val="38"/>
+          <w:szCs w:val="38"/>
+          <w:lang w:val="en-US"/>
+        </w:rPr>
+      </w:pPr>
+    </w:p>
+    <w:p>
+      <w:pPr>
+        <w:pStyle w:val="2"/>
+        <w:shd w:val="clear" w:color="auto" w:fill="FFFFFF"/>
+        <w:spacing w:line="312" w:lineRule="atLeast"/>
+        <w:jc w:val="both"/>
+        <w:rPr>
+          <w:rFonts w:ascii="Helvetica" w:hAnsi="Helvetica"/>
+          <w:b w:val="0"/>
+          <w:bCs w:val="0"/>
+          <w:color w:val="610B38"/>
+          <w:sz w:val="38"/>
+          <w:szCs w:val="38"/>
+          <w:lang w:val="en-US"/>
+        </w:rPr>
+      </w:pPr>
+    </w:p>
+    <w:p>
+      <w:pPr>
+        <w:pStyle w:val="2"/>
+        <w:shd w:val="clear" w:color="auto" w:fill="FFFFFF"/>
+        <w:spacing w:line="312" w:lineRule="atLeast"/>
+        <w:jc w:val="both"/>
+        <w:rPr>
+          <w:rFonts w:ascii="Helvetica" w:hAnsi="Helvetica"/>
+          <w:b w:val="0"/>
+          <w:bCs w:val="0"/>
+          <w:color w:val="610B38"/>
+          <w:sz w:val="38"/>
+          <w:szCs w:val="38"/>
+          <w:lang w:val="en-US"/>
+        </w:rPr>
+      </w:pPr>
+    </w:p>
+    <w:p>
+      <w:pPr>
+        <w:pStyle w:val="2"/>
+        <w:shd w:val="clear" w:color="auto" w:fill="FFFFFF"/>
+        <w:spacing w:line="312" w:lineRule="atLeast"/>
+        <w:jc w:val="both"/>
+        <w:rPr>
+          <w:rFonts w:ascii="Helvetica" w:hAnsi="Helvetica"/>
+          <w:b w:val="0"/>
+          <w:bCs w:val="0"/>
+          <w:color w:val="610B38"/>
+          <w:sz w:val="38"/>
+          <w:szCs w:val="38"/>
+          <w:lang w:val="en-US"/>
+        </w:rPr>
+      </w:pPr>
+      <w:r>
+        <w:rPr>
+          <w:rFonts w:ascii="Helvetica" w:hAnsi="Helvetica"/>
+          <w:b w:val="0"/>
+          <w:bCs w:val="0"/>
+          <w:color w:val="610B38"/>
+          <w:sz w:val="38"/>
+          <w:szCs w:val="38"/>
+          <w:lang w:val="en-US"/>
+        </w:rPr>
+        <w:lastRenderedPageBreak/>
         <w:t>Deque Interface</w:t>
       </w:r>
     </w:p>
@@ -39054,7 +38787,6 @@
         <w:shd w:val="clear" w:color="auto" w:fill="FFFFFF"/>
         <w:jc w:val="both"/>
         <w:rPr>
-          <w:rFonts w:ascii="Segoe UI" w:hAnsi="Segoe UI" w:cs="Segoe UI"/>
           <w:color w:val="333333"/>
           <w:lang w:val="en-US"/>
         </w:rPr>
@@ -39072,134 +38804,10 @@
       <w:pPr>
         <w:jc w:val="both"/>
         <w:rPr>
-          <w:rStyle w:val="a5"/>
-          <w:color w:val="008000"/>
-          <w:u w:val="none"/>
-          <w:bdr w:val="none" w:sz="0" w:space="0" w:color="auto" w:frame="1"/>
-          <w:lang w:val="en-US"/>
-        </w:rPr>
-      </w:pPr>
-      <w:r>
-        <w:rPr>
-          <w:rFonts w:ascii="Segoe UI" w:hAnsi="Segoe UI" w:cs="Segoe UI"/>
           <w:color w:val="333333"/>
-        </w:rPr>
-        <w:fldChar w:fldCharType="begin"/>
-      </w:r>
-      <w:r>
-        <w:rPr>
-          <w:rFonts w:ascii="Segoe UI" w:hAnsi="Segoe UI" w:cs="Segoe UI"/>
-          <w:color w:val="333333"/>
-          <w:lang w:val="en-US"/>
-        </w:rPr>
-        <w:instrText xml:space="preserve"> HYPERLINK "https://www.javatpoint.com/collections-in-java" </w:instrText>
-      </w:r>
-      <w:r>
-        <w:rPr>
-          <w:rFonts w:ascii="Segoe UI" w:hAnsi="Segoe UI" w:cs="Segoe UI"/>
-          <w:color w:val="333333"/>
-        </w:rPr>
-        <w:fldChar w:fldCharType="separate"/>
-      </w:r>
-    </w:p>
-    <w:p>
-      <w:pPr>
-        <w:jc w:val="both"/>
-        <w:rPr>
-          <w:rStyle w:val="a5"/>
-          <w:rFonts w:ascii="Segoe UI" w:hAnsi="Segoe UI" w:cs="Segoe UI"/>
-          <w:color w:val="008000"/>
-          <w:bdr w:val="none" w:sz="0" w:space="0" w:color="auto" w:frame="1"/>
-          <w:lang w:val="en-US"/>
-        </w:rPr>
-      </w:pPr>
-      <w:r>
-        <w:rPr>
-          <w:rFonts w:ascii="Segoe UI" w:hAnsi="Segoe UI" w:cs="Segoe UI"/>
-          <w:color w:val="333333"/>
-        </w:rPr>
-        <w:fldChar w:fldCharType="end"/>
-      </w:r>
-      <w:r>
-        <w:rPr>
-          <w:rFonts w:ascii="Segoe UI" w:hAnsi="Segoe UI" w:cs="Segoe UI"/>
-          <w:color w:val="333333"/>
-        </w:rPr>
-        <w:fldChar w:fldCharType="begin"/>
-      </w:r>
-      <w:r>
-        <w:rPr>
-          <w:rFonts w:ascii="Segoe UI" w:hAnsi="Segoe UI" w:cs="Segoe UI"/>
-          <w:color w:val="333333"/>
-          <w:lang w:val="en-US"/>
-        </w:rPr>
-        <w:instrText xml:space="preserve"> HYPERLINK "https://www.javatpoint.com/collections-in-java" </w:instrText>
-      </w:r>
-      <w:r>
-        <w:rPr>
-          <w:rFonts w:ascii="Segoe UI" w:hAnsi="Segoe UI" w:cs="Segoe UI"/>
-          <w:color w:val="333333"/>
-        </w:rPr>
-        <w:fldChar w:fldCharType="separate"/>
-      </w:r>
-    </w:p>
-    <w:p>
-      <w:pPr>
-        <w:jc w:val="both"/>
-        <w:rPr>
-          <w:rStyle w:val="a5"/>
-          <w:rFonts w:ascii="Segoe UI" w:hAnsi="Segoe UI" w:cs="Segoe UI"/>
-          <w:color w:val="008000"/>
-          <w:bdr w:val="none" w:sz="0" w:space="0" w:color="auto" w:frame="1"/>
-          <w:lang w:val="en-US"/>
-        </w:rPr>
-      </w:pPr>
-      <w:r>
-        <w:rPr>
-          <w:rFonts w:ascii="Segoe UI" w:hAnsi="Segoe UI" w:cs="Segoe UI"/>
-          <w:color w:val="333333"/>
-        </w:rPr>
-        <w:lastRenderedPageBreak/>
-        <w:fldChar w:fldCharType="end"/>
-      </w:r>
-      <w:r>
-        <w:rPr>
-          <w:rFonts w:ascii="Segoe UI" w:hAnsi="Segoe UI" w:cs="Segoe UI"/>
-          <w:color w:val="333333"/>
-        </w:rPr>
-        <w:fldChar w:fldCharType="begin"/>
-      </w:r>
-      <w:r>
-        <w:rPr>
-          <w:rFonts w:ascii="Segoe UI" w:hAnsi="Segoe UI" w:cs="Segoe UI"/>
-          <w:color w:val="333333"/>
-          <w:lang w:val="en-US"/>
-        </w:rPr>
-        <w:instrText xml:space="preserve"> HYPERLINK "https://www.javatpoint.com/collections-in-java" </w:instrText>
-      </w:r>
-      <w:r>
-        <w:rPr>
-          <w:rFonts w:ascii="Segoe UI" w:hAnsi="Segoe UI" w:cs="Segoe UI"/>
-          <w:color w:val="333333"/>
-        </w:rPr>
-        <w:fldChar w:fldCharType="separate"/>
-      </w:r>
-    </w:p>
-    <w:p>
-      <w:pPr>
-        <w:jc w:val="both"/>
-        <w:rPr>
-          <w:color w:val="333333"/>
-          <w:lang w:val="en-US"/>
-        </w:rPr>
-      </w:pPr>
-      <w:r>
-        <w:rPr>
-          <w:rFonts w:ascii="Segoe UI" w:hAnsi="Segoe UI" w:cs="Segoe UI"/>
-          <w:color w:val="333333"/>
-        </w:rPr>
-        <w:fldChar w:fldCharType="end"/>
-      </w:r>
+          <w:lang w:val="en-US"/>
+        </w:rPr>
+      </w:pPr>
     </w:p>
     <w:p>
       <w:pPr>
@@ -39396,8 +39004,10 @@
         <w:shd w:val="clear" w:color="auto" w:fill="FFFFFF"/>
         <w:jc w:val="both"/>
         <w:rPr>
+          <w:rStyle w:val="a5"/>
           <w:rFonts w:ascii="Segoe UI" w:hAnsi="Segoe UI" w:cs="Segoe UI"/>
           <w:color w:val="333333"/>
+          <w:u w:val="none"/>
         </w:rPr>
       </w:pPr>
       <w:proofErr w:type="spellStart"/>
@@ -39463,95 +39073,6 @@
           <w:color w:val="333333"/>
         </w:rPr>
         <w:t>.</w:t>
-      </w:r>
-    </w:p>
-    <w:p>
-      <w:pPr>
-        <w:jc w:val="both"/>
-        <w:rPr>
-          <w:rStyle w:val="a5"/>
-          <w:color w:val="008000"/>
-          <w:u w:val="none"/>
-          <w:bdr w:val="none" w:sz="0" w:space="0" w:color="auto" w:frame="1"/>
-        </w:rPr>
-      </w:pPr>
-      <w:r>
-        <w:rPr>
-          <w:rFonts w:ascii="Segoe UI" w:hAnsi="Segoe UI" w:cs="Segoe UI"/>
-          <w:color w:val="333333"/>
-        </w:rPr>
-        <w:fldChar w:fldCharType="begin"/>
-      </w:r>
-      <w:r>
-        <w:rPr>
-          <w:rFonts w:ascii="Segoe UI" w:hAnsi="Segoe UI" w:cs="Segoe UI"/>
-          <w:color w:val="333333"/>
-        </w:rPr>
-        <w:instrText xml:space="preserve"> HYPERLINK "https://www.javatpoint.com/collections-in-java" </w:instrText>
-      </w:r>
-      <w:r>
-        <w:rPr>
-          <w:rFonts w:ascii="Segoe UI" w:hAnsi="Segoe UI" w:cs="Segoe UI"/>
-          <w:color w:val="333333"/>
-        </w:rPr>
-        <w:fldChar w:fldCharType="separate"/>
-      </w:r>
-    </w:p>
-    <w:p>
-      <w:pPr>
-        <w:jc w:val="both"/>
-        <w:rPr>
-          <w:rStyle w:val="a5"/>
-          <w:rFonts w:ascii="Segoe UI" w:hAnsi="Segoe UI" w:cs="Segoe UI"/>
-          <w:color w:val="008000"/>
-          <w:bdr w:val="none" w:sz="0" w:space="0" w:color="auto" w:frame="1"/>
-        </w:rPr>
-      </w:pPr>
-      <w:r>
-        <w:rPr>
-          <w:rFonts w:ascii="Segoe UI" w:hAnsi="Segoe UI" w:cs="Segoe UI"/>
-          <w:color w:val="333333"/>
-        </w:rPr>
-        <w:fldChar w:fldCharType="end"/>
-      </w:r>
-      <w:r>
-        <w:rPr>
-          <w:rFonts w:ascii="Segoe UI" w:hAnsi="Segoe UI" w:cs="Segoe UI"/>
-          <w:color w:val="333333"/>
-        </w:rPr>
-        <w:fldChar w:fldCharType="begin"/>
-      </w:r>
-      <w:r>
-        <w:rPr>
-          <w:rFonts w:ascii="Segoe UI" w:hAnsi="Segoe UI" w:cs="Segoe UI"/>
-          <w:color w:val="333333"/>
-        </w:rPr>
-        <w:instrText xml:space="preserve"> HYPERLINK "https://www.javatpoint.com/collections-in-java" </w:instrText>
-      </w:r>
-      <w:r>
-        <w:rPr>
-          <w:rFonts w:ascii="Segoe UI" w:hAnsi="Segoe UI" w:cs="Segoe UI"/>
-          <w:color w:val="333333"/>
-        </w:rPr>
-        <w:fldChar w:fldCharType="separate"/>
-      </w:r>
-    </w:p>
-    <w:p>
-      <w:pPr>
-        <w:jc w:val="both"/>
-        <w:rPr>
-          <w:rStyle w:val="a5"/>
-          <w:rFonts w:ascii="Segoe UI" w:hAnsi="Segoe UI" w:cs="Segoe UI"/>
-          <w:color w:val="008000"/>
-          <w:bdr w:val="none" w:sz="0" w:space="0" w:color="auto" w:frame="1"/>
-        </w:rPr>
-      </w:pPr>
-      <w:r>
-        <w:rPr>
-          <w:rFonts w:ascii="Segoe UI" w:hAnsi="Segoe UI" w:cs="Segoe UI"/>
-          <w:color w:val="333333"/>
-        </w:rPr>
-        <w:fldChar w:fldCharType="end"/>
       </w:r>
       <w:r>
         <w:rPr>
@@ -40622,6 +40143,7 @@
           <w:szCs w:val="38"/>
           <w:lang w:val="en-US"/>
         </w:rPr>
+        <w:lastRenderedPageBreak/>
         <w:t>Set Interface</w:t>
       </w:r>
     </w:p>
@@ -40642,7 +40164,6 @@
           <w:color w:val="333333"/>
           <w:lang w:val="en-US"/>
         </w:rPr>
-        <w:lastRenderedPageBreak/>
         <w:t xml:space="preserve">Set Interface in Java is present in </w:t>
       </w:r>
       <w:proofErr w:type="spellStart"/>
@@ -40708,7 +40229,6 @@
         <w:shd w:val="clear" w:color="auto" w:fill="FFFFFF"/>
         <w:jc w:val="both"/>
         <w:rPr>
-          <w:rFonts w:ascii="Segoe UI" w:hAnsi="Segoe UI" w:cs="Segoe UI"/>
           <w:color w:val="333333"/>
           <w:lang w:val="en-US"/>
         </w:rPr>
@@ -40721,138 +40241,22 @@
         </w:rPr>
         <w:t>Set can be instantiated as:</w:t>
       </w:r>
+      <w:r>
+        <w:rPr>
+          <w:color w:val="333333"/>
+          <w:lang w:val="en-US"/>
+        </w:rPr>
+        <w:t xml:space="preserve"> </w:t>
+      </w:r>
     </w:p>
     <w:p>
       <w:pPr>
         <w:jc w:val="both"/>
         <w:rPr>
-          <w:rStyle w:val="a5"/>
-          <w:color w:val="008000"/>
-          <w:u w:val="none"/>
-          <w:bdr w:val="none" w:sz="0" w:space="0" w:color="auto" w:frame="1"/>
-          <w:lang w:val="en-US"/>
-        </w:rPr>
-      </w:pPr>
-      <w:r>
-        <w:rPr>
-          <w:rFonts w:ascii="Segoe UI" w:hAnsi="Segoe UI" w:cs="Segoe UI"/>
           <w:color w:val="333333"/>
-        </w:rPr>
-        <w:fldChar w:fldCharType="begin"/>
-      </w:r>
-      <w:r>
-        <w:rPr>
-          <w:rFonts w:ascii="Segoe UI" w:hAnsi="Segoe UI" w:cs="Segoe UI"/>
-          <w:color w:val="333333"/>
-          <w:lang w:val="en-US"/>
-        </w:rPr>
-        <w:instrText xml:space="preserve"> HYPERLINK "https://www.javatpoint.com/collections-in-java" </w:instrText>
-      </w:r>
-      <w:r>
-        <w:rPr>
-          <w:rFonts w:ascii="Segoe UI" w:hAnsi="Segoe UI" w:cs="Segoe UI"/>
-          <w:color w:val="333333"/>
-        </w:rPr>
-        <w:fldChar w:fldCharType="separate"/>
-      </w:r>
-    </w:p>
-    <w:p>
-      <w:pPr>
-        <w:jc w:val="both"/>
-        <w:rPr>
-          <w:rStyle w:val="a5"/>
-          <w:rFonts w:ascii="Segoe UI" w:hAnsi="Segoe UI" w:cs="Segoe UI"/>
-          <w:color w:val="008000"/>
-          <w:bdr w:val="none" w:sz="0" w:space="0" w:color="auto" w:frame="1"/>
-          <w:lang w:val="en-US"/>
-        </w:rPr>
-      </w:pPr>
-      <w:r>
-        <w:rPr>
-          <w:rFonts w:ascii="Segoe UI" w:hAnsi="Segoe UI" w:cs="Segoe UI"/>
-          <w:color w:val="333333"/>
-        </w:rPr>
-        <w:fldChar w:fldCharType="end"/>
-      </w:r>
-      <w:r>
-        <w:rPr>
-          <w:rFonts w:ascii="Segoe UI" w:hAnsi="Segoe UI" w:cs="Segoe UI"/>
-          <w:color w:val="333333"/>
-        </w:rPr>
-        <w:fldChar w:fldCharType="begin"/>
-      </w:r>
-      <w:r>
-        <w:rPr>
-          <w:rFonts w:ascii="Segoe UI" w:hAnsi="Segoe UI" w:cs="Segoe UI"/>
-          <w:color w:val="333333"/>
-          <w:lang w:val="en-US"/>
-        </w:rPr>
-        <w:instrText xml:space="preserve"> HYPERLINK "https://www.javatpoint.com/collections-in-java" </w:instrText>
-      </w:r>
-      <w:r>
-        <w:rPr>
-          <w:rFonts w:ascii="Segoe UI" w:hAnsi="Segoe UI" w:cs="Segoe UI"/>
-          <w:color w:val="333333"/>
-        </w:rPr>
-        <w:fldChar w:fldCharType="separate"/>
-      </w:r>
-    </w:p>
-    <w:p>
-      <w:pPr>
-        <w:jc w:val="both"/>
-        <w:rPr>
-          <w:rStyle w:val="a5"/>
-          <w:rFonts w:ascii="Segoe UI" w:hAnsi="Segoe UI" w:cs="Segoe UI"/>
-          <w:color w:val="008000"/>
-          <w:bdr w:val="none" w:sz="0" w:space="0" w:color="auto" w:frame="1"/>
-          <w:lang w:val="en-US"/>
-        </w:rPr>
-      </w:pPr>
-      <w:r>
-        <w:rPr>
-          <w:rFonts w:ascii="Segoe UI" w:hAnsi="Segoe UI" w:cs="Segoe UI"/>
-          <w:color w:val="333333"/>
-        </w:rPr>
-        <w:fldChar w:fldCharType="end"/>
-      </w:r>
-      <w:r>
-        <w:rPr>
-          <w:rFonts w:ascii="Segoe UI" w:hAnsi="Segoe UI" w:cs="Segoe UI"/>
-          <w:color w:val="333333"/>
-        </w:rPr>
-        <w:fldChar w:fldCharType="begin"/>
-      </w:r>
-      <w:r>
-        <w:rPr>
-          <w:rFonts w:ascii="Segoe UI" w:hAnsi="Segoe UI" w:cs="Segoe UI"/>
-          <w:color w:val="333333"/>
-          <w:lang w:val="en-US"/>
-        </w:rPr>
-        <w:instrText xml:space="preserve"> HYPERLINK "https://www.javatpoint.com/collections-in-java" </w:instrText>
-      </w:r>
-      <w:r>
-        <w:rPr>
-          <w:rFonts w:ascii="Segoe UI" w:hAnsi="Segoe UI" w:cs="Segoe UI"/>
-          <w:color w:val="333333"/>
-        </w:rPr>
-        <w:fldChar w:fldCharType="separate"/>
-      </w:r>
-    </w:p>
-    <w:p>
-      <w:pPr>
-        <w:jc w:val="both"/>
-        <w:rPr>
-          <w:color w:val="333333"/>
-          <w:lang w:val="en-US"/>
-        </w:rPr>
-      </w:pPr>
-      <w:r>
-        <w:rPr>
-          <w:rFonts w:ascii="Segoe UI" w:hAnsi="Segoe UI" w:cs="Segoe UI"/>
-          <w:color w:val="333333"/>
-        </w:rPr>
-        <w:fldChar w:fldCharType="end"/>
-      </w:r>
+          <w:lang w:val="en-US"/>
+        </w:rPr>
+      </w:pPr>
     </w:p>
     <w:p>
       <w:pPr>
@@ -42241,7 +41645,6 @@
           <w:color w:val="006699"/>
           <w:bdr w:val="none" w:sz="0" w:space="0" w:color="auto" w:frame="1"/>
         </w:rPr>
-        <w:lastRenderedPageBreak/>
         <w:t>while</w:t>
       </w:r>
       <w:proofErr w:type="spellEnd"/>
@@ -42297,6 +41700,7 @@
           <w:bdr w:val="none" w:sz="0" w:space="0" w:color="auto" w:frame="1"/>
           <w:lang w:val="en-US"/>
         </w:rPr>
+        <w:lastRenderedPageBreak/>
         <w:t>System.out.println</w:t>
       </w:r>
       <w:proofErr w:type="spellEnd"/>
@@ -43575,7 +42979,6 @@
           <w:rFonts w:ascii="Segoe UI" w:hAnsi="Segoe UI" w:cs="Segoe UI"/>
           <w:color w:val="333333"/>
         </w:rPr>
-        <w:lastRenderedPageBreak/>
         <w:t>Output</w:t>
       </w:r>
       <w:proofErr w:type="spellEnd"/>
@@ -43601,6 +43004,7 @@
         <w:rPr>
           <w:color w:val="F9F9F9"/>
         </w:rPr>
+        <w:lastRenderedPageBreak/>
         <w:t>Ravi</w:t>
       </w:r>
       <w:proofErr w:type="spellEnd"/>
@@ -44798,7 +44202,6 @@
           <w:color w:val="000000"/>
           <w:bdr w:val="none" w:sz="0" w:space="0" w:color="auto" w:frame="1"/>
         </w:rPr>
-        <w:lastRenderedPageBreak/>
         <w:t>set.add</w:t>
       </w:r>
       <w:proofErr w:type="spellEnd"/>
@@ -44938,6 +44341,7 @@
           <w:color w:val="000000"/>
           <w:bdr w:val="none" w:sz="0" w:space="0" w:color="auto" w:frame="1"/>
         </w:rPr>
+        <w:lastRenderedPageBreak/>
         <w:t>set.add</w:t>
       </w:r>
       <w:proofErr w:type="spellEnd"/>

</xml_diff>

<commit_message>
Materials for lesson 6 (Month 2): Update Lessons materials.docx
</commit_message>
<xml_diff>
--- a/src/main/java/Lessons materials.docx
+++ b/src/main/java/Lessons materials.docx
@@ -39314,14 +39314,14 @@
     <w:p>
       <w:pPr>
         <w:rPr>
-          <w:rFonts w:ascii="Times New Roman" w:hAnsi="Times New Roman" w:cs="Times New Roman" w:hint="cs"/>
+          <w:rFonts w:ascii="Times New Roman" w:hAnsi="Times New Roman" w:cs="Times New Roman"/>
           <w:sz w:val="24"/>
           <w:szCs w:val="24"/>
         </w:rPr>
       </w:pPr>
       <w:r>
         <w:pict w14:anchorId="73815F9F">
-          <v:rect id="_x0000_i1072" style="width:0;height:.75pt" o:hralign="center" o:hrstd="t" o:hrnoshade="t" o:hr="t" fillcolor="#9a9ea4" stroked="f"/>
+          <v:rect id="_x0000_i1050" style="width:0;height:.75pt" o:hralign="center" o:hrstd="t" o:hrnoshade="t" o:hr="t" fillcolor="#9a9ea4" stroked="f"/>
         </w:pict>
       </w:r>
     </w:p>
@@ -39565,7 +39565,7 @@
         <w:spacing w:before="120" w:beforeAutospacing="0" w:after="144" w:afterAutospacing="0"/>
         <w:jc w:val="both"/>
         <w:rPr>
-          <w:rFonts w:ascii="Nunito" w:hAnsi="Nunito" w:hint="cs"/>
+          <w:rFonts w:ascii="Nunito" w:hAnsi="Nunito"/>
           <w:color w:val="000000"/>
           <w:lang w:val="en-US"/>
         </w:rPr>
@@ -40003,7 +40003,7 @@
         <w:shd w:val="clear" w:color="auto" w:fill="FFFFFF"/>
         <w:jc w:val="both"/>
         <w:rPr>
-          <w:rFonts w:ascii="Segoe UI" w:hAnsi="Segoe UI" w:cs="Segoe UI" w:hint="cs"/>
+          <w:rFonts w:ascii="Segoe UI" w:hAnsi="Segoe UI" w:cs="Segoe UI"/>
           <w:i/>
           <w:iCs/>
           <w:color w:val="333333"/>
@@ -40167,7 +40167,7 @@
         <w:shd w:val="clear" w:color="auto" w:fill="FFFFFF"/>
         <w:jc w:val="both"/>
         <w:rPr>
-          <w:rFonts w:ascii="Segoe UI" w:hAnsi="Segoe UI" w:cs="Segoe UI" w:hint="cs"/>
+          <w:rFonts w:ascii="Segoe UI" w:hAnsi="Segoe UI" w:cs="Segoe UI"/>
           <w:i/>
           <w:iCs/>
           <w:color w:val="333333"/>
@@ -40186,9 +40186,144 @@
           <w:szCs w:val="28"/>
           <w:lang w:val="en-US"/>
         </w:rPr>
-        <w:t>Package: month2.lesson</w:t>
-      </w:r>
-      <w:r>
+        <w:t>Package: month2.lesson5</w:t>
+      </w:r>
+    </w:p>
+    <w:p>
+      <w:pPr>
+        <w:pStyle w:val="a3"/>
+        <w:spacing w:before="120" w:beforeAutospacing="0" w:after="144" w:afterAutospacing="0"/>
+        <w:jc w:val="both"/>
+        <w:rPr>
+          <w:rFonts w:ascii="Nunito" w:hAnsi="Nunito"/>
+          <w:i/>
+          <w:iCs/>
+          <w:color w:val="000000"/>
+          <w:lang w:val="en-US"/>
+        </w:rPr>
+      </w:pPr>
+      <w:r>
+        <w:rPr>
+          <w:rFonts w:ascii="Nunito" w:hAnsi="Nunito"/>
+          <w:i/>
+          <w:iCs/>
+          <w:color w:val="000000"/>
+          <w:lang w:val="en-US"/>
+        </w:rPr>
+        <w:t>StudentDao.java</w:t>
+      </w:r>
+    </w:p>
+    <w:p>
+      <w:pPr>
+        <w:pStyle w:val="a3"/>
+        <w:spacing w:before="120" w:beforeAutospacing="0" w:after="144" w:afterAutospacing="0"/>
+        <w:jc w:val="both"/>
+        <w:rPr>
+          <w:rFonts w:ascii="Nunito" w:hAnsi="Nunito"/>
+          <w:i/>
+          <w:iCs/>
+          <w:color w:val="000000"/>
+          <w:lang w:val="en-US"/>
+        </w:rPr>
+      </w:pPr>
+    </w:p>
+    <w:p>
+      <w:pPr>
+        <w:pStyle w:val="a3"/>
+        <w:spacing w:before="120" w:beforeAutospacing="0" w:after="144" w:afterAutospacing="0"/>
+        <w:jc w:val="both"/>
+        <w:rPr>
+          <w:rFonts w:ascii="Nunito" w:hAnsi="Nunito"/>
+          <w:i/>
+          <w:iCs/>
+          <w:color w:val="000000"/>
+          <w:lang w:val="en-US"/>
+        </w:rPr>
+      </w:pPr>
+    </w:p>
+    <w:p>
+      <w:pPr>
+        <w:pStyle w:val="a3"/>
+        <w:spacing w:before="120" w:beforeAutospacing="0" w:after="144" w:afterAutospacing="0"/>
+        <w:jc w:val="both"/>
+        <w:rPr>
+          <w:rFonts w:ascii="Nunito" w:hAnsi="Nunito"/>
+          <w:i/>
+          <w:iCs/>
+          <w:color w:val="000000"/>
+          <w:lang w:val="en-US"/>
+        </w:rPr>
+      </w:pPr>
+    </w:p>
+    <w:p>
+      <w:pPr>
+        <w:pStyle w:val="2"/>
+        <w:rPr>
+          <w:rFonts w:ascii="Heebo" w:hAnsi="Heebo" w:cs="Heebo"/>
+          <w:b w:val="0"/>
+          <w:bCs w:val="0"/>
+          <w:color w:val="000000"/>
+          <w:sz w:val="35"/>
+          <w:szCs w:val="35"/>
+          <w:lang w:val="en-US"/>
+        </w:rPr>
+      </w:pPr>
+      <w:r>
+        <w:rPr>
+          <w:rFonts w:ascii="Heebo" w:hAnsi="Heebo" w:cs="Heebo" w:hint="cs"/>
+          <w:b w:val="0"/>
+          <w:bCs w:val="0"/>
+          <w:color w:val="000000"/>
+          <w:sz w:val="35"/>
+          <w:szCs w:val="35"/>
+          <w:lang w:val="en-US"/>
+        </w:rPr>
+        <w:t>Step 4</w:t>
+      </w:r>
+    </w:p>
+    <w:p>
+      <w:pPr>
+        <w:pStyle w:val="a3"/>
+        <w:spacing w:before="120" w:beforeAutospacing="0" w:after="144" w:afterAutospacing="0"/>
+        <w:jc w:val="both"/>
+        <w:rPr>
+          <w:rFonts w:ascii="Nunito" w:hAnsi="Nunito"/>
+          <w:color w:val="000000"/>
+          <w:lang w:val="en-US"/>
+        </w:rPr>
+      </w:pPr>
+      <w:r>
+        <w:rPr>
+          <w:rFonts w:ascii="Nunito" w:hAnsi="Nunito"/>
+          <w:color w:val="000000"/>
+          <w:lang w:val="en-US"/>
+        </w:rPr>
+        <w:t>Use the </w:t>
+      </w:r>
+      <w:r>
+        <w:rPr>
+          <w:rFonts w:ascii="Nunito" w:hAnsi="Nunito"/>
+          <w:i/>
+          <w:iCs/>
+          <w:color w:val="000000"/>
+          <w:lang w:val="en-US"/>
+        </w:rPr>
+        <w:t>StudentDao</w:t>
+      </w:r>
+      <w:r>
+        <w:rPr>
+          <w:rFonts w:ascii="Nunito" w:hAnsi="Nunito"/>
+          <w:color w:val="000000"/>
+          <w:lang w:val="en-US"/>
+        </w:rPr>
+        <w:t> to demonstrate Data Access Object pattern usage.</w:t>
+      </w:r>
+    </w:p>
+    <w:p>
+      <w:pPr>
+        <w:pStyle w:val="a3"/>
+        <w:shd w:val="clear" w:color="auto" w:fill="FFFFFF"/>
+        <w:jc w:val="both"/>
         <w:rPr>
           <w:rFonts w:ascii="Segoe UI" w:hAnsi="Segoe UI" w:cs="Segoe UI"/>
           <w:i/>
@@ -40198,144 +40333,8 @@
           <w:szCs w:val="28"/>
           <w:lang w:val="en-US"/>
         </w:rPr>
-        <w:t>5</w:t>
-      </w:r>
-    </w:p>
-    <w:p>
-      <w:pPr>
-        <w:pStyle w:val="a3"/>
-        <w:spacing w:before="120" w:beforeAutospacing="0" w:after="144" w:afterAutospacing="0"/>
-        <w:jc w:val="both"/>
-        <w:rPr>
-          <w:rFonts w:ascii="Nunito" w:hAnsi="Nunito"/>
-          <w:i/>
-          <w:iCs/>
-          <w:color w:val="000000"/>
-          <w:lang w:val="en-US"/>
-        </w:rPr>
-      </w:pPr>
-      <w:r>
-        <w:rPr>
-          <w:rFonts w:ascii="Nunito" w:hAnsi="Nunito"/>
-          <w:i/>
-          <w:iCs/>
-          <w:color w:val="000000"/>
-          <w:lang w:val="en-US"/>
-        </w:rPr>
-        <w:t>StudentDao.java</w:t>
-      </w:r>
-    </w:p>
-    <w:p>
-      <w:pPr>
-        <w:pStyle w:val="a3"/>
-        <w:spacing w:before="120" w:beforeAutospacing="0" w:after="144" w:afterAutospacing="0"/>
-        <w:jc w:val="both"/>
-        <w:rPr>
-          <w:rFonts w:ascii="Nunito" w:hAnsi="Nunito"/>
-          <w:i/>
-          <w:iCs/>
-          <w:color w:val="000000"/>
-          <w:lang w:val="en-US"/>
-        </w:rPr>
-      </w:pPr>
-    </w:p>
-    <w:p>
-      <w:pPr>
-        <w:pStyle w:val="a3"/>
-        <w:spacing w:before="120" w:beforeAutospacing="0" w:after="144" w:afterAutospacing="0"/>
-        <w:jc w:val="both"/>
-        <w:rPr>
-          <w:rFonts w:ascii="Nunito" w:hAnsi="Nunito"/>
-          <w:i/>
-          <w:iCs/>
-          <w:color w:val="000000"/>
-          <w:lang w:val="en-US"/>
-        </w:rPr>
-      </w:pPr>
-    </w:p>
-    <w:p>
-      <w:pPr>
-        <w:pStyle w:val="a3"/>
-        <w:spacing w:before="120" w:beforeAutospacing="0" w:after="144" w:afterAutospacing="0"/>
-        <w:jc w:val="both"/>
-        <w:rPr>
-          <w:rFonts w:ascii="Nunito" w:hAnsi="Nunito"/>
-          <w:i/>
-          <w:iCs/>
-          <w:color w:val="000000"/>
-          <w:lang w:val="en-US"/>
-        </w:rPr>
-      </w:pPr>
-    </w:p>
-    <w:p>
-      <w:pPr>
-        <w:pStyle w:val="2"/>
-        <w:rPr>
-          <w:rFonts w:ascii="Heebo" w:hAnsi="Heebo" w:cs="Heebo"/>
-          <w:b w:val="0"/>
-          <w:bCs w:val="0"/>
-          <w:color w:val="000000"/>
-          <w:sz w:val="35"/>
-          <w:szCs w:val="35"/>
-          <w:lang w:val="en-US"/>
-        </w:rPr>
-      </w:pPr>
-      <w:r>
-        <w:rPr>
-          <w:rFonts w:ascii="Heebo" w:hAnsi="Heebo" w:cs="Heebo" w:hint="cs"/>
-          <w:b w:val="0"/>
-          <w:bCs w:val="0"/>
-          <w:color w:val="000000"/>
-          <w:sz w:val="35"/>
-          <w:szCs w:val="35"/>
-          <w:lang w:val="en-US"/>
-        </w:rPr>
-        <w:t>Step 4</w:t>
-      </w:r>
-    </w:p>
-    <w:p>
-      <w:pPr>
-        <w:pStyle w:val="a3"/>
-        <w:spacing w:before="120" w:beforeAutospacing="0" w:after="144" w:afterAutospacing="0"/>
-        <w:jc w:val="both"/>
-        <w:rPr>
-          <w:rFonts w:ascii="Nunito" w:hAnsi="Nunito"/>
-          <w:color w:val="000000"/>
-          <w:lang w:val="en-US"/>
-        </w:rPr>
-      </w:pPr>
-      <w:r>
-        <w:rPr>
-          <w:rFonts w:ascii="Nunito" w:hAnsi="Nunito"/>
-          <w:color w:val="000000"/>
-          <w:lang w:val="en-US"/>
-        </w:rPr>
-        <w:t>Use the </w:t>
-      </w:r>
-      <w:r>
-        <w:rPr>
-          <w:rFonts w:ascii="Nunito" w:hAnsi="Nunito"/>
-          <w:i/>
-          <w:iCs/>
-          <w:color w:val="000000"/>
-          <w:lang w:val="en-US"/>
-        </w:rPr>
-        <w:t>StudentDao</w:t>
-      </w:r>
-      <w:r>
-        <w:rPr>
-          <w:rFonts w:ascii="Nunito" w:hAnsi="Nunito"/>
-          <w:color w:val="000000"/>
-          <w:lang w:val="en-US"/>
-        </w:rPr>
-        <w:t> to demonstrate Data Access Object pattern usage.</w:t>
-      </w:r>
-    </w:p>
-    <w:p>
-      <w:pPr>
-        <w:pStyle w:val="a3"/>
-        <w:shd w:val="clear" w:color="auto" w:fill="FFFFFF"/>
-        <w:jc w:val="both"/>
+      </w:pPr>
+      <w:r>
         <w:rPr>
           <w:rFonts w:ascii="Segoe UI" w:hAnsi="Segoe UI" w:cs="Segoe UI"/>
           <w:i/>
@@ -40345,8 +40344,14 @@
           <w:szCs w:val="28"/>
           <w:lang w:val="en-US"/>
         </w:rPr>
-      </w:pPr>
-      <w:r>
+        <w:t xml:space="preserve">REPO:  lessons </w:t>
+      </w:r>
+    </w:p>
+    <w:p>
+      <w:pPr>
+        <w:pStyle w:val="a3"/>
+        <w:shd w:val="clear" w:color="auto" w:fill="FFFFFF"/>
+        <w:jc w:val="both"/>
         <w:rPr>
           <w:rFonts w:ascii="Segoe UI" w:hAnsi="Segoe UI" w:cs="Segoe UI"/>
           <w:i/>
@@ -40356,16 +40361,10 @@
           <w:szCs w:val="28"/>
           <w:lang w:val="en-US"/>
         </w:rPr>
-        <w:t xml:space="preserve">REPO:  lessons </w:t>
-      </w:r>
-    </w:p>
-    <w:p>
-      <w:pPr>
-        <w:pStyle w:val="a3"/>
-        <w:shd w:val="clear" w:color="auto" w:fill="FFFFFF"/>
-        <w:jc w:val="both"/>
-        <w:rPr>
-          <w:rFonts w:ascii="Segoe UI" w:hAnsi="Segoe UI" w:cs="Segoe UI" w:hint="cs"/>
+      </w:pPr>
+      <w:r>
+        <w:rPr>
+          <w:rFonts w:ascii="Segoe UI" w:hAnsi="Segoe UI" w:cs="Segoe UI"/>
           <w:i/>
           <w:iCs/>
           <w:color w:val="333333"/>
@@ -40373,8 +40372,883 @@
           <w:szCs w:val="28"/>
           <w:lang w:val="en-US"/>
         </w:rPr>
-      </w:pPr>
-      <w:r>
+        <w:t>Package: month2.lesson5</w:t>
+      </w:r>
+    </w:p>
+    <w:p>
+      <w:pPr>
+        <w:pStyle w:val="a3"/>
+        <w:spacing w:before="120" w:beforeAutospacing="0" w:after="144" w:afterAutospacing="0"/>
+        <w:jc w:val="both"/>
+        <w:rPr>
+          <w:rFonts w:ascii="Nunito" w:hAnsi="Nunito"/>
+          <w:i/>
+          <w:iCs/>
+          <w:color w:val="000000"/>
+          <w:lang w:val="en-US"/>
+        </w:rPr>
+      </w:pPr>
+      <w:r>
+        <w:rPr>
+          <w:rFonts w:ascii="Nunito" w:hAnsi="Nunito"/>
+          <w:i/>
+          <w:iCs/>
+          <w:color w:val="000000"/>
+          <w:lang w:val="en-US"/>
+        </w:rPr>
+        <w:t>Main</w:t>
+      </w:r>
+      <w:r>
+        <w:rPr>
+          <w:rFonts w:ascii="Nunito" w:hAnsi="Nunito"/>
+          <w:i/>
+          <w:iCs/>
+          <w:color w:val="000000"/>
+          <w:lang w:val="en-US"/>
+        </w:rPr>
+        <w:t>.java</w:t>
+      </w:r>
+    </w:p>
+    <w:p>
+      <w:pPr>
+        <w:pStyle w:val="a3"/>
+        <w:spacing w:before="120" w:beforeAutospacing="0" w:after="144" w:afterAutospacing="0"/>
+        <w:jc w:val="both"/>
+        <w:rPr>
+          <w:rFonts w:ascii="Nunito" w:hAnsi="Nunito"/>
+          <w:color w:val="000000"/>
+          <w:lang w:val="en-US"/>
+        </w:rPr>
+      </w:pPr>
+    </w:p>
+    <w:p>
+      <w:pPr>
+        <w:pStyle w:val="2"/>
+        <w:rPr>
+          <w:rFonts w:ascii="Heebo" w:hAnsi="Heebo" w:cs="Heebo"/>
+          <w:b w:val="0"/>
+          <w:bCs w:val="0"/>
+          <w:color w:val="000000"/>
+          <w:sz w:val="35"/>
+          <w:szCs w:val="35"/>
+          <w:lang w:val="en-US"/>
+        </w:rPr>
+      </w:pPr>
+      <w:r>
+        <w:rPr>
+          <w:rFonts w:ascii="Heebo" w:hAnsi="Heebo" w:cs="Heebo" w:hint="cs"/>
+          <w:b w:val="0"/>
+          <w:bCs w:val="0"/>
+          <w:color w:val="000000"/>
+          <w:sz w:val="35"/>
+          <w:szCs w:val="35"/>
+          <w:lang w:val="en-US"/>
+        </w:rPr>
+        <w:t>Step 5</w:t>
+      </w:r>
+    </w:p>
+    <w:p>
+      <w:pPr>
+        <w:pStyle w:val="a3"/>
+        <w:spacing w:before="120" w:beforeAutospacing="0" w:after="144" w:afterAutospacing="0"/>
+        <w:jc w:val="both"/>
+        <w:rPr>
+          <w:rFonts w:ascii="Nunito" w:hAnsi="Nunito"/>
+          <w:color w:val="000000"/>
+          <w:lang w:val="en-US"/>
+        </w:rPr>
+      </w:pPr>
+      <w:r>
+        <w:rPr>
+          <w:rFonts w:ascii="Nunito" w:hAnsi="Nunito"/>
+          <w:color w:val="000000"/>
+          <w:lang w:val="en-US"/>
+        </w:rPr>
+        <w:t>Verify the output.</w:t>
+      </w:r>
+    </w:p>
+    <w:p>
+      <w:pPr>
+        <w:rPr>
+          <w:rFonts w:ascii="Segoe UI" w:eastAsia="Times New Roman" w:hAnsi="Segoe UI" w:cs="Segoe UI"/>
+          <w:color w:val="333333"/>
+          <w:sz w:val="32"/>
+          <w:szCs w:val="32"/>
+          <w:lang w:val="en-US" w:eastAsia="ru-RU"/>
+        </w:rPr>
+      </w:pPr>
+      <w:r>
+        <w:rPr>
+          <w:rFonts w:ascii="Segoe UI" w:hAnsi="Segoe UI" w:cs="Segoe UI"/>
+          <w:color w:val="333333"/>
+          <w:sz w:val="32"/>
+          <w:szCs w:val="32"/>
+          <w:lang w:val="en-US"/>
+        </w:rPr>
+        <w:br w:type="page"/>
+      </w:r>
+    </w:p>
+    <w:p>
+      <w:pPr>
+        <w:pStyle w:val="1"/>
+        <w:shd w:val="clear" w:color="auto" w:fill="FFFFFF"/>
+        <w:spacing w:before="150" w:after="150"/>
+        <w:rPr>
+          <w:rFonts w:ascii="Segoe UI" w:hAnsi="Segoe UI" w:cs="Segoe UI"/>
+          <w:color w:val="000000"/>
+          <w:sz w:val="63"/>
+          <w:szCs w:val="63"/>
+          <w:lang w:val="en-US"/>
+        </w:rPr>
+      </w:pPr>
+      <w:r>
+        <w:rPr>
+          <w:rFonts w:ascii="Segoe UI" w:hAnsi="Segoe UI" w:cs="Segoe UI"/>
+          <w:b/>
+          <w:bCs/>
+          <w:color w:val="000000"/>
+          <w:sz w:val="63"/>
+          <w:szCs w:val="63"/>
+          <w:lang w:val="en-US"/>
+        </w:rPr>
+        <w:lastRenderedPageBreak/>
+        <w:t>Java Exceptions - </w:t>
+      </w:r>
+      <w:r>
+        <w:rPr>
+          <w:rStyle w:val="colorh1"/>
+          <w:rFonts w:ascii="Segoe UI" w:hAnsi="Segoe UI" w:cs="Segoe UI"/>
+          <w:b/>
+          <w:bCs/>
+          <w:color w:val="000000"/>
+          <w:sz w:val="63"/>
+          <w:szCs w:val="63"/>
+          <w:lang w:val="en-US"/>
+        </w:rPr>
+        <w:t>Try...Catch</w:t>
+      </w:r>
+      <w:r>
+        <w:pict w14:anchorId="64EE7A69">
+          <v:rect id="_x0000_i1051" style="width:0;height:0" o:hralign="center" o:hrstd="t" o:hrnoshade="t" o:hr="t" fillcolor="black" stroked="f"/>
+        </w:pict>
+      </w:r>
+    </w:p>
+    <w:p>
+      <w:pPr>
+        <w:pStyle w:val="2"/>
+        <w:shd w:val="clear" w:color="auto" w:fill="FFFFFF"/>
+        <w:spacing w:before="150" w:beforeAutospacing="0" w:after="150" w:afterAutospacing="0"/>
+        <w:rPr>
+          <w:rFonts w:ascii="Segoe UI" w:hAnsi="Segoe UI" w:cs="Segoe UI"/>
+          <w:b w:val="0"/>
+          <w:bCs w:val="0"/>
+          <w:color w:val="000000"/>
+          <w:sz w:val="48"/>
+          <w:szCs w:val="48"/>
+          <w:lang w:val="en-US"/>
+        </w:rPr>
+      </w:pPr>
+      <w:r>
+        <w:rPr>
+          <w:rFonts w:ascii="Segoe UI" w:hAnsi="Segoe UI" w:cs="Segoe UI"/>
+          <w:b w:val="0"/>
+          <w:bCs w:val="0"/>
+          <w:color w:val="000000"/>
+          <w:sz w:val="48"/>
+          <w:szCs w:val="48"/>
+          <w:lang w:val="en-US"/>
+        </w:rPr>
+        <w:t>Java Exceptions</w:t>
+      </w:r>
+    </w:p>
+    <w:p>
+      <w:pPr>
+        <w:pStyle w:val="a3"/>
+        <w:shd w:val="clear" w:color="auto" w:fill="FFFFFF"/>
+        <w:spacing w:before="288" w:beforeAutospacing="0" w:after="288" w:afterAutospacing="0"/>
+        <w:rPr>
+          <w:rFonts w:ascii="Verdana" w:hAnsi="Verdana"/>
+          <w:color w:val="000000"/>
+          <w:sz w:val="23"/>
+          <w:szCs w:val="23"/>
+          <w:lang w:val="en-US"/>
+        </w:rPr>
+      </w:pPr>
+      <w:r>
+        <w:rPr>
+          <w:rFonts w:ascii="Verdana" w:hAnsi="Verdana"/>
+          <w:color w:val="000000"/>
+          <w:sz w:val="23"/>
+          <w:szCs w:val="23"/>
+          <w:lang w:val="en-US"/>
+        </w:rPr>
+        <w:t>When executing Java code, different errors can occur: coding errors made by the programmer, errors due to wrong input, or other unforeseeable things.</w:t>
+      </w:r>
+    </w:p>
+    <w:p>
+      <w:pPr>
+        <w:pStyle w:val="a3"/>
+        <w:shd w:val="clear" w:color="auto" w:fill="FFFFFF"/>
+        <w:spacing w:before="288" w:beforeAutospacing="0" w:after="288" w:afterAutospacing="0"/>
+        <w:rPr>
+          <w:rFonts w:ascii="Verdana" w:hAnsi="Verdana"/>
+          <w:color w:val="000000"/>
+          <w:sz w:val="23"/>
+          <w:szCs w:val="23"/>
+          <w:lang w:val="en-US"/>
+        </w:rPr>
+      </w:pPr>
+      <w:r>
+        <w:rPr>
+          <w:rFonts w:ascii="Verdana" w:hAnsi="Verdana"/>
+          <w:color w:val="000000"/>
+          <w:sz w:val="23"/>
+          <w:szCs w:val="23"/>
+          <w:lang w:val="en-US"/>
+        </w:rPr>
+        <w:t>When an error occurs, Java will normally stop and generate an error message. The technical term for this is: Java will throw an </w:t>
+      </w:r>
+      <w:r>
+        <w:rPr>
+          <w:rFonts w:ascii="Verdana" w:hAnsi="Verdana"/>
+          <w:b/>
+          <w:bCs/>
+          <w:color w:val="000000"/>
+          <w:sz w:val="23"/>
+          <w:szCs w:val="23"/>
+          <w:lang w:val="en-US"/>
+        </w:rPr>
+        <w:t>exception</w:t>
+      </w:r>
+      <w:r>
+        <w:rPr>
+          <w:rFonts w:ascii="Verdana" w:hAnsi="Verdana"/>
+          <w:color w:val="000000"/>
+          <w:sz w:val="23"/>
+          <w:szCs w:val="23"/>
+          <w:lang w:val="en-US"/>
+        </w:rPr>
+        <w:t> (throw an error).</w:t>
+      </w:r>
+    </w:p>
+    <w:p>
+      <w:pPr>
+        <w:spacing w:before="300" w:after="300"/>
+        <w:rPr>
+          <w:rFonts w:ascii="Times New Roman" w:hAnsi="Times New Roman"/>
+          <w:sz w:val="24"/>
+          <w:szCs w:val="24"/>
+        </w:rPr>
+      </w:pPr>
+      <w:r>
+        <w:pict w14:anchorId="2BDAF3AD">
+          <v:rect id="_x0000_i1052" style="width:0;height:0" o:hralign="center" o:hrstd="t" o:hrnoshade="t" o:hr="t" fillcolor="black" stroked="f"/>
+        </w:pict>
+      </w:r>
+    </w:p>
+    <w:p>
+      <w:pPr>
+        <w:pStyle w:val="2"/>
+        <w:shd w:val="clear" w:color="auto" w:fill="FFFFFF"/>
+        <w:spacing w:before="150" w:beforeAutospacing="0" w:after="150" w:afterAutospacing="0"/>
+        <w:rPr>
+          <w:rFonts w:ascii="Segoe UI" w:hAnsi="Segoe UI" w:cs="Segoe UI"/>
+          <w:b w:val="0"/>
+          <w:bCs w:val="0"/>
+          <w:color w:val="000000"/>
+          <w:sz w:val="48"/>
+          <w:szCs w:val="48"/>
+          <w:lang w:val="en-US"/>
+        </w:rPr>
+      </w:pPr>
+      <w:r>
+        <w:rPr>
+          <w:rFonts w:ascii="Segoe UI" w:hAnsi="Segoe UI" w:cs="Segoe UI"/>
+          <w:b w:val="0"/>
+          <w:bCs w:val="0"/>
+          <w:color w:val="000000"/>
+          <w:sz w:val="48"/>
+          <w:szCs w:val="48"/>
+          <w:lang w:val="en-US"/>
+        </w:rPr>
+        <w:t>Java try and catch</w:t>
+      </w:r>
+    </w:p>
+    <w:p>
+      <w:pPr>
+        <w:pStyle w:val="a3"/>
+        <w:shd w:val="clear" w:color="auto" w:fill="FFFFFF"/>
+        <w:spacing w:before="288" w:beforeAutospacing="0" w:after="288" w:afterAutospacing="0"/>
+        <w:rPr>
+          <w:rFonts w:ascii="Verdana" w:hAnsi="Verdana"/>
+          <w:color w:val="000000"/>
+          <w:sz w:val="23"/>
+          <w:szCs w:val="23"/>
+          <w:lang w:val="en-US"/>
+        </w:rPr>
+      </w:pPr>
+      <w:r>
+        <w:rPr>
+          <w:rFonts w:ascii="Verdana" w:hAnsi="Verdana"/>
+          <w:color w:val="000000"/>
+          <w:sz w:val="23"/>
+          <w:szCs w:val="23"/>
+          <w:lang w:val="en-US"/>
+        </w:rPr>
+        <w:t>The </w:t>
+      </w:r>
+      <w:r>
+        <w:rPr>
+          <w:rStyle w:val="HTML"/>
+          <w:rFonts w:ascii="Consolas" w:hAnsi="Consolas"/>
+          <w:color w:val="DC143C"/>
+          <w:sz w:val="24"/>
+          <w:szCs w:val="24"/>
+          <w:lang w:val="en-US"/>
+        </w:rPr>
+        <w:t>try</w:t>
+      </w:r>
+      <w:r>
+        <w:rPr>
+          <w:rFonts w:ascii="Verdana" w:hAnsi="Verdana"/>
+          <w:color w:val="000000"/>
+          <w:sz w:val="23"/>
+          <w:szCs w:val="23"/>
+          <w:lang w:val="en-US"/>
+        </w:rPr>
+        <w:t> statement allows you to define a block of code to be tested for errors while it is being executed.</w:t>
+      </w:r>
+    </w:p>
+    <w:p>
+      <w:pPr>
+        <w:pStyle w:val="a3"/>
+        <w:shd w:val="clear" w:color="auto" w:fill="FFFFFF"/>
+        <w:spacing w:before="288" w:beforeAutospacing="0" w:after="288" w:afterAutospacing="0"/>
+        <w:rPr>
+          <w:rFonts w:ascii="Verdana" w:hAnsi="Verdana"/>
+          <w:color w:val="000000"/>
+          <w:sz w:val="23"/>
+          <w:szCs w:val="23"/>
+          <w:lang w:val="en-US"/>
+        </w:rPr>
+      </w:pPr>
+      <w:r>
+        <w:rPr>
+          <w:rFonts w:ascii="Verdana" w:hAnsi="Verdana"/>
+          <w:color w:val="000000"/>
+          <w:sz w:val="23"/>
+          <w:szCs w:val="23"/>
+          <w:lang w:val="en-US"/>
+        </w:rPr>
+        <w:t>The </w:t>
+      </w:r>
+      <w:r>
+        <w:rPr>
+          <w:rStyle w:val="HTML"/>
+          <w:rFonts w:ascii="Consolas" w:hAnsi="Consolas"/>
+          <w:color w:val="DC143C"/>
+          <w:sz w:val="24"/>
+          <w:szCs w:val="24"/>
+          <w:lang w:val="en-US"/>
+        </w:rPr>
+        <w:t>catch</w:t>
+      </w:r>
+      <w:r>
+        <w:rPr>
+          <w:rFonts w:ascii="Verdana" w:hAnsi="Verdana"/>
+          <w:color w:val="000000"/>
+          <w:sz w:val="23"/>
+          <w:szCs w:val="23"/>
+          <w:lang w:val="en-US"/>
+        </w:rPr>
+        <w:t> statement allows you to define a block of code to be executed, if an error occurs in the try block.</w:t>
+      </w:r>
+    </w:p>
+    <w:p>
+      <w:pPr>
+        <w:pStyle w:val="a3"/>
+        <w:shd w:val="clear" w:color="auto" w:fill="FFFFFF"/>
+        <w:spacing w:before="288" w:beforeAutospacing="0" w:after="288" w:afterAutospacing="0"/>
+        <w:rPr>
+          <w:rFonts w:ascii="Verdana" w:hAnsi="Verdana"/>
+          <w:color w:val="000000"/>
+          <w:sz w:val="23"/>
+          <w:szCs w:val="23"/>
+          <w:lang w:val="en-US"/>
+        </w:rPr>
+      </w:pPr>
+      <w:r>
+        <w:rPr>
+          <w:rFonts w:ascii="Verdana" w:hAnsi="Verdana"/>
+          <w:color w:val="000000"/>
+          <w:sz w:val="23"/>
+          <w:szCs w:val="23"/>
+          <w:lang w:val="en-US"/>
+        </w:rPr>
+        <w:t>The </w:t>
+      </w:r>
+      <w:r>
+        <w:rPr>
+          <w:rStyle w:val="HTML"/>
+          <w:rFonts w:ascii="Consolas" w:hAnsi="Consolas"/>
+          <w:color w:val="DC143C"/>
+          <w:sz w:val="24"/>
+          <w:szCs w:val="24"/>
+          <w:lang w:val="en-US"/>
+        </w:rPr>
+        <w:t>try</w:t>
+      </w:r>
+      <w:r>
+        <w:rPr>
+          <w:rFonts w:ascii="Verdana" w:hAnsi="Verdana"/>
+          <w:color w:val="000000"/>
+          <w:sz w:val="23"/>
+          <w:szCs w:val="23"/>
+          <w:lang w:val="en-US"/>
+        </w:rPr>
+        <w:t> and </w:t>
+      </w:r>
+      <w:r>
+        <w:rPr>
+          <w:rStyle w:val="HTML"/>
+          <w:rFonts w:ascii="Consolas" w:hAnsi="Consolas"/>
+          <w:color w:val="DC143C"/>
+          <w:sz w:val="24"/>
+          <w:szCs w:val="24"/>
+          <w:lang w:val="en-US"/>
+        </w:rPr>
+        <w:t>catch</w:t>
+      </w:r>
+      <w:r>
+        <w:rPr>
+          <w:rFonts w:ascii="Verdana" w:hAnsi="Verdana"/>
+          <w:color w:val="000000"/>
+          <w:sz w:val="23"/>
+          <w:szCs w:val="23"/>
+          <w:lang w:val="en-US"/>
+        </w:rPr>
+        <w:t> keywords come in pairs:</w:t>
+      </w:r>
+    </w:p>
+    <w:p>
+      <w:pPr>
+        <w:pStyle w:val="3"/>
+        <w:shd w:val="clear" w:color="auto" w:fill="E7E9EB"/>
+        <w:spacing w:before="150" w:after="150"/>
+        <w:rPr>
+          <w:rFonts w:ascii="Segoe UI" w:hAnsi="Segoe UI" w:cs="Segoe UI"/>
+          <w:color w:val="000000"/>
+          <w:sz w:val="36"/>
+          <w:szCs w:val="36"/>
+          <w:lang w:val="en-US"/>
+        </w:rPr>
+      </w:pPr>
+      <w:r>
+        <w:rPr>
+          <w:rFonts w:ascii="Segoe UI" w:hAnsi="Segoe UI" w:cs="Segoe UI"/>
+          <w:b/>
+          <w:bCs/>
+          <w:color w:val="000000"/>
+          <w:sz w:val="36"/>
+          <w:szCs w:val="36"/>
+          <w:lang w:val="en-US"/>
+        </w:rPr>
+        <w:t>Syntax</w:t>
+      </w:r>
+    </w:p>
+    <w:p>
+      <w:pPr>
+        <w:pStyle w:val="HTML0"/>
+        <w:pBdr>
+          <w:left w:val="single" w:sz="24" w:space="12" w:color="04AA6D"/>
+        </w:pBdr>
+        <w:shd w:val="clear" w:color="auto" w:fill="FFFFFF"/>
+        <w:spacing w:before="240" w:after="240"/>
+        <w:rPr>
+          <w:rStyle w:val="HTML"/>
+          <w:rFonts w:ascii="Consolas" w:hAnsi="Consolas"/>
+          <w:color w:val="000000"/>
+          <w:sz w:val="23"/>
+          <w:szCs w:val="23"/>
+          <w:lang w:val="en-US"/>
+        </w:rPr>
+      </w:pPr>
+      <w:r>
+        <w:rPr>
+          <w:rStyle w:val="token"/>
+          <w:rFonts w:ascii="Consolas" w:eastAsiaTheme="majorEastAsia" w:hAnsi="Consolas"/>
+          <w:color w:val="0077AA"/>
+          <w:sz w:val="23"/>
+          <w:szCs w:val="23"/>
+          <w:lang w:val="en-US"/>
+        </w:rPr>
+        <w:t>try</w:t>
+      </w:r>
+      <w:r>
+        <w:rPr>
+          <w:rStyle w:val="HTML"/>
+          <w:rFonts w:ascii="Consolas" w:hAnsi="Consolas"/>
+          <w:color w:val="000000"/>
+          <w:sz w:val="23"/>
+          <w:szCs w:val="23"/>
+          <w:lang w:val="en-US"/>
+        </w:rPr>
+        <w:t xml:space="preserve"> </w:t>
+      </w:r>
+      <w:r>
+        <w:rPr>
+          <w:rStyle w:val="token"/>
+          <w:rFonts w:ascii="Consolas" w:eastAsiaTheme="majorEastAsia" w:hAnsi="Consolas"/>
+          <w:color w:val="999999"/>
+          <w:sz w:val="23"/>
+          <w:szCs w:val="23"/>
+          <w:lang w:val="en-US"/>
+        </w:rPr>
+        <w:t>{</w:t>
+      </w:r>
+    </w:p>
+    <w:p>
+      <w:pPr>
+        <w:pStyle w:val="HTML0"/>
+        <w:pBdr>
+          <w:left w:val="single" w:sz="24" w:space="12" w:color="04AA6D"/>
+        </w:pBdr>
+        <w:shd w:val="clear" w:color="auto" w:fill="FFFFFF"/>
+        <w:spacing w:before="240" w:after="240"/>
+        <w:rPr>
+          <w:rStyle w:val="a6"/>
+          <w:rFonts w:ascii="Consolas" w:hAnsi="Consolas"/>
+          <w:color w:val="000000"/>
+          <w:sz w:val="23"/>
+          <w:szCs w:val="23"/>
+          <w:lang w:val="en-US"/>
+        </w:rPr>
+      </w:pPr>
+      <w:r>
+        <w:rPr>
+          <w:rStyle w:val="HTML"/>
+          <w:rFonts w:ascii="Consolas" w:hAnsi="Consolas"/>
+          <w:color w:val="000000"/>
+          <w:sz w:val="23"/>
+          <w:szCs w:val="23"/>
+          <w:lang w:val="en-US"/>
+        </w:rPr>
+        <w:t xml:space="preserve">  </w:t>
+      </w:r>
+      <w:r>
+        <w:rPr>
+          <w:rStyle w:val="token"/>
+          <w:rFonts w:ascii="Consolas" w:eastAsiaTheme="majorEastAsia" w:hAnsi="Consolas"/>
+          <w:color w:val="708090"/>
+          <w:sz w:val="23"/>
+          <w:szCs w:val="23"/>
+          <w:lang w:val="en-US"/>
+        </w:rPr>
+        <w:t xml:space="preserve">//  </w:t>
+      </w:r>
+      <w:r>
+        <w:rPr>
+          <w:rStyle w:val="token"/>
+          <w:rFonts w:ascii="Consolas" w:eastAsiaTheme="majorEastAsia" w:hAnsi="Consolas"/>
+          <w:i/>
+          <w:iCs/>
+          <w:color w:val="708090"/>
+          <w:sz w:val="23"/>
+          <w:szCs w:val="23"/>
+          <w:lang w:val="en-US"/>
+        </w:rPr>
+        <w:t>Block of code to try</w:t>
+      </w:r>
+    </w:p>
+    <w:p>
+      <w:pPr>
+        <w:pStyle w:val="HTML0"/>
+        <w:pBdr>
+          <w:left w:val="single" w:sz="24" w:space="12" w:color="04AA6D"/>
+        </w:pBdr>
+        <w:shd w:val="clear" w:color="auto" w:fill="FFFFFF"/>
+        <w:spacing w:before="240" w:after="240"/>
+        <w:rPr>
+          <w:rStyle w:val="HTML"/>
+          <w:rFonts w:ascii="Consolas" w:hAnsi="Consolas"/>
+          <w:color w:val="000000"/>
+          <w:sz w:val="23"/>
+          <w:szCs w:val="23"/>
+          <w:lang w:val="en-US"/>
+        </w:rPr>
+      </w:pPr>
+      <w:r>
+        <w:rPr>
+          <w:rStyle w:val="token"/>
+          <w:rFonts w:ascii="Consolas" w:eastAsiaTheme="majorEastAsia" w:hAnsi="Consolas"/>
+          <w:color w:val="999999"/>
+          <w:sz w:val="23"/>
+          <w:szCs w:val="23"/>
+          <w:lang w:val="en-US"/>
+        </w:rPr>
+        <w:t>}</w:t>
+      </w:r>
+    </w:p>
+    <w:p>
+      <w:pPr>
+        <w:pStyle w:val="HTML0"/>
+        <w:pBdr>
+          <w:left w:val="single" w:sz="24" w:space="12" w:color="04AA6D"/>
+        </w:pBdr>
+        <w:shd w:val="clear" w:color="auto" w:fill="FFFFFF"/>
+        <w:spacing w:before="240" w:after="240"/>
+        <w:rPr>
+          <w:rStyle w:val="HTML"/>
+          <w:rFonts w:ascii="Consolas" w:hAnsi="Consolas"/>
+          <w:color w:val="000000"/>
+          <w:sz w:val="23"/>
+          <w:szCs w:val="23"/>
+          <w:lang w:val="en-US"/>
+        </w:rPr>
+      </w:pPr>
+      <w:r>
+        <w:rPr>
+          <w:rStyle w:val="token"/>
+          <w:rFonts w:ascii="Consolas" w:eastAsiaTheme="majorEastAsia" w:hAnsi="Consolas"/>
+          <w:color w:val="0077AA"/>
+          <w:sz w:val="23"/>
+          <w:szCs w:val="23"/>
+          <w:lang w:val="en-US"/>
+        </w:rPr>
+        <w:t>catch</w:t>
+      </w:r>
+      <w:r>
+        <w:rPr>
+          <w:rStyle w:val="token"/>
+          <w:rFonts w:ascii="Consolas" w:eastAsiaTheme="majorEastAsia" w:hAnsi="Consolas"/>
+          <w:color w:val="999999"/>
+          <w:sz w:val="23"/>
+          <w:szCs w:val="23"/>
+          <w:lang w:val="en-US"/>
+        </w:rPr>
+        <w:t>(</w:t>
+      </w:r>
+      <w:r>
+        <w:rPr>
+          <w:rStyle w:val="token"/>
+          <w:rFonts w:ascii="Consolas" w:eastAsiaTheme="majorEastAsia" w:hAnsi="Consolas"/>
+          <w:color w:val="DD4A68"/>
+          <w:sz w:val="23"/>
+          <w:szCs w:val="23"/>
+          <w:lang w:val="en-US"/>
+        </w:rPr>
+        <w:t>Exception</w:t>
+      </w:r>
+      <w:r>
+        <w:rPr>
+          <w:rStyle w:val="HTML"/>
+          <w:rFonts w:ascii="Consolas" w:hAnsi="Consolas"/>
+          <w:color w:val="000000"/>
+          <w:sz w:val="23"/>
+          <w:szCs w:val="23"/>
+          <w:lang w:val="en-US"/>
+        </w:rPr>
+        <w:t xml:space="preserve"> </w:t>
+      </w:r>
+      <w:r>
+        <w:rPr>
+          <w:rStyle w:val="a6"/>
+          <w:rFonts w:ascii="Consolas" w:hAnsi="Consolas"/>
+          <w:color w:val="000000"/>
+          <w:sz w:val="23"/>
+          <w:szCs w:val="23"/>
+          <w:lang w:val="en-US"/>
+        </w:rPr>
+        <w:t>e</w:t>
+      </w:r>
+      <w:r>
+        <w:rPr>
+          <w:rStyle w:val="token"/>
+          <w:rFonts w:ascii="Consolas" w:eastAsiaTheme="majorEastAsia" w:hAnsi="Consolas"/>
+          <w:color w:val="999999"/>
+          <w:sz w:val="23"/>
+          <w:szCs w:val="23"/>
+          <w:lang w:val="en-US"/>
+        </w:rPr>
+        <w:t>)</w:t>
+      </w:r>
+      <w:r>
+        <w:rPr>
+          <w:rStyle w:val="HTML"/>
+          <w:rFonts w:ascii="Consolas" w:hAnsi="Consolas"/>
+          <w:color w:val="000000"/>
+          <w:sz w:val="23"/>
+          <w:szCs w:val="23"/>
+          <w:lang w:val="en-US"/>
+        </w:rPr>
+        <w:t xml:space="preserve"> </w:t>
+      </w:r>
+      <w:r>
+        <w:rPr>
+          <w:rStyle w:val="token"/>
+          <w:rFonts w:ascii="Consolas" w:eastAsiaTheme="majorEastAsia" w:hAnsi="Consolas"/>
+          <w:color w:val="999999"/>
+          <w:sz w:val="23"/>
+          <w:szCs w:val="23"/>
+          <w:lang w:val="en-US"/>
+        </w:rPr>
+        <w:t>{</w:t>
+      </w:r>
+    </w:p>
+    <w:p>
+      <w:pPr>
+        <w:pStyle w:val="HTML0"/>
+        <w:pBdr>
+          <w:left w:val="single" w:sz="24" w:space="12" w:color="04AA6D"/>
+        </w:pBdr>
+        <w:shd w:val="clear" w:color="auto" w:fill="FFFFFF"/>
+        <w:spacing w:before="240" w:after="240"/>
+        <w:rPr>
+          <w:rStyle w:val="a6"/>
+          <w:rFonts w:ascii="Consolas" w:hAnsi="Consolas"/>
+          <w:color w:val="000000"/>
+          <w:sz w:val="23"/>
+          <w:szCs w:val="23"/>
+          <w:lang w:val="en-US"/>
+        </w:rPr>
+      </w:pPr>
+      <w:r>
+        <w:rPr>
+          <w:rStyle w:val="HTML"/>
+          <w:rFonts w:ascii="Consolas" w:hAnsi="Consolas"/>
+          <w:color w:val="000000"/>
+          <w:sz w:val="23"/>
+          <w:szCs w:val="23"/>
+          <w:lang w:val="en-US"/>
+        </w:rPr>
+        <w:t xml:space="preserve">  </w:t>
+      </w:r>
+      <w:r>
+        <w:rPr>
+          <w:rStyle w:val="token"/>
+          <w:rFonts w:ascii="Consolas" w:eastAsiaTheme="majorEastAsia" w:hAnsi="Consolas"/>
+          <w:color w:val="708090"/>
+          <w:sz w:val="23"/>
+          <w:szCs w:val="23"/>
+          <w:lang w:val="en-US"/>
+        </w:rPr>
+        <w:t xml:space="preserve">//  </w:t>
+      </w:r>
+      <w:r>
+        <w:rPr>
+          <w:rStyle w:val="token"/>
+          <w:rFonts w:ascii="Consolas" w:eastAsiaTheme="majorEastAsia" w:hAnsi="Consolas"/>
+          <w:i/>
+          <w:iCs/>
+          <w:color w:val="708090"/>
+          <w:sz w:val="23"/>
+          <w:szCs w:val="23"/>
+          <w:lang w:val="en-US"/>
+        </w:rPr>
+        <w:t>Block of code to handle errors</w:t>
+      </w:r>
+    </w:p>
+    <w:p>
+      <w:pPr>
+        <w:pStyle w:val="HTML0"/>
+        <w:pBdr>
+          <w:left w:val="single" w:sz="24" w:space="12" w:color="04AA6D"/>
+        </w:pBdr>
+        <w:shd w:val="clear" w:color="auto" w:fill="FFFFFF"/>
+        <w:spacing w:before="240" w:after="240"/>
+        <w:rPr>
+          <w:rStyle w:val="HTML"/>
+          <w:rFonts w:ascii="Consolas" w:hAnsi="Consolas"/>
+          <w:color w:val="000000"/>
+          <w:sz w:val="23"/>
+          <w:szCs w:val="23"/>
+          <w:lang w:val="en-US"/>
+        </w:rPr>
+      </w:pPr>
+      <w:r>
+        <w:rPr>
+          <w:rStyle w:val="token"/>
+          <w:rFonts w:ascii="Consolas" w:eastAsiaTheme="majorEastAsia" w:hAnsi="Consolas"/>
+          <w:color w:val="999999"/>
+          <w:sz w:val="23"/>
+          <w:szCs w:val="23"/>
+          <w:lang w:val="en-US"/>
+        </w:rPr>
+        <w:t>}</w:t>
+      </w:r>
+    </w:p>
+    <w:p>
+      <w:pPr>
+        <w:pStyle w:val="a3"/>
+        <w:shd w:val="clear" w:color="auto" w:fill="FFFFFF"/>
+        <w:spacing w:before="288" w:beforeAutospacing="0" w:after="288" w:afterAutospacing="0"/>
+        <w:rPr>
+          <w:rFonts w:ascii="Verdana" w:hAnsi="Verdana"/>
+          <w:color w:val="000000"/>
+          <w:sz w:val="23"/>
+          <w:szCs w:val="23"/>
+          <w:lang w:val="en-US"/>
+        </w:rPr>
+      </w:pPr>
+    </w:p>
+    <w:p>
+      <w:pPr>
+        <w:pStyle w:val="a3"/>
+        <w:shd w:val="clear" w:color="auto" w:fill="FFFFFF"/>
+        <w:spacing w:before="288" w:beforeAutospacing="0" w:after="288" w:afterAutospacing="0"/>
+        <w:rPr>
+          <w:rFonts w:ascii="Verdana" w:hAnsi="Verdana"/>
+          <w:color w:val="000000"/>
+          <w:sz w:val="23"/>
+          <w:szCs w:val="23"/>
+          <w:lang w:val="en-US"/>
+        </w:rPr>
+      </w:pPr>
+    </w:p>
+    <w:p>
+      <w:pPr>
+        <w:pStyle w:val="a3"/>
+        <w:shd w:val="clear" w:color="auto" w:fill="FFFFFF"/>
+        <w:spacing w:before="288" w:beforeAutospacing="0" w:after="288" w:afterAutospacing="0"/>
+        <w:rPr>
+          <w:rFonts w:ascii="Verdana" w:hAnsi="Verdana"/>
+          <w:color w:val="000000"/>
+          <w:sz w:val="23"/>
+          <w:szCs w:val="23"/>
+          <w:lang w:val="en-US"/>
+        </w:rPr>
+      </w:pPr>
+    </w:p>
+    <w:p>
+      <w:pPr>
+        <w:pStyle w:val="a3"/>
+        <w:shd w:val="clear" w:color="auto" w:fill="FFFFFF"/>
+        <w:spacing w:before="288" w:beforeAutospacing="0" w:after="288" w:afterAutospacing="0"/>
+        <w:rPr>
+          <w:rFonts w:ascii="Verdana" w:hAnsi="Verdana"/>
+          <w:color w:val="000000"/>
+          <w:sz w:val="23"/>
+          <w:szCs w:val="23"/>
+          <w:lang w:val="en-US"/>
+        </w:rPr>
+      </w:pPr>
+      <w:r>
+        <w:rPr>
+          <w:rFonts w:ascii="Verdana" w:hAnsi="Verdana"/>
+          <w:color w:val="000000"/>
+          <w:sz w:val="23"/>
+          <w:szCs w:val="23"/>
+          <w:lang w:val="en-US"/>
+        </w:rPr>
+        <w:lastRenderedPageBreak/>
+        <w:t>Consider the following example:</w:t>
+      </w:r>
+    </w:p>
+    <w:p>
+      <w:pPr>
+        <w:pStyle w:val="a3"/>
+        <w:shd w:val="clear" w:color="auto" w:fill="FFFFFF"/>
+        <w:jc w:val="both"/>
         <w:rPr>
           <w:rFonts w:ascii="Segoe UI" w:hAnsi="Segoe UI" w:cs="Segoe UI"/>
           <w:i/>
@@ -40384,7 +41258,58 @@
           <w:szCs w:val="28"/>
           <w:lang w:val="en-US"/>
         </w:rPr>
-        <w:t>Package: month2.lesson5</w:t>
+      </w:pPr>
+      <w:r>
+        <w:rPr>
+          <w:rFonts w:ascii="Segoe UI" w:hAnsi="Segoe UI" w:cs="Segoe UI"/>
+          <w:i/>
+          <w:iCs/>
+          <w:color w:val="333333"/>
+          <w:sz w:val="28"/>
+          <w:szCs w:val="28"/>
+          <w:lang w:val="en-US"/>
+        </w:rPr>
+        <w:t xml:space="preserve">REPO:  lessons </w:t>
+      </w:r>
+    </w:p>
+    <w:p>
+      <w:pPr>
+        <w:pStyle w:val="a3"/>
+        <w:shd w:val="clear" w:color="auto" w:fill="FFFFFF"/>
+        <w:jc w:val="both"/>
+        <w:rPr>
+          <w:rFonts w:ascii="Segoe UI" w:hAnsi="Segoe UI" w:cs="Segoe UI"/>
+          <w:i/>
+          <w:iCs/>
+          <w:color w:val="333333"/>
+          <w:sz w:val="28"/>
+          <w:szCs w:val="28"/>
+          <w:lang w:val="en-US"/>
+        </w:rPr>
+      </w:pPr>
+      <w:r>
+        <w:rPr>
+          <w:rFonts w:ascii="Segoe UI" w:hAnsi="Segoe UI" w:cs="Segoe UI"/>
+          <w:i/>
+          <w:iCs/>
+          <w:color w:val="333333"/>
+          <w:sz w:val="28"/>
+          <w:szCs w:val="28"/>
+          <w:lang w:val="en-US"/>
+        </w:rPr>
+        <w:t>Package: month2.lesson</w:t>
+      </w:r>
+      <w:r>
+        <w:rPr>
+          <w:rFonts w:ascii="Segoe UI" w:hAnsi="Segoe UI" w:cs="Segoe UI"/>
+          <w:i/>
+          <w:iCs/>
+          <w:color w:val="333333"/>
+          <w:sz w:val="28"/>
+          <w:szCs w:val="28"/>
+          <w:lang w:val="en-US"/>
+        </w:rPr>
+        <w:t>6</w:t>
       </w:r>
     </w:p>
     <w:p>
@@ -40408,7 +41333,7 @@
           <w:color w:val="000000"/>
           <w:lang w:val="en-US"/>
         </w:rPr>
-        <w:t>Main</w:t>
+        <w:t>ExceptionExample</w:t>
       </w:r>
       <w:r>
         <w:rPr>
@@ -40424,39 +41349,173 @@
     <w:p>
       <w:pPr>
         <w:pStyle w:val="a3"/>
-        <w:spacing w:before="120" w:beforeAutospacing="0" w:after="144" w:afterAutospacing="0"/>
+        <w:shd w:val="clear" w:color="auto" w:fill="E7E9EB"/>
+        <w:spacing w:before="240" w:beforeAutospacing="0" w:after="240" w:afterAutospacing="0"/>
+        <w:rPr>
+          <w:rFonts w:ascii="Verdana" w:hAnsi="Verdana"/>
+          <w:color w:val="000000"/>
+          <w:sz w:val="23"/>
+          <w:szCs w:val="23"/>
+          <w:lang w:val="en-US"/>
+        </w:rPr>
+      </w:pPr>
+      <w:r>
+        <w:rPr>
+          <w:rFonts w:ascii="Verdana" w:hAnsi="Verdana"/>
+          <w:color w:val="000000"/>
+          <w:sz w:val="23"/>
+          <w:szCs w:val="23"/>
+          <w:lang w:val="en-US"/>
+        </w:rPr>
+        <w:t>This will generate an error, because </w:t>
+      </w:r>
+      <w:r>
+        <w:rPr>
+          <w:rStyle w:val="a4"/>
+          <w:rFonts w:ascii="Verdana" w:eastAsiaTheme="majorEastAsia" w:hAnsi="Verdana"/>
+          <w:color w:val="000000"/>
+          <w:sz w:val="23"/>
+          <w:szCs w:val="23"/>
+          <w:lang w:val="en-US"/>
+        </w:rPr>
+        <w:t>myNumbers[10]</w:t>
+      </w:r>
+      <w:r>
+        <w:rPr>
+          <w:rFonts w:ascii="Verdana" w:hAnsi="Verdana"/>
+          <w:color w:val="000000"/>
+          <w:sz w:val="23"/>
+          <w:szCs w:val="23"/>
+          <w:lang w:val="en-US"/>
+        </w:rPr>
+        <w:t> does not exist.</w:t>
+      </w:r>
+    </w:p>
+    <w:p>
+      <w:pPr>
+        <w:pStyle w:val="a3"/>
+        <w:shd w:val="clear" w:color="auto" w:fill="FFFFFF"/>
+        <w:spacing w:before="288" w:beforeAutospacing="0" w:after="288" w:afterAutospacing="0"/>
+        <w:rPr>
+          <w:rFonts w:ascii="Verdana" w:hAnsi="Verdana"/>
+          <w:color w:val="000000"/>
+          <w:sz w:val="23"/>
+          <w:szCs w:val="23"/>
+          <w:lang w:val="en-US"/>
+        </w:rPr>
+      </w:pPr>
+    </w:p>
+    <w:p>
+      <w:pPr>
+        <w:pStyle w:val="a3"/>
+        <w:shd w:val="clear" w:color="auto" w:fill="FFFFFF"/>
+        <w:spacing w:before="288" w:beforeAutospacing="0" w:after="288" w:afterAutospacing="0"/>
+        <w:rPr>
+          <w:rFonts w:ascii="Verdana" w:hAnsi="Verdana"/>
+          <w:color w:val="000000"/>
+          <w:sz w:val="23"/>
+          <w:szCs w:val="23"/>
+          <w:lang w:val="en-US"/>
+        </w:rPr>
+      </w:pPr>
+      <w:r>
+        <w:rPr>
+          <w:rFonts w:ascii="Verdana" w:hAnsi="Verdana"/>
+          <w:color w:val="000000"/>
+          <w:sz w:val="23"/>
+          <w:szCs w:val="23"/>
+          <w:lang w:val="en-US"/>
+        </w:rPr>
+        <w:t>If an error occurs, we can use </w:t>
+      </w:r>
+      <w:r>
+        <w:rPr>
+          <w:rStyle w:val="HTML"/>
+          <w:rFonts w:ascii="Consolas" w:hAnsi="Consolas"/>
+          <w:color w:val="DC143C"/>
+          <w:sz w:val="24"/>
+          <w:szCs w:val="24"/>
+          <w:lang w:val="en-US"/>
+        </w:rPr>
+        <w:t>try...catch</w:t>
+      </w:r>
+      <w:r>
+        <w:rPr>
+          <w:rFonts w:ascii="Verdana" w:hAnsi="Verdana"/>
+          <w:color w:val="000000"/>
+          <w:sz w:val="23"/>
+          <w:szCs w:val="23"/>
+          <w:lang w:val="en-US"/>
+        </w:rPr>
+        <w:t> to catch the error and execute some code to handle it:</w:t>
+      </w:r>
+    </w:p>
+    <w:p>
+      <w:pPr>
+        <w:pStyle w:val="a3"/>
+        <w:shd w:val="clear" w:color="auto" w:fill="FFFFFF"/>
         <w:jc w:val="both"/>
         <w:rPr>
-          <w:rFonts w:ascii="Nunito" w:hAnsi="Nunito"/>
-          <w:color w:val="000000"/>
-          <w:lang w:val="en-US"/>
-        </w:rPr>
-      </w:pPr>
-    </w:p>
-    <w:p>
-      <w:pPr>
-        <w:pStyle w:val="2"/>
-        <w:rPr>
-          <w:rFonts w:ascii="Heebo" w:hAnsi="Heebo" w:cs="Heebo"/>
-          <w:b w:val="0"/>
-          <w:bCs w:val="0"/>
-          <w:color w:val="000000"/>
-          <w:sz w:val="35"/>
-          <w:szCs w:val="35"/>
-          <w:lang w:val="en-US"/>
-        </w:rPr>
-      </w:pPr>
-      <w:r>
-        <w:rPr>
-          <w:rFonts w:ascii="Heebo" w:hAnsi="Heebo" w:cs="Heebo" w:hint="cs"/>
-          <w:b w:val="0"/>
-          <w:bCs w:val="0"/>
-          <w:color w:val="000000"/>
-          <w:sz w:val="35"/>
-          <w:szCs w:val="35"/>
-          <w:lang w:val="en-US"/>
-        </w:rPr>
-        <w:t>Step 5</w:t>
+          <w:rFonts w:ascii="Segoe UI" w:hAnsi="Segoe UI" w:cs="Segoe UI"/>
+          <w:i/>
+          <w:iCs/>
+          <w:color w:val="333333"/>
+          <w:sz w:val="28"/>
+          <w:szCs w:val="28"/>
+          <w:lang w:val="en-US"/>
+        </w:rPr>
+      </w:pPr>
+      <w:r>
+        <w:rPr>
+          <w:rFonts w:ascii="Segoe UI" w:hAnsi="Segoe UI" w:cs="Segoe UI"/>
+          <w:i/>
+          <w:iCs/>
+          <w:color w:val="333333"/>
+          <w:sz w:val="28"/>
+          <w:szCs w:val="28"/>
+          <w:lang w:val="en-US"/>
+        </w:rPr>
+        <w:t xml:space="preserve">REPO:  lessons </w:t>
+      </w:r>
+    </w:p>
+    <w:p>
+      <w:pPr>
+        <w:pStyle w:val="a3"/>
+        <w:shd w:val="clear" w:color="auto" w:fill="FFFFFF"/>
+        <w:jc w:val="both"/>
+        <w:rPr>
+          <w:rFonts w:ascii="Segoe UI" w:hAnsi="Segoe UI" w:cs="Segoe UI"/>
+          <w:i/>
+          <w:iCs/>
+          <w:color w:val="333333"/>
+          <w:sz w:val="28"/>
+          <w:szCs w:val="28"/>
+          <w:lang w:val="en-US"/>
+        </w:rPr>
+      </w:pPr>
+      <w:r>
+        <w:rPr>
+          <w:rFonts w:ascii="Segoe UI" w:hAnsi="Segoe UI" w:cs="Segoe UI"/>
+          <w:i/>
+          <w:iCs/>
+          <w:color w:val="333333"/>
+          <w:sz w:val="28"/>
+          <w:szCs w:val="28"/>
+          <w:lang w:val="en-US"/>
+        </w:rPr>
+        <w:t>Package: month2.lesson</w:t>
+      </w:r>
+      <w:r>
+        <w:rPr>
+          <w:rFonts w:ascii="Segoe UI" w:hAnsi="Segoe UI" w:cs="Segoe UI"/>
+          <w:i/>
+          <w:iCs/>
+          <w:color w:val="333333"/>
+          <w:sz w:val="28"/>
+          <w:szCs w:val="28"/>
+          <w:lang w:val="en-US"/>
+        </w:rPr>
+        <w:t>6</w:t>
       </w:r>
     </w:p>
     <w:p>
@@ -40465,18 +41524,784 @@
         <w:spacing w:before="120" w:beforeAutospacing="0" w:after="144" w:afterAutospacing="0"/>
         <w:jc w:val="both"/>
         <w:rPr>
-          <w:rFonts w:ascii="Nunito" w:hAnsi="Nunito" w:hint="cs"/>
-          <w:color w:val="000000"/>
-          <w:lang w:val="en-US"/>
-        </w:rPr>
-      </w:pPr>
-      <w:r>
-        <w:rPr>
           <w:rFonts w:ascii="Nunito" w:hAnsi="Nunito"/>
-          <w:color w:val="000000"/>
-          <w:lang w:val="en-US"/>
-        </w:rPr>
-        <w:t>Verify the output.</w:t>
+          <w:i/>
+          <w:iCs/>
+          <w:color w:val="000000"/>
+          <w:lang w:val="en-US"/>
+        </w:rPr>
+      </w:pPr>
+      <w:r>
+        <w:rPr>
+          <w:rFonts w:ascii="Nunito" w:hAnsi="Nunito"/>
+          <w:i/>
+          <w:iCs/>
+          <w:color w:val="000000"/>
+          <w:lang w:val="en-US"/>
+        </w:rPr>
+        <w:t>TryCatch</w:t>
+      </w:r>
+      <w:r>
+        <w:rPr>
+          <w:rFonts w:ascii="Nunito" w:hAnsi="Nunito"/>
+          <w:i/>
+          <w:iCs/>
+          <w:color w:val="000000"/>
+          <w:lang w:val="en-US"/>
+        </w:rPr>
+        <w:t>.java</w:t>
+      </w:r>
+    </w:p>
+    <w:p>
+      <w:pPr>
+        <w:spacing w:before="300" w:after="300"/>
+        <w:rPr>
+          <w:rFonts w:ascii="Times New Roman" w:hAnsi="Times New Roman"/>
+          <w:sz w:val="24"/>
+          <w:szCs w:val="24"/>
+        </w:rPr>
+      </w:pPr>
+      <w:r>
+        <w:pict w14:anchorId="09C2EC0C">
+          <v:rect id="_x0000_i1053" style="width:0;height:0" o:hralign="center" o:hrstd="t" o:hrnoshade="t" o:hr="t" fillcolor="black" stroked="f"/>
+        </w:pict>
+      </w:r>
+    </w:p>
+    <w:p>
+      <w:pPr>
+        <w:pStyle w:val="2"/>
+        <w:shd w:val="clear" w:color="auto" w:fill="FFFFFF"/>
+        <w:spacing w:before="150" w:beforeAutospacing="0" w:after="150" w:afterAutospacing="0"/>
+        <w:rPr>
+          <w:rFonts w:ascii="Segoe UI" w:hAnsi="Segoe UI" w:cs="Segoe UI"/>
+          <w:b w:val="0"/>
+          <w:bCs w:val="0"/>
+          <w:color w:val="000000"/>
+          <w:sz w:val="48"/>
+          <w:szCs w:val="48"/>
+          <w:lang w:val="en-US"/>
+        </w:rPr>
+      </w:pPr>
+      <w:r>
+        <w:rPr>
+          <w:rFonts w:ascii="Segoe UI" w:hAnsi="Segoe UI" w:cs="Segoe UI"/>
+          <w:b w:val="0"/>
+          <w:bCs w:val="0"/>
+          <w:color w:val="000000"/>
+          <w:sz w:val="48"/>
+          <w:szCs w:val="48"/>
+          <w:lang w:val="en-US"/>
+        </w:rPr>
+        <w:t>Finally</w:t>
+      </w:r>
+    </w:p>
+    <w:p>
+      <w:pPr>
+        <w:pStyle w:val="a3"/>
+        <w:shd w:val="clear" w:color="auto" w:fill="FFFFFF"/>
+        <w:spacing w:before="288" w:beforeAutospacing="0" w:after="288" w:afterAutospacing="0"/>
+        <w:rPr>
+          <w:rFonts w:ascii="Verdana" w:hAnsi="Verdana"/>
+          <w:color w:val="000000"/>
+          <w:sz w:val="23"/>
+          <w:szCs w:val="23"/>
+          <w:lang w:val="en-US"/>
+        </w:rPr>
+      </w:pPr>
+      <w:r>
+        <w:rPr>
+          <w:rFonts w:ascii="Verdana" w:hAnsi="Verdana"/>
+          <w:color w:val="000000"/>
+          <w:sz w:val="23"/>
+          <w:szCs w:val="23"/>
+          <w:lang w:val="en-US"/>
+        </w:rPr>
+        <w:t>The </w:t>
+      </w:r>
+      <w:r>
+        <w:rPr>
+          <w:rStyle w:val="HTML"/>
+          <w:rFonts w:ascii="Consolas" w:hAnsi="Consolas"/>
+          <w:color w:val="DC143C"/>
+          <w:sz w:val="24"/>
+          <w:szCs w:val="24"/>
+          <w:lang w:val="en-US"/>
+        </w:rPr>
+        <w:t>finally</w:t>
+      </w:r>
+      <w:r>
+        <w:rPr>
+          <w:rFonts w:ascii="Verdana" w:hAnsi="Verdana"/>
+          <w:color w:val="000000"/>
+          <w:sz w:val="23"/>
+          <w:szCs w:val="23"/>
+          <w:lang w:val="en-US"/>
+        </w:rPr>
+        <w:t> statement lets you execute code, after </w:t>
+      </w:r>
+      <w:r>
+        <w:rPr>
+          <w:rStyle w:val="HTML"/>
+          <w:rFonts w:ascii="Consolas" w:hAnsi="Consolas"/>
+          <w:color w:val="DC143C"/>
+          <w:sz w:val="24"/>
+          <w:szCs w:val="24"/>
+          <w:lang w:val="en-US"/>
+        </w:rPr>
+        <w:t>try...catch</w:t>
+      </w:r>
+      <w:r>
+        <w:rPr>
+          <w:rFonts w:ascii="Verdana" w:hAnsi="Verdana"/>
+          <w:color w:val="000000"/>
+          <w:sz w:val="23"/>
+          <w:szCs w:val="23"/>
+          <w:lang w:val="en-US"/>
+        </w:rPr>
+        <w:t>, regardless of the result:</w:t>
+      </w:r>
+    </w:p>
+    <w:p>
+      <w:pPr>
+        <w:pStyle w:val="a3"/>
+        <w:shd w:val="clear" w:color="auto" w:fill="FFFFFF"/>
+        <w:jc w:val="both"/>
+        <w:rPr>
+          <w:rFonts w:ascii="Segoe UI" w:hAnsi="Segoe UI" w:cs="Segoe UI"/>
+          <w:i/>
+          <w:iCs/>
+          <w:color w:val="333333"/>
+          <w:sz w:val="28"/>
+          <w:szCs w:val="28"/>
+          <w:lang w:val="en-US"/>
+        </w:rPr>
+      </w:pPr>
+      <w:r>
+        <w:rPr>
+          <w:rFonts w:ascii="Segoe UI" w:hAnsi="Segoe UI" w:cs="Segoe UI"/>
+          <w:i/>
+          <w:iCs/>
+          <w:color w:val="333333"/>
+          <w:sz w:val="28"/>
+          <w:szCs w:val="28"/>
+          <w:lang w:val="en-US"/>
+        </w:rPr>
+        <w:t xml:space="preserve">REPO:  lessons </w:t>
+      </w:r>
+    </w:p>
+    <w:p>
+      <w:pPr>
+        <w:pStyle w:val="a3"/>
+        <w:shd w:val="clear" w:color="auto" w:fill="FFFFFF"/>
+        <w:jc w:val="both"/>
+        <w:rPr>
+          <w:rFonts w:ascii="Segoe UI" w:hAnsi="Segoe UI" w:cs="Segoe UI"/>
+          <w:i/>
+          <w:iCs/>
+          <w:color w:val="333333"/>
+          <w:sz w:val="28"/>
+          <w:szCs w:val="28"/>
+          <w:lang w:val="en-US"/>
+        </w:rPr>
+      </w:pPr>
+      <w:r>
+        <w:rPr>
+          <w:rFonts w:ascii="Segoe UI" w:hAnsi="Segoe UI" w:cs="Segoe UI"/>
+          <w:i/>
+          <w:iCs/>
+          <w:color w:val="333333"/>
+          <w:sz w:val="28"/>
+          <w:szCs w:val="28"/>
+          <w:lang w:val="en-US"/>
+        </w:rPr>
+        <w:t>Package: month2.lesson5</w:t>
+      </w:r>
+    </w:p>
+    <w:p>
+      <w:pPr>
+        <w:pStyle w:val="a3"/>
+        <w:spacing w:before="120" w:beforeAutospacing="0" w:after="144" w:afterAutospacing="0"/>
+        <w:jc w:val="both"/>
+        <w:rPr>
+          <w:rFonts w:ascii="Nunito" w:hAnsi="Nunito"/>
+          <w:i/>
+          <w:iCs/>
+          <w:color w:val="000000"/>
+          <w:lang w:val="en-US"/>
+        </w:rPr>
+      </w:pPr>
+      <w:r>
+        <w:rPr>
+          <w:rFonts w:ascii="Nunito" w:hAnsi="Nunito"/>
+          <w:i/>
+          <w:iCs/>
+          <w:color w:val="000000"/>
+          <w:lang w:val="en-US"/>
+        </w:rPr>
+        <w:t>TryCatchFinally</w:t>
+      </w:r>
+      <w:r>
+        <w:rPr>
+          <w:rFonts w:ascii="Nunito" w:hAnsi="Nunito"/>
+          <w:i/>
+          <w:iCs/>
+          <w:color w:val="000000"/>
+          <w:lang w:val="en-US"/>
+        </w:rPr>
+        <w:t>.java</w:t>
+      </w:r>
+    </w:p>
+    <w:p>
+      <w:pPr>
+        <w:pStyle w:val="a3"/>
+        <w:shd w:val="clear" w:color="auto" w:fill="FFFFFF"/>
+        <w:jc w:val="both"/>
+        <w:rPr>
+          <w:rFonts w:ascii="Segoe UI" w:hAnsi="Segoe UI" w:cs="Segoe UI"/>
+          <w:color w:val="333333"/>
+          <w:sz w:val="32"/>
+          <w:szCs w:val="32"/>
+          <w:lang w:val="en-US"/>
+        </w:rPr>
+      </w:pPr>
+    </w:p>
+    <w:p>
+      <w:pPr>
+        <w:pStyle w:val="a3"/>
+        <w:shd w:val="clear" w:color="auto" w:fill="FFFFFF"/>
+        <w:jc w:val="both"/>
+        <w:rPr>
+          <w:rFonts w:ascii="Segoe UI" w:hAnsi="Segoe UI" w:cs="Segoe UI"/>
+          <w:color w:val="333333"/>
+          <w:sz w:val="32"/>
+          <w:szCs w:val="32"/>
+          <w:lang w:val="en-US"/>
+        </w:rPr>
+      </w:pPr>
+    </w:p>
+    <w:p>
+      <w:pPr>
+        <w:pStyle w:val="2"/>
+        <w:shd w:val="clear" w:color="auto" w:fill="FFFFFF"/>
+        <w:spacing w:before="150" w:beforeAutospacing="0" w:after="150" w:afterAutospacing="0"/>
+        <w:rPr>
+          <w:rFonts w:ascii="Segoe UI" w:hAnsi="Segoe UI" w:cs="Segoe UI"/>
+          <w:b w:val="0"/>
+          <w:bCs w:val="0"/>
+          <w:color w:val="000000"/>
+          <w:sz w:val="48"/>
+          <w:szCs w:val="48"/>
+          <w:lang w:val="en-US"/>
+        </w:rPr>
+      </w:pPr>
+    </w:p>
+    <w:p>
+      <w:pPr>
+        <w:pStyle w:val="2"/>
+        <w:shd w:val="clear" w:color="auto" w:fill="FFFFFF"/>
+        <w:spacing w:before="150" w:beforeAutospacing="0" w:after="150" w:afterAutospacing="0"/>
+        <w:rPr>
+          <w:rFonts w:ascii="Segoe UI" w:hAnsi="Segoe UI" w:cs="Segoe UI"/>
+          <w:b w:val="0"/>
+          <w:bCs w:val="0"/>
+          <w:color w:val="000000"/>
+          <w:sz w:val="48"/>
+          <w:szCs w:val="48"/>
+          <w:lang w:val="en-US"/>
+        </w:rPr>
+      </w:pPr>
+    </w:p>
+    <w:p>
+      <w:pPr>
+        <w:pStyle w:val="2"/>
+        <w:shd w:val="clear" w:color="auto" w:fill="FFFFFF"/>
+        <w:spacing w:before="150" w:beforeAutospacing="0" w:after="150" w:afterAutospacing="0"/>
+        <w:rPr>
+          <w:rFonts w:ascii="Segoe UI" w:hAnsi="Segoe UI" w:cs="Segoe UI"/>
+          <w:b w:val="0"/>
+          <w:bCs w:val="0"/>
+          <w:color w:val="000000"/>
+          <w:sz w:val="48"/>
+          <w:szCs w:val="48"/>
+          <w:lang w:val="en-US"/>
+        </w:rPr>
+      </w:pPr>
+      <w:r>
+        <w:rPr>
+          <w:rFonts w:ascii="Segoe UI" w:hAnsi="Segoe UI" w:cs="Segoe UI"/>
+          <w:b w:val="0"/>
+          <w:bCs w:val="0"/>
+          <w:color w:val="000000"/>
+          <w:sz w:val="48"/>
+          <w:szCs w:val="48"/>
+          <w:lang w:val="en-US"/>
+        </w:rPr>
+        <w:lastRenderedPageBreak/>
+        <w:t>The throw keyword</w:t>
+      </w:r>
+    </w:p>
+    <w:p>
+      <w:pPr>
+        <w:pStyle w:val="2"/>
+        <w:shd w:val="clear" w:color="auto" w:fill="FFFFFF"/>
+        <w:spacing w:before="150" w:beforeAutospacing="0" w:after="150" w:afterAutospacing="0"/>
+        <w:rPr>
+          <w:rFonts w:ascii="Segoe UI" w:hAnsi="Segoe UI" w:cs="Segoe UI"/>
+          <w:b w:val="0"/>
+          <w:bCs w:val="0"/>
+          <w:color w:val="000000"/>
+          <w:sz w:val="48"/>
+          <w:szCs w:val="48"/>
+          <w:lang w:val="en-US"/>
+        </w:rPr>
+      </w:pPr>
+    </w:p>
+    <w:p>
+      <w:pPr>
+        <w:pStyle w:val="a3"/>
+        <w:shd w:val="clear" w:color="auto" w:fill="FFFFFF"/>
+        <w:spacing w:before="288" w:beforeAutospacing="0" w:after="288" w:afterAutospacing="0"/>
+        <w:rPr>
+          <w:rFonts w:ascii="Verdana" w:hAnsi="Verdana"/>
+          <w:color w:val="000000"/>
+          <w:sz w:val="23"/>
+          <w:szCs w:val="23"/>
+          <w:lang w:val="en-US"/>
+        </w:rPr>
+      </w:pPr>
+      <w:r>
+        <w:rPr>
+          <w:rFonts w:ascii="Verdana" w:hAnsi="Verdana"/>
+          <w:color w:val="000000"/>
+          <w:sz w:val="23"/>
+          <w:szCs w:val="23"/>
+          <w:lang w:val="en-US"/>
+        </w:rPr>
+        <w:t>The </w:t>
+      </w:r>
+      <w:r>
+        <w:rPr>
+          <w:rStyle w:val="HTML"/>
+          <w:rFonts w:ascii="Consolas" w:hAnsi="Consolas"/>
+          <w:color w:val="DC143C"/>
+          <w:lang w:val="en-US"/>
+        </w:rPr>
+        <w:t>throw</w:t>
+      </w:r>
+      <w:r>
+        <w:rPr>
+          <w:rFonts w:ascii="Verdana" w:hAnsi="Verdana"/>
+          <w:color w:val="000000"/>
+          <w:sz w:val="23"/>
+          <w:szCs w:val="23"/>
+          <w:lang w:val="en-US"/>
+        </w:rPr>
+        <w:t> statement allows you to create a custom error.</w:t>
+      </w:r>
+    </w:p>
+    <w:p>
+      <w:pPr>
+        <w:pStyle w:val="a3"/>
+        <w:shd w:val="clear" w:color="auto" w:fill="FFFFFF"/>
+        <w:spacing w:before="288" w:beforeAutospacing="0" w:after="288" w:afterAutospacing="0"/>
+        <w:rPr>
+          <w:rFonts w:ascii="Verdana" w:hAnsi="Verdana"/>
+          <w:color w:val="000000"/>
+          <w:sz w:val="23"/>
+          <w:szCs w:val="23"/>
+          <w:lang w:val="en-US"/>
+        </w:rPr>
+      </w:pPr>
+      <w:r>
+        <w:rPr>
+          <w:rFonts w:ascii="Verdana" w:hAnsi="Verdana"/>
+          <w:color w:val="000000"/>
+          <w:sz w:val="23"/>
+          <w:szCs w:val="23"/>
+          <w:lang w:val="en-US"/>
+        </w:rPr>
+        <w:t>The </w:t>
+      </w:r>
+      <w:r>
+        <w:rPr>
+          <w:rStyle w:val="HTML"/>
+          <w:rFonts w:ascii="Consolas" w:hAnsi="Consolas"/>
+          <w:color w:val="DC143C"/>
+          <w:lang w:val="en-US"/>
+        </w:rPr>
+        <w:t>throw</w:t>
+      </w:r>
+      <w:r>
+        <w:rPr>
+          <w:rFonts w:ascii="Verdana" w:hAnsi="Verdana"/>
+          <w:color w:val="000000"/>
+          <w:sz w:val="23"/>
+          <w:szCs w:val="23"/>
+          <w:lang w:val="en-US"/>
+        </w:rPr>
+        <w:t> statement is used together with an </w:t>
+      </w:r>
+      <w:r>
+        <w:rPr>
+          <w:rStyle w:val="a4"/>
+          <w:rFonts w:ascii="Verdana" w:eastAsiaTheme="majorEastAsia" w:hAnsi="Verdana"/>
+          <w:color w:val="000000"/>
+          <w:sz w:val="23"/>
+          <w:szCs w:val="23"/>
+          <w:lang w:val="en-US"/>
+        </w:rPr>
+        <w:t>exception type</w:t>
+      </w:r>
+      <w:r>
+        <w:rPr>
+          <w:rFonts w:ascii="Verdana" w:hAnsi="Verdana"/>
+          <w:color w:val="000000"/>
+          <w:sz w:val="23"/>
+          <w:szCs w:val="23"/>
+          <w:lang w:val="en-US"/>
+        </w:rPr>
+        <w:t>. There are many exception types available in Java: </w:t>
+      </w:r>
+      <w:r>
+        <w:rPr>
+          <w:rStyle w:val="HTML"/>
+          <w:rFonts w:ascii="Consolas" w:hAnsi="Consolas"/>
+          <w:color w:val="DC143C"/>
+          <w:lang w:val="en-US"/>
+        </w:rPr>
+        <w:t>ArithmeticException</w:t>
+      </w:r>
+      <w:r>
+        <w:rPr>
+          <w:rFonts w:ascii="Verdana" w:hAnsi="Verdana"/>
+          <w:color w:val="000000"/>
+          <w:sz w:val="23"/>
+          <w:szCs w:val="23"/>
+          <w:lang w:val="en-US"/>
+        </w:rPr>
+        <w:t>, </w:t>
+      </w:r>
+      <w:r>
+        <w:rPr>
+          <w:rStyle w:val="HTML"/>
+          <w:rFonts w:ascii="Consolas" w:hAnsi="Consolas"/>
+          <w:color w:val="DC143C"/>
+          <w:lang w:val="en-US"/>
+        </w:rPr>
+        <w:t>FileNotFoundException</w:t>
+      </w:r>
+      <w:r>
+        <w:rPr>
+          <w:rFonts w:ascii="Verdana" w:hAnsi="Verdana"/>
+          <w:color w:val="000000"/>
+          <w:sz w:val="23"/>
+          <w:szCs w:val="23"/>
+          <w:lang w:val="en-US"/>
+        </w:rPr>
+        <w:t>, </w:t>
+      </w:r>
+      <w:r>
+        <w:rPr>
+          <w:rStyle w:val="HTML"/>
+          <w:rFonts w:ascii="Consolas" w:hAnsi="Consolas"/>
+          <w:color w:val="DC143C"/>
+          <w:lang w:val="en-US"/>
+        </w:rPr>
+        <w:t>ArrayIndexOutOfBoundsException</w:t>
+      </w:r>
+      <w:r>
+        <w:rPr>
+          <w:rFonts w:ascii="Verdana" w:hAnsi="Verdana"/>
+          <w:color w:val="000000"/>
+          <w:sz w:val="23"/>
+          <w:szCs w:val="23"/>
+          <w:lang w:val="en-US"/>
+        </w:rPr>
+        <w:t>, </w:t>
+      </w:r>
+      <w:r>
+        <w:rPr>
+          <w:rStyle w:val="HTML"/>
+          <w:rFonts w:ascii="Consolas" w:hAnsi="Consolas"/>
+          <w:color w:val="DC143C"/>
+          <w:lang w:val="en-US"/>
+        </w:rPr>
+        <w:t>SecurityException</w:t>
+      </w:r>
+      <w:r>
+        <w:rPr>
+          <w:rFonts w:ascii="Verdana" w:hAnsi="Verdana"/>
+          <w:color w:val="000000"/>
+          <w:sz w:val="23"/>
+          <w:szCs w:val="23"/>
+          <w:lang w:val="en-US"/>
+        </w:rPr>
+        <w:t>, etc:</w:t>
+      </w:r>
+    </w:p>
+    <w:p>
+      <w:pPr>
+        <w:pStyle w:val="3"/>
+        <w:shd w:val="clear" w:color="auto" w:fill="E7E9EB"/>
+        <w:spacing w:before="150" w:after="150"/>
+        <w:rPr>
+          <w:rFonts w:ascii="Segoe UI" w:hAnsi="Segoe UI" w:cs="Segoe UI"/>
+          <w:color w:val="000000"/>
+          <w:sz w:val="36"/>
+          <w:szCs w:val="36"/>
+          <w:lang w:val="en-US"/>
+        </w:rPr>
+      </w:pPr>
+      <w:r>
+        <w:rPr>
+          <w:rFonts w:ascii="Segoe UI" w:hAnsi="Segoe UI" w:cs="Segoe UI"/>
+          <w:b/>
+          <w:bCs/>
+          <w:color w:val="000000"/>
+          <w:sz w:val="36"/>
+          <w:szCs w:val="36"/>
+          <w:lang w:val="en-US"/>
+        </w:rPr>
+        <w:t>Example</w:t>
+      </w:r>
+    </w:p>
+    <w:p>
+      <w:pPr>
+        <w:pStyle w:val="a3"/>
+        <w:shd w:val="clear" w:color="auto" w:fill="E7E9EB"/>
+        <w:spacing w:before="240" w:beforeAutospacing="0" w:after="240" w:afterAutospacing="0"/>
+        <w:rPr>
+          <w:rFonts w:ascii="Verdana" w:hAnsi="Verdana"/>
+          <w:color w:val="000000"/>
+          <w:sz w:val="23"/>
+          <w:szCs w:val="23"/>
+          <w:lang w:val="en-US"/>
+        </w:rPr>
+      </w:pPr>
+      <w:r>
+        <w:rPr>
+          <w:rFonts w:ascii="Verdana" w:hAnsi="Verdana"/>
+          <w:color w:val="000000"/>
+          <w:sz w:val="23"/>
+          <w:szCs w:val="23"/>
+          <w:lang w:val="en-US"/>
+        </w:rPr>
+        <w:t>Throw an exception if </w:t>
+      </w:r>
+      <w:r>
+        <w:rPr>
+          <w:rStyle w:val="a4"/>
+          <w:rFonts w:ascii="Verdana" w:eastAsiaTheme="majorEastAsia" w:hAnsi="Verdana"/>
+          <w:color w:val="000000"/>
+          <w:sz w:val="23"/>
+          <w:szCs w:val="23"/>
+          <w:lang w:val="en-US"/>
+        </w:rPr>
+        <w:t>age</w:t>
+      </w:r>
+      <w:r>
+        <w:rPr>
+          <w:rFonts w:ascii="Verdana" w:hAnsi="Verdana"/>
+          <w:color w:val="000000"/>
+          <w:sz w:val="23"/>
+          <w:szCs w:val="23"/>
+          <w:lang w:val="en-US"/>
+        </w:rPr>
+        <w:t> is below 18 (print "Access denied"). If age is 18 or older, print "Access granted":</w:t>
+      </w:r>
+    </w:p>
+    <w:p>
+      <w:pPr>
+        <w:pStyle w:val="a3"/>
+        <w:shd w:val="clear" w:color="auto" w:fill="FFFFFF"/>
+        <w:spacing w:before="288" w:beforeAutospacing="0" w:after="288" w:afterAutospacing="0"/>
+        <w:rPr>
+          <w:rStyle w:val="HTML"/>
+          <w:rFonts w:eastAsiaTheme="minorHAnsi"/>
+          <w:color w:val="FFFFFF"/>
+          <w:sz w:val="23"/>
+          <w:szCs w:val="23"/>
+          <w:lang w:val="en-US" w:eastAsia="en-US"/>
+        </w:rPr>
+      </w:pPr>
+    </w:p>
+    <w:p>
+      <w:pPr>
+        <w:pStyle w:val="a3"/>
+        <w:shd w:val="clear" w:color="auto" w:fill="FFFFFF"/>
+        <w:spacing w:before="288" w:beforeAutospacing="0" w:after="288" w:afterAutospacing="0"/>
+        <w:rPr>
+          <w:rFonts w:ascii="Verdana" w:hAnsi="Verdana"/>
+          <w:color w:val="000000"/>
+          <w:sz w:val="23"/>
+          <w:szCs w:val="23"/>
+          <w:lang w:val="en-US"/>
+        </w:rPr>
+      </w:pPr>
+      <w:r>
+        <w:rPr>
+          <w:rFonts w:ascii="Verdana" w:hAnsi="Verdana"/>
+          <w:color w:val="000000"/>
+          <w:sz w:val="23"/>
+          <w:szCs w:val="23"/>
+          <w:lang w:val="en-US"/>
+        </w:rPr>
+        <w:t>If </w:t>
+      </w:r>
+      <w:r>
+        <w:rPr>
+          <w:rStyle w:val="a4"/>
+          <w:rFonts w:ascii="Verdana" w:eastAsiaTheme="majorEastAsia" w:hAnsi="Verdana"/>
+          <w:color w:val="000000"/>
+          <w:sz w:val="23"/>
+          <w:szCs w:val="23"/>
+          <w:lang w:val="en-US"/>
+        </w:rPr>
+        <w:t>age</w:t>
+      </w:r>
+      <w:r>
+        <w:rPr>
+          <w:rFonts w:ascii="Verdana" w:hAnsi="Verdana"/>
+          <w:color w:val="000000"/>
+          <w:sz w:val="23"/>
+          <w:szCs w:val="23"/>
+          <w:lang w:val="en-US"/>
+        </w:rPr>
+        <w:t> was 20, you would </w:t>
+      </w:r>
+      <w:r>
+        <w:rPr>
+          <w:rStyle w:val="a4"/>
+          <w:rFonts w:ascii="Verdana" w:eastAsiaTheme="majorEastAsia" w:hAnsi="Verdana"/>
+          <w:color w:val="000000"/>
+          <w:sz w:val="23"/>
+          <w:szCs w:val="23"/>
+          <w:lang w:val="en-US"/>
+        </w:rPr>
+        <w:t>not</w:t>
+      </w:r>
+      <w:r>
+        <w:rPr>
+          <w:rFonts w:ascii="Verdana" w:hAnsi="Verdana"/>
+          <w:color w:val="000000"/>
+          <w:sz w:val="23"/>
+          <w:szCs w:val="23"/>
+          <w:lang w:val="en-US"/>
+        </w:rPr>
+        <w:t> get an exception:</w:t>
+      </w:r>
+    </w:p>
+    <w:p>
+      <w:pPr>
+        <w:pStyle w:val="a3"/>
+        <w:shd w:val="clear" w:color="auto" w:fill="FFFFFF"/>
+        <w:jc w:val="both"/>
+        <w:rPr>
+          <w:rFonts w:ascii="Segoe UI" w:hAnsi="Segoe UI" w:cs="Segoe UI"/>
+          <w:i/>
+          <w:iCs/>
+          <w:color w:val="333333"/>
+          <w:sz w:val="28"/>
+          <w:szCs w:val="28"/>
+          <w:lang w:val="en-US"/>
+        </w:rPr>
+      </w:pPr>
+      <w:r>
+        <w:rPr>
+          <w:rFonts w:ascii="Segoe UI" w:hAnsi="Segoe UI" w:cs="Segoe UI"/>
+          <w:i/>
+          <w:iCs/>
+          <w:color w:val="333333"/>
+          <w:sz w:val="28"/>
+          <w:szCs w:val="28"/>
+          <w:lang w:val="en-US"/>
+        </w:rPr>
+        <w:t xml:space="preserve">REPO:  lessons </w:t>
+      </w:r>
+    </w:p>
+    <w:p>
+      <w:pPr>
+        <w:pStyle w:val="a3"/>
+        <w:shd w:val="clear" w:color="auto" w:fill="FFFFFF"/>
+        <w:jc w:val="both"/>
+        <w:rPr>
+          <w:rFonts w:ascii="Segoe UI" w:hAnsi="Segoe UI" w:cs="Segoe UI"/>
+          <w:i/>
+          <w:iCs/>
+          <w:color w:val="333333"/>
+          <w:sz w:val="28"/>
+          <w:szCs w:val="28"/>
+          <w:lang w:val="en-US"/>
+        </w:rPr>
+      </w:pPr>
+      <w:r>
+        <w:rPr>
+          <w:rFonts w:ascii="Segoe UI" w:hAnsi="Segoe UI" w:cs="Segoe UI"/>
+          <w:i/>
+          <w:iCs/>
+          <w:color w:val="333333"/>
+          <w:sz w:val="28"/>
+          <w:szCs w:val="28"/>
+          <w:lang w:val="en-US"/>
+        </w:rPr>
+        <w:t>Package: month2.lesson5</w:t>
+      </w:r>
+    </w:p>
+    <w:p>
+      <w:pPr>
+        <w:pStyle w:val="a3"/>
+        <w:spacing w:before="120" w:beforeAutospacing="0" w:after="144" w:afterAutospacing="0"/>
+        <w:jc w:val="both"/>
+        <w:rPr>
+          <w:rFonts w:ascii="Nunito" w:hAnsi="Nunito"/>
+          <w:i/>
+          <w:iCs/>
+          <w:color w:val="000000"/>
+          <w:lang w:val="en-US"/>
+        </w:rPr>
+      </w:pPr>
+      <w:r>
+        <w:rPr>
+          <w:rFonts w:ascii="Nunito" w:hAnsi="Nunito"/>
+          <w:i/>
+          <w:iCs/>
+          <w:color w:val="000000"/>
+          <w:lang w:val="en-US"/>
+        </w:rPr>
+        <w:t>ThrowStatement</w:t>
+      </w:r>
+      <w:r>
+        <w:rPr>
+          <w:rFonts w:ascii="Nunito" w:hAnsi="Nunito"/>
+          <w:i/>
+          <w:iCs/>
+          <w:color w:val="000000"/>
+          <w:lang w:val="en-US"/>
+        </w:rPr>
+        <w:t>.java</w:t>
+      </w:r>
+    </w:p>
+    <w:p>
+      <w:pPr>
+        <w:spacing w:before="300" w:after="300"/>
+        <w:rPr>
+          <w:rFonts w:ascii="Times New Roman" w:hAnsi="Times New Roman"/>
+          <w:sz w:val="24"/>
+          <w:szCs w:val="24"/>
+        </w:rPr>
+      </w:pPr>
+      <w:r>
+        <w:pict w14:anchorId="75BA3DE7">
+          <v:rect id="_x0000_i1058" style="width:0;height:0" o:hralign="center" o:hrstd="t" o:hrnoshade="t" o:hr="t" fillcolor="black" stroked="f"/>
+        </w:pict>
+      </w:r>
+    </w:p>
+    <w:p>
+      <w:pPr>
+        <w:pStyle w:val="z-"/>
+      </w:pPr>
+      <w:r>
+        <w:t>Начало формы</w:t>
       </w:r>
     </w:p>
     <w:p>
@@ -49227,6 +51052,86 @@
       <w:contextualSpacing/>
     </w:pPr>
   </w:style>
+  <w:style w:type="paragraph" w:styleId="z-">
+    <w:name w:val="HTML Top of Form"/>
+    <w:basedOn w:val="a"/>
+    <w:next w:val="a"/>
+    <w:link w:val="z-0"/>
+    <w:hidden/>
+    <w:uiPriority w:val="99"/>
+    <w:semiHidden/>
+    <w:unhideWhenUsed/>
+    <w:rsid w:val="002E3DEB"/>
+    <w:pPr>
+      <w:pBdr>
+        <w:bottom w:val="single" w:sz="6" w:space="1" w:color="auto"/>
+      </w:pBdr>
+      <w:spacing w:after="0" w:line="240" w:lineRule="auto"/>
+      <w:jc w:val="center"/>
+    </w:pPr>
+    <w:rPr>
+      <w:rFonts w:ascii="Arial" w:eastAsia="Times New Roman" w:hAnsi="Arial" w:cs="Arial"/>
+      <w:vanish/>
+      <w:sz w:val="16"/>
+      <w:szCs w:val="16"/>
+      <w:lang w:eastAsia="ru-RU"/>
+    </w:rPr>
+  </w:style>
+  <w:style w:type="character" w:customStyle="1" w:styleId="z-0">
+    <w:name w:val="z-Начало формы Знак"/>
+    <w:basedOn w:val="a0"/>
+    <w:link w:val="z-"/>
+    <w:uiPriority w:val="99"/>
+    <w:semiHidden/>
+    <w:rsid w:val="002E3DEB"/>
+    <w:rPr>
+      <w:rFonts w:ascii="Arial" w:eastAsia="Times New Roman" w:hAnsi="Arial" w:cs="Arial"/>
+      <w:vanish/>
+      <w:sz w:val="16"/>
+      <w:szCs w:val="16"/>
+      <w:lang w:eastAsia="ru-RU"/>
+    </w:rPr>
+  </w:style>
+  <w:style w:type="paragraph" w:styleId="z-1">
+    <w:name w:val="HTML Bottom of Form"/>
+    <w:basedOn w:val="a"/>
+    <w:next w:val="a"/>
+    <w:link w:val="z-2"/>
+    <w:hidden/>
+    <w:uiPriority w:val="99"/>
+    <w:semiHidden/>
+    <w:unhideWhenUsed/>
+    <w:rsid w:val="002E3DEB"/>
+    <w:pPr>
+      <w:pBdr>
+        <w:top w:val="single" w:sz="6" w:space="1" w:color="auto"/>
+      </w:pBdr>
+      <w:spacing w:after="0" w:line="240" w:lineRule="auto"/>
+      <w:jc w:val="center"/>
+    </w:pPr>
+    <w:rPr>
+      <w:rFonts w:ascii="Arial" w:eastAsia="Times New Roman" w:hAnsi="Arial" w:cs="Arial"/>
+      <w:vanish/>
+      <w:sz w:val="16"/>
+      <w:szCs w:val="16"/>
+      <w:lang w:eastAsia="ru-RU"/>
+    </w:rPr>
+  </w:style>
+  <w:style w:type="character" w:customStyle="1" w:styleId="z-2">
+    <w:name w:val="z-Конец формы Знак"/>
+    <w:basedOn w:val="a0"/>
+    <w:link w:val="z-1"/>
+    <w:uiPriority w:val="99"/>
+    <w:semiHidden/>
+    <w:rsid w:val="002E3DEB"/>
+    <w:rPr>
+      <w:rFonts w:ascii="Arial" w:eastAsia="Times New Roman" w:hAnsi="Arial" w:cs="Arial"/>
+      <w:vanish/>
+      <w:sz w:val="16"/>
+      <w:szCs w:val="16"/>
+      <w:lang w:eastAsia="ru-RU"/>
+    </w:rPr>
+  </w:style>
 </w:styles>
 </file>
 

</xml_diff>